<commit_message>
Report of the second part completed
</commit_message>
<xml_diff>
--- a/Session-06/Report/BioSigLab_Report6.docx
+++ b/Session-06/Report/BioSigLab_Report6.docx
@@ -146,7 +146,7 @@
                                     <w:tag w:val=""/>
                                     <w:id w:val="-650599894"/>
                                     <w:dataBinding w:prefixMappings="xmlns:ns0='http://schemas.microsoft.com/office/2006/coverPageProps' " w:xpath="/ns0:CoverPageProperties[1]/ns0:PublishDate[1]" w:storeItemID="{55AF091B-3C7A-41E3-B477-F2FDAA23CFDA}"/>
-                                    <w:date w:fullDate="2024-05-01T00:00:00Z">
+                                    <w:date w:fullDate="2024-05-08T00:00:00Z">
                                       <w:dateFormat w:val="M/d/yyyy"/>
                                       <w:lid w:val="en-US"/>
                                       <w:storeMappedDataAs w:val="dateTime"/>
@@ -170,7 +170,7 @@
                                           <w:sz w:val="28"/>
                                           <w:szCs w:val="28"/>
                                         </w:rPr>
-                                        <w:t>5/1/2024</w:t>
+                                        <w:t>5/8/2024</w:t>
                                       </w:r>
                                     </w:p>
                                   </w:sdtContent>
@@ -3458,7 +3458,7 @@
                               <w:tag w:val=""/>
                               <w:id w:val="-650599894"/>
                               <w:dataBinding w:prefixMappings="xmlns:ns0='http://schemas.microsoft.com/office/2006/coverPageProps' " w:xpath="/ns0:CoverPageProperties[1]/ns0:PublishDate[1]" w:storeItemID="{55AF091B-3C7A-41E3-B477-F2FDAA23CFDA}"/>
-                              <w:date w:fullDate="2024-05-01T00:00:00Z">
+                              <w:date w:fullDate="2024-05-08T00:00:00Z">
                                 <w:dateFormat w:val="M/d/yyyy"/>
                                 <w:lid w:val="en-US"/>
                                 <w:storeMappedDataAs w:val="dateTime"/>
@@ -3482,7 +3482,7 @@
                                     <w:sz w:val="28"/>
                                     <w:szCs w:val="28"/>
                                   </w:rPr>
-                                  <w:t>5/1/2024</w:t>
+                                  <w:t>5/8/2024</w:t>
                                 </w:r>
                               </w:p>
                             </w:sdtContent>
@@ -4307,7 +4307,7 @@
         </w:p>
         <w:p>
           <w:pPr>
-            <w:pStyle w:val="TOC2"/>
+            <w:pStyle w:val="TOC1"/>
             <w:rPr>
               <w:rFonts w:eastAsiaTheme="minorEastAsia"/>
               <w:noProof/>
@@ -4322,11 +4322,11 @@
           <w:r>
             <w:fldChar w:fldCharType="separate"/>
           </w:r>
-          <w:hyperlink w:anchor="_Toc165450352" w:history="1">
+          <w:hyperlink w:anchor="_Toc166099518" w:history="1">
             <w:r>
               <w:rPr>
                 <w:rStyle w:val="Hyperlink"/>
-                <w:rFonts w:cs="B Roya"/>
+                <w:rFonts w:cs="B Shiraz"/>
                 <w:noProof/>
                 <w:rtl/>
                 <w:lang w:bidi="fa-IR"/>
@@ -4352,7 +4352,7 @@
                 <w:noProof/>
                 <w:webHidden/>
               </w:rPr>
-              <w:instrText xml:space="preserve"> PAGEREF _Toc165450352 \h </w:instrText>
+              <w:instrText xml:space="preserve"> PAGEREF _Toc166099518 \h </w:instrText>
             </w:r>
             <w:r>
               <w:rPr>
@@ -4385,6 +4385,282 @@
         </w:p>
         <w:p>
           <w:pPr>
+            <w:pStyle w:val="TOC1"/>
+            <w:rPr>
+              <w:rFonts w:eastAsiaTheme="minorEastAsia"/>
+              <w:noProof/>
+            </w:rPr>
+          </w:pPr>
+          <w:hyperlink w:anchor="_Toc166099519" w:history="1">
+            <w:r>
+              <w:rPr>
+                <w:rStyle w:val="Hyperlink"/>
+                <w:rFonts w:cs="B Shiraz"/>
+                <w:noProof/>
+                <w:rtl/>
+                <w:lang w:bidi="fa-IR"/>
+              </w:rPr>
+              <w:t>بخش ج تا ح</w:t>
+            </w:r>
+            <w:r>
+              <w:rPr>
+                <w:noProof/>
+                <w:webHidden/>
+              </w:rPr>
+              <w:tab/>
+            </w:r>
+            <w:r>
+              <w:rPr>
+                <w:noProof/>
+                <w:webHidden/>
+              </w:rPr>
+              <w:fldChar w:fldCharType="begin"/>
+            </w:r>
+            <w:r>
+              <w:rPr>
+                <w:noProof/>
+                <w:webHidden/>
+              </w:rPr>
+              <w:instrText xml:space="preserve"> PAGEREF _Toc166099519 \h </w:instrText>
+            </w:r>
+            <w:r>
+              <w:rPr>
+                <w:noProof/>
+                <w:webHidden/>
+              </w:rPr>
+            </w:r>
+            <w:r>
+              <w:rPr>
+                <w:noProof/>
+                <w:webHidden/>
+              </w:rPr>
+              <w:fldChar w:fldCharType="separate"/>
+            </w:r>
+            <w:r>
+              <w:rPr>
+                <w:noProof/>
+                <w:webHidden/>
+              </w:rPr>
+              <w:t>3</w:t>
+            </w:r>
+            <w:r>
+              <w:rPr>
+                <w:noProof/>
+                <w:webHidden/>
+              </w:rPr>
+              <w:fldChar w:fldCharType="end"/>
+            </w:r>
+          </w:hyperlink>
+        </w:p>
+        <w:p>
+          <w:pPr>
+            <w:pStyle w:val="TOC1"/>
+            <w:rPr>
+              <w:rFonts w:eastAsiaTheme="minorEastAsia"/>
+              <w:noProof/>
+            </w:rPr>
+          </w:pPr>
+          <w:hyperlink w:anchor="_Toc166099520" w:history="1">
+            <w:r>
+              <w:rPr>
+                <w:rStyle w:val="Hyperlink"/>
+                <w:rFonts w:cs="B Shiraz"/>
+                <w:noProof/>
+                <w:rtl/>
+                <w:lang w:bidi="fa-IR"/>
+              </w:rPr>
+              <w:t>بخش خ - دوقطبي روي سطح كرتكس (لايه داخلي) در بخش مركزي سر</w:t>
+            </w:r>
+            <w:r>
+              <w:rPr>
+                <w:noProof/>
+                <w:webHidden/>
+              </w:rPr>
+              <w:tab/>
+            </w:r>
+            <w:r>
+              <w:rPr>
+                <w:noProof/>
+                <w:webHidden/>
+              </w:rPr>
+              <w:fldChar w:fldCharType="begin"/>
+            </w:r>
+            <w:r>
+              <w:rPr>
+                <w:noProof/>
+                <w:webHidden/>
+              </w:rPr>
+              <w:instrText xml:space="preserve"> PAGEREF _Toc166099520 \h </w:instrText>
+            </w:r>
+            <w:r>
+              <w:rPr>
+                <w:noProof/>
+                <w:webHidden/>
+              </w:rPr>
+            </w:r>
+            <w:r>
+              <w:rPr>
+                <w:noProof/>
+                <w:webHidden/>
+              </w:rPr>
+              <w:fldChar w:fldCharType="separate"/>
+            </w:r>
+            <w:r>
+              <w:rPr>
+                <w:noProof/>
+                <w:webHidden/>
+              </w:rPr>
+              <w:t>3</w:t>
+            </w:r>
+            <w:r>
+              <w:rPr>
+                <w:noProof/>
+                <w:webHidden/>
+              </w:rPr>
+              <w:fldChar w:fldCharType="end"/>
+            </w:r>
+          </w:hyperlink>
+        </w:p>
+        <w:p>
+          <w:pPr>
+            <w:pStyle w:val="TOC1"/>
+            <w:rPr>
+              <w:rFonts w:eastAsiaTheme="minorEastAsia"/>
+              <w:noProof/>
+            </w:rPr>
+          </w:pPr>
+          <w:hyperlink w:anchor="_Toc166099521" w:history="1">
+            <w:r>
+              <w:rPr>
+                <w:rStyle w:val="Hyperlink"/>
+                <w:rFonts w:cs="B Shiraz"/>
+                <w:noProof/>
+                <w:rtl/>
+                <w:lang w:bidi="fa-IR"/>
+              </w:rPr>
+              <w:t>بخش خ - دوقطبي روي سطح كرتكس (لايه داخلي) در بخش تمپورال</w:t>
+            </w:r>
+            <w:r>
+              <w:rPr>
+                <w:noProof/>
+                <w:webHidden/>
+              </w:rPr>
+              <w:tab/>
+            </w:r>
+            <w:r>
+              <w:rPr>
+                <w:noProof/>
+                <w:webHidden/>
+              </w:rPr>
+              <w:fldChar w:fldCharType="begin"/>
+            </w:r>
+            <w:r>
+              <w:rPr>
+                <w:noProof/>
+                <w:webHidden/>
+              </w:rPr>
+              <w:instrText xml:space="preserve"> PAGEREF _Toc166099521 \h </w:instrText>
+            </w:r>
+            <w:r>
+              <w:rPr>
+                <w:noProof/>
+                <w:webHidden/>
+              </w:rPr>
+            </w:r>
+            <w:r>
+              <w:rPr>
+                <w:noProof/>
+                <w:webHidden/>
+              </w:rPr>
+              <w:fldChar w:fldCharType="separate"/>
+            </w:r>
+            <w:r>
+              <w:rPr>
+                <w:noProof/>
+                <w:webHidden/>
+              </w:rPr>
+              <w:t>5</w:t>
+            </w:r>
+            <w:r>
+              <w:rPr>
+                <w:noProof/>
+                <w:webHidden/>
+              </w:rPr>
+              <w:fldChar w:fldCharType="end"/>
+            </w:r>
+          </w:hyperlink>
+        </w:p>
+        <w:p>
+          <w:pPr>
+            <w:pStyle w:val="TOC1"/>
+            <w:rPr>
+              <w:rFonts w:eastAsiaTheme="minorEastAsia"/>
+              <w:noProof/>
+            </w:rPr>
+          </w:pPr>
+          <w:hyperlink w:anchor="_Toc166099522" w:history="1">
+            <w:r>
+              <w:rPr>
+                <w:rStyle w:val="Hyperlink"/>
+                <w:rFonts w:cs="B Shiraz"/>
+                <w:noProof/>
+                <w:rtl/>
+                <w:lang w:bidi="fa-IR"/>
+              </w:rPr>
+              <w:t>بخش خ - دوقطبي در عمق</w:t>
+            </w:r>
+            <w:r>
+              <w:rPr>
+                <w:noProof/>
+                <w:webHidden/>
+              </w:rPr>
+              <w:tab/>
+            </w:r>
+            <w:r>
+              <w:rPr>
+                <w:noProof/>
+                <w:webHidden/>
+              </w:rPr>
+              <w:fldChar w:fldCharType="begin"/>
+            </w:r>
+            <w:r>
+              <w:rPr>
+                <w:noProof/>
+                <w:webHidden/>
+              </w:rPr>
+              <w:instrText xml:space="preserve"> PAGEREF _Toc166099522 \h </w:instrText>
+            </w:r>
+            <w:r>
+              <w:rPr>
+                <w:noProof/>
+                <w:webHidden/>
+              </w:rPr>
+            </w:r>
+            <w:r>
+              <w:rPr>
+                <w:noProof/>
+                <w:webHidden/>
+              </w:rPr>
+              <w:fldChar w:fldCharType="separate"/>
+            </w:r>
+            <w:r>
+              <w:rPr>
+                <w:noProof/>
+                <w:webHidden/>
+              </w:rPr>
+              <w:t>5</w:t>
+            </w:r>
+            <w:r>
+              <w:rPr>
+                <w:noProof/>
+                <w:webHidden/>
+              </w:rPr>
+              <w:fldChar w:fldCharType="end"/>
+            </w:r>
+          </w:hyperlink>
+        </w:p>
+        <w:p>
+          <w:pPr>
             <w:bidi/>
           </w:pPr>
           <w:r>
@@ -4418,18 +4694,18 @@
     </w:p>
     <w:p>
       <w:pPr>
-        <w:pStyle w:val="Heading2"/>
+        <w:pStyle w:val="Heading1"/>
         <w:bidi/>
         <w:rPr>
-          <w:rFonts w:cs="B Roya" w:hint="cs"/>
-          <w:rtl/>
-          <w:lang w:bidi="fa-IR"/>
-        </w:rPr>
-      </w:pPr>
-      <w:bookmarkStart w:id="0" w:name="_Toc165450352"/>
+          <w:rFonts w:cs="B Shiraz"/>
+          <w:rtl/>
+          <w:lang w:bidi="fa-IR"/>
+        </w:rPr>
+      </w:pPr>
+      <w:bookmarkStart w:id="0" w:name="_Toc166099518"/>
       <w:r>
         <w:rPr>
-          <w:rFonts w:cs="B Roya" w:hint="cs"/>
+          <w:rFonts w:cs="B Shiraz" w:hint="cs"/>
           <w:rtl/>
           <w:lang w:bidi="fa-IR"/>
         </w:rPr>
@@ -4438,7 +4714,7 @@
       </w:r>
       <w:r>
         <w:rPr>
-          <w:rFonts w:cs="B Roya" w:hint="cs"/>
+          <w:rFonts w:cs="B Shiraz" w:hint="cs"/>
           <w:rtl/>
           <w:lang w:bidi="fa-IR"/>
         </w:rPr>
@@ -4446,8 +4722,2261 @@
       </w:r>
       <w:bookmarkEnd w:id="0"/>
     </w:p>
+    <w:p>
+      <w:pPr>
+        <w:rPr>
+          <w:rFonts w:asciiTheme="majorHAnsi" w:eastAsiaTheme="majorEastAsia" w:hAnsiTheme="majorHAnsi" w:cs="B Roya"/>
+          <w:color w:val="2F5496" w:themeColor="accent1" w:themeShade="BF"/>
+          <w:sz w:val="26"/>
+          <w:szCs w:val="26"/>
+          <w:rtl/>
+          <w:lang w:bidi="fa-IR"/>
+        </w:rPr>
+      </w:pPr>
+      <w:r>
+        <w:rPr>
+          <w:rFonts w:cs="B Roya"/>
+          <w:rtl/>
+          <w:lang w:bidi="fa-IR"/>
+        </w:rPr>
+        <w:br w:type="page"/>
+      </w:r>
+    </w:p>
+    <w:p>
+      <w:pPr>
+        <w:pStyle w:val="Heading1"/>
+        <w:bidi/>
+        <w:rPr>
+          <w:rFonts w:cs="B Shiraz"/>
+          <w:rtl/>
+          <w:lang w:bidi="fa-IR"/>
+        </w:rPr>
+      </w:pPr>
+      <w:bookmarkStart w:id="1" w:name="_Toc166099519"/>
+      <w:r>
+        <w:rPr>
+          <w:rFonts w:cs="B Shiraz" w:hint="cs"/>
+          <w:rtl/>
+          <w:lang w:bidi="fa-IR"/>
+        </w:rPr>
+        <w:lastRenderedPageBreak/>
+        <w:t>بخش ج تا ح</w:t>
+      </w:r>
+      <w:bookmarkEnd w:id="1"/>
+    </w:p>
+    <w:p>
+      <w:pPr>
+        <w:bidi/>
+        <w:rPr>
+          <w:rFonts w:cs="B Roya"/>
+          <w:sz w:val="26"/>
+          <w:szCs w:val="26"/>
+          <w:rtl/>
+          <w:lang w:bidi="fa-IR"/>
+        </w:rPr>
+      </w:pPr>
+      <w:r>
+        <w:rPr>
+          <w:rFonts w:cs="B Roya" w:hint="cs"/>
+          <w:sz w:val="26"/>
+          <w:szCs w:val="26"/>
+          <w:rtl/>
+          <w:lang w:bidi="fa-IR"/>
+        </w:rPr>
+        <w:t xml:space="preserve">با استفاده از رابطه زیر الگوریتم </w:t>
+      </w:r>
+      <w:r>
+        <w:rPr>
+          <w:rFonts w:cs="B Roya"/>
+          <w:sz w:val="26"/>
+          <w:szCs w:val="26"/>
+          <w:lang w:bidi="fa-IR"/>
+        </w:rPr>
+        <w:t>MNE</w:t>
+      </w:r>
+      <w:r>
+        <w:rPr>
+          <w:rFonts w:cs="B Roya" w:hint="cs"/>
+          <w:sz w:val="26"/>
+          <w:szCs w:val="26"/>
+          <w:rtl/>
+          <w:lang w:bidi="fa-IR"/>
+        </w:rPr>
+        <w:t xml:space="preserve"> را روی پتانسیل الکترودها اعمال می کنیم.</w:t>
+      </w:r>
+    </w:p>
+    <w:p>
+      <w:pPr>
+        <w:bidi/>
+        <w:rPr>
+          <w:rFonts w:eastAsiaTheme="minorEastAsia" w:cs="B Roya"/>
+          <w:sz w:val="26"/>
+          <w:szCs w:val="26"/>
+          <w:lang w:bidi="fa-IR"/>
+        </w:rPr>
+      </w:pPr>
+      <m:oMathPara>
+        <m:oMath>
+          <m:r>
+            <w:rPr>
+              <w:rFonts w:ascii="Cambria Math" w:hAnsi="Cambria Math" w:cs="B Roya"/>
+              <w:sz w:val="26"/>
+              <w:szCs w:val="26"/>
+              <w:lang w:bidi="fa-IR"/>
+            </w:rPr>
+            <m:t> </m:t>
+          </m:r>
+          <m:sSub>
+            <m:sSubPr>
+              <m:ctrlPr>
+                <w:rPr>
+                  <w:rFonts w:ascii="Cambria Math" w:hAnsi="Cambria Math" w:cs="B Roya"/>
+                  <w:i/>
+                  <w:sz w:val="26"/>
+                  <w:szCs w:val="26"/>
+                  <w:lang w:bidi="fa-IR"/>
+                </w:rPr>
+              </m:ctrlPr>
+            </m:sSubPr>
+            <m:e>
+              <m:acc>
+                <m:accPr>
+                  <m:ctrlPr>
+                    <w:rPr>
+                      <w:rFonts w:ascii="Cambria Math" w:hAnsi="Cambria Math" w:cs="B Roya"/>
+                      <w:i/>
+                      <w:sz w:val="26"/>
+                      <w:szCs w:val="26"/>
+                      <w:lang w:bidi="fa-IR"/>
+                    </w:rPr>
+                  </m:ctrlPr>
+                </m:accPr>
+                <m:e>
+                  <m:r>
+                    <w:rPr>
+                      <w:rFonts w:ascii="Cambria Math" w:hAnsi="Cambria Math" w:cs="B Roya"/>
+                      <w:sz w:val="26"/>
+                      <w:szCs w:val="26"/>
+                      <w:lang w:bidi="fa-IR"/>
+                    </w:rPr>
+                    <m:t>Q</m:t>
+                  </m:r>
+                </m:e>
+              </m:acc>
+            </m:e>
+            <m:sub>
+              <m:r>
+                <w:rPr>
+                  <w:rFonts w:ascii="Cambria Math" w:hAnsi="Cambria Math" w:cs="B Roya"/>
+                  <w:sz w:val="26"/>
+                  <w:szCs w:val="26"/>
+                  <w:lang w:bidi="fa-IR"/>
+                </w:rPr>
+                <m:t>MNE</m:t>
+              </m:r>
+            </m:sub>
+          </m:sSub>
+          <m:r>
+            <w:rPr>
+              <w:rFonts w:ascii="Cambria Math" w:hAnsi="Cambria Math" w:cs="B Roya"/>
+              <w:sz w:val="26"/>
+              <w:szCs w:val="26"/>
+              <w:lang w:bidi="fa-IR"/>
+            </w:rPr>
+            <m:t>=</m:t>
+          </m:r>
+          <m:sSup>
+            <m:sSupPr>
+              <m:ctrlPr>
+                <w:rPr>
+                  <w:rFonts w:ascii="Cambria Math" w:hAnsi="Cambria Math" w:cs="B Roya"/>
+                  <w:i/>
+                  <w:sz w:val="26"/>
+                  <w:szCs w:val="26"/>
+                  <w:lang w:bidi="fa-IR"/>
+                </w:rPr>
+              </m:ctrlPr>
+            </m:sSupPr>
+            <m:e>
+              <m:r>
+                <w:rPr>
+                  <w:rFonts w:ascii="Cambria Math" w:hAnsi="Cambria Math" w:cs="B Roya"/>
+                  <w:sz w:val="26"/>
+                  <w:szCs w:val="26"/>
+                  <w:lang w:bidi="fa-IR"/>
+                </w:rPr>
+                <m:t>G</m:t>
+              </m:r>
+            </m:e>
+            <m:sup>
+              <m:r>
+                <w:rPr>
+                  <w:rFonts w:ascii="Cambria Math" w:hAnsi="Cambria Math" w:cs="B Roya"/>
+                  <w:sz w:val="26"/>
+                  <w:szCs w:val="26"/>
+                  <w:lang w:bidi="fa-IR"/>
+                </w:rPr>
+                <m:t>T</m:t>
+              </m:r>
+            </m:sup>
+          </m:sSup>
+          <m:sSup>
+            <m:sSupPr>
+              <m:ctrlPr>
+                <w:rPr>
+                  <w:rFonts w:ascii="Cambria Math" w:hAnsi="Cambria Math" w:cs="B Roya"/>
+                  <w:i/>
+                  <w:sz w:val="26"/>
+                  <w:szCs w:val="26"/>
+                  <w:lang w:bidi="fa-IR"/>
+                </w:rPr>
+              </m:ctrlPr>
+            </m:sSupPr>
+            <m:e>
+              <m:d>
+                <m:dPr>
+                  <m:ctrlPr>
+                    <w:rPr>
+                      <w:rFonts w:ascii="Cambria Math" w:hAnsi="Cambria Math" w:cs="B Roya"/>
+                      <w:i/>
+                      <w:sz w:val="26"/>
+                      <w:szCs w:val="26"/>
+                      <w:lang w:bidi="fa-IR"/>
+                    </w:rPr>
+                  </m:ctrlPr>
+                </m:dPr>
+                <m:e>
+                  <m:r>
+                    <w:rPr>
+                      <w:rFonts w:ascii="Cambria Math" w:hAnsi="Cambria Math" w:cs="B Roya"/>
+                      <w:sz w:val="26"/>
+                      <w:szCs w:val="26"/>
+                      <w:lang w:bidi="fa-IR"/>
+                    </w:rPr>
+                    <m:t>G</m:t>
+                  </m:r>
+                  <m:sSup>
+                    <m:sSupPr>
+                      <m:ctrlPr>
+                        <w:rPr>
+                          <w:rFonts w:ascii="Cambria Math" w:hAnsi="Cambria Math" w:cs="B Roya"/>
+                          <w:i/>
+                          <w:sz w:val="26"/>
+                          <w:szCs w:val="26"/>
+                          <w:lang w:bidi="fa-IR"/>
+                        </w:rPr>
+                      </m:ctrlPr>
+                    </m:sSupPr>
+                    <m:e>
+                      <m:r>
+                        <w:rPr>
+                          <w:rFonts w:ascii="Cambria Math" w:hAnsi="Cambria Math" w:cs="B Roya"/>
+                          <w:sz w:val="26"/>
+                          <w:szCs w:val="26"/>
+                          <w:lang w:bidi="fa-IR"/>
+                        </w:rPr>
+                        <m:t>G</m:t>
+                      </m:r>
+                    </m:e>
+                    <m:sup>
+                      <m:r>
+                        <w:rPr>
+                          <w:rFonts w:ascii="Cambria Math" w:hAnsi="Cambria Math" w:cs="B Roya"/>
+                          <w:sz w:val="26"/>
+                          <w:szCs w:val="26"/>
+                          <w:lang w:bidi="fa-IR"/>
+                        </w:rPr>
+                        <m:t>T</m:t>
+                      </m:r>
+                    </m:sup>
+                  </m:sSup>
+                  <m:r>
+                    <w:rPr>
+                      <w:rFonts w:ascii="Cambria Math" w:hAnsi="Cambria Math" w:cs="B Roya"/>
+                      <w:sz w:val="26"/>
+                      <w:szCs w:val="26"/>
+                      <w:lang w:bidi="fa-IR"/>
+                    </w:rPr>
+                    <m:t>+α</m:t>
+                  </m:r>
+                  <m:sSub>
+                    <m:sSubPr>
+                      <m:ctrlPr>
+                        <w:rPr>
+                          <w:rFonts w:ascii="Cambria Math" w:hAnsi="Cambria Math" w:cs="B Roya"/>
+                          <w:i/>
+                          <w:sz w:val="26"/>
+                          <w:szCs w:val="26"/>
+                          <w:lang w:bidi="fa-IR"/>
+                        </w:rPr>
+                      </m:ctrlPr>
+                    </m:sSubPr>
+                    <m:e>
+                      <m:r>
+                        <w:rPr>
+                          <w:rFonts w:ascii="Cambria Math" w:hAnsi="Cambria Math" w:cs="B Roya"/>
+                          <w:sz w:val="26"/>
+                          <w:szCs w:val="26"/>
+                          <w:lang w:bidi="fa-IR"/>
+                        </w:rPr>
+                        <m:t>I</m:t>
+                      </m:r>
+                    </m:e>
+                    <m:sub>
+                      <m:r>
+                        <w:rPr>
+                          <w:rFonts w:ascii="Cambria Math" w:hAnsi="Cambria Math" w:cs="B Roya"/>
+                          <w:sz w:val="26"/>
+                          <w:szCs w:val="26"/>
+                          <w:lang w:bidi="fa-IR"/>
+                        </w:rPr>
+                        <m:t>N</m:t>
+                      </m:r>
+                    </m:sub>
+                  </m:sSub>
+                </m:e>
+              </m:d>
+            </m:e>
+            <m:sup>
+              <m:r>
+                <w:rPr>
+                  <w:rFonts w:ascii="Cambria Math" w:hAnsi="Cambria Math" w:cs="B Roya"/>
+                  <w:sz w:val="26"/>
+                  <w:szCs w:val="26"/>
+                  <w:lang w:bidi="fa-IR"/>
+                </w:rPr>
+                <m:t>-1</m:t>
+              </m:r>
+            </m:sup>
+          </m:sSup>
+          <m:r>
+            <w:rPr>
+              <w:rFonts w:ascii="Cambria Math" w:hAnsi="Cambria Math" w:cs="B Roya"/>
+              <w:sz w:val="26"/>
+              <w:szCs w:val="26"/>
+              <w:lang w:bidi="fa-IR"/>
+            </w:rPr>
+            <m:t>M</m:t>
+          </m:r>
+        </m:oMath>
+      </m:oMathPara>
+    </w:p>
+    <w:p>
+      <w:pPr>
+        <w:bidi/>
+        <w:rPr>
+          <w:rFonts w:eastAsiaTheme="minorEastAsia" w:cs="B Roya"/>
+          <w:sz w:val="26"/>
+          <w:szCs w:val="26"/>
+          <w:rtl/>
+          <w:lang w:bidi="fa-IR"/>
+        </w:rPr>
+      </w:pPr>
+      <w:r>
+        <w:rPr>
+          <w:rFonts w:eastAsiaTheme="minorEastAsia" w:cs="B Roya" w:hint="cs"/>
+          <w:sz w:val="26"/>
+          <w:szCs w:val="26"/>
+          <w:rtl/>
+          <w:lang w:bidi="fa-IR"/>
+        </w:rPr>
+        <w:t xml:space="preserve">در این فرمول، مقدار </w:t>
+      </w:r>
+      <m:oMath>
+        <m:r>
+          <w:rPr>
+            <w:rFonts w:ascii="Cambria Math" w:eastAsiaTheme="minorEastAsia" w:hAnsi="Cambria Math" w:cs="B Roya"/>
+            <w:sz w:val="26"/>
+            <w:szCs w:val="26"/>
+            <w:lang w:bidi="fa-IR"/>
+          </w:rPr>
+          <m:t>α</m:t>
+        </m:r>
+      </m:oMath>
+      <w:r>
+        <w:rPr>
+          <w:rFonts w:eastAsiaTheme="minorEastAsia" w:cs="B Roya" w:hint="cs"/>
+          <w:sz w:val="26"/>
+          <w:szCs w:val="26"/>
+          <w:rtl/>
+          <w:lang w:bidi="fa-IR"/>
+        </w:rPr>
+        <w:t xml:space="preserve"> را برابر با 0.1 قرار دادیم.</w:t>
+      </w:r>
+    </w:p>
+    <w:p>
+      <w:pPr>
+        <w:bidi/>
+        <w:rPr>
+          <w:rFonts w:eastAsiaTheme="minorEastAsia" w:cs="B Roya"/>
+          <w:sz w:val="26"/>
+          <w:szCs w:val="26"/>
+          <w:rtl/>
+          <w:lang w:bidi="fa-IR"/>
+        </w:rPr>
+      </w:pPr>
+      <w:r>
+        <w:rPr>
+          <w:rFonts w:eastAsiaTheme="minorEastAsia" w:cs="B Roya" w:hint="cs"/>
+          <w:sz w:val="26"/>
+          <w:szCs w:val="26"/>
+          <w:rtl/>
+          <w:lang w:bidi="fa-IR"/>
+        </w:rPr>
+        <w:t xml:space="preserve">در آخر </w:t>
+      </w:r>
+      <w:r>
+        <w:rPr>
+          <w:rFonts w:eastAsiaTheme="minorEastAsia" w:cs="B Roya"/>
+          <w:sz w:val="26"/>
+          <w:szCs w:val="26"/>
+          <w:rtl/>
+          <w:lang w:bidi="fa-IR"/>
+        </w:rPr>
+        <w:t>دوقطبي</w:t>
+      </w:r>
+      <w:r>
+        <w:rPr>
+          <w:rFonts w:eastAsiaTheme="minorEastAsia" w:cs="B Roya" w:hint="cs"/>
+          <w:sz w:val="26"/>
+          <w:szCs w:val="26"/>
+          <w:rtl/>
+          <w:lang w:bidi="fa-IR"/>
+        </w:rPr>
+        <w:t xml:space="preserve"> </w:t>
+      </w:r>
+      <w:r>
+        <w:rPr>
+          <w:rFonts w:eastAsiaTheme="minorEastAsia" w:cs="B Roya"/>
+          <w:sz w:val="26"/>
+          <w:szCs w:val="26"/>
+          <w:rtl/>
+          <w:lang w:bidi="fa-IR"/>
+        </w:rPr>
+        <w:t xml:space="preserve">اي را كه بيشترين دامنه را دارد انتخاب </w:t>
+      </w:r>
+      <w:r>
+        <w:rPr>
+          <w:rFonts w:eastAsiaTheme="minorEastAsia" w:cs="B Roya" w:hint="cs"/>
+          <w:sz w:val="26"/>
+          <w:szCs w:val="26"/>
+          <w:rtl/>
+          <w:lang w:bidi="fa-IR"/>
+        </w:rPr>
+        <w:t xml:space="preserve">می </w:t>
+      </w:r>
+      <w:r>
+        <w:rPr>
+          <w:rFonts w:eastAsiaTheme="minorEastAsia" w:cs="B Roya"/>
+          <w:sz w:val="26"/>
+          <w:szCs w:val="26"/>
+          <w:rtl/>
+          <w:lang w:bidi="fa-IR"/>
+        </w:rPr>
+        <w:t>كني</w:t>
+      </w:r>
+      <w:r>
+        <w:rPr>
+          <w:rFonts w:eastAsiaTheme="minorEastAsia" w:cs="B Roya" w:hint="cs"/>
+          <w:sz w:val="26"/>
+          <w:szCs w:val="26"/>
+          <w:rtl/>
+          <w:lang w:bidi="fa-IR"/>
+        </w:rPr>
+        <w:t>م</w:t>
+      </w:r>
+      <w:r>
+        <w:rPr>
+          <w:rFonts w:eastAsiaTheme="minorEastAsia" w:cs="B Roya" w:hint="cs"/>
+          <w:sz w:val="26"/>
+          <w:szCs w:val="26"/>
+          <w:rtl/>
+          <w:lang w:bidi="fa-IR"/>
+        </w:rPr>
+        <w:t xml:space="preserve"> و با استفاده از ماتریس </w:t>
+      </w:r>
+      <w:proofErr w:type="spellStart"/>
+      <w:r>
+        <w:rPr>
+          <w:rFonts w:eastAsiaTheme="minorEastAsia" w:cs="B Roya"/>
+          <w:sz w:val="26"/>
+          <w:szCs w:val="26"/>
+          <w:lang w:bidi="fa-IR"/>
+        </w:rPr>
+        <w:t>MatLoc</w:t>
+      </w:r>
+      <w:proofErr w:type="spellEnd"/>
+      <w:r>
+        <w:rPr>
+          <w:rFonts w:eastAsiaTheme="minorEastAsia" w:cs="B Roya" w:hint="cs"/>
+          <w:sz w:val="26"/>
+          <w:szCs w:val="26"/>
+          <w:rtl/>
+          <w:lang w:bidi="fa-IR"/>
+        </w:rPr>
+        <w:t xml:space="preserve"> مختصات آن دوقطبی که معرف جهت آن نیز می باشد، به دست می آید.</w:t>
+      </w:r>
+    </w:p>
+    <w:p>
+      <w:pPr>
+        <w:bidi/>
+        <w:rPr>
+          <w:rFonts w:eastAsiaTheme="minorEastAsia" w:cs="B Roya"/>
+          <w:sz w:val="26"/>
+          <w:szCs w:val="26"/>
+          <w:rtl/>
+          <w:lang w:bidi="fa-IR"/>
+        </w:rPr>
+      </w:pPr>
+      <w:r>
+        <w:rPr>
+          <w:rFonts w:eastAsiaTheme="minorEastAsia" w:cs="B Roya" w:hint="cs"/>
+          <w:sz w:val="26"/>
+          <w:szCs w:val="26"/>
+          <w:rtl/>
+          <w:lang w:bidi="fa-IR"/>
+        </w:rPr>
+        <w:t>همچنین مکان و جهت دوقطبی تخمین زده شده را در کنار دو قطبی اصلی بر روی فضای سه بعدی مغز رسم می کنیم.</w:t>
+      </w:r>
+    </w:p>
+    <w:p>
+      <w:pPr>
+        <w:bidi/>
+        <w:jc w:val="center"/>
+        <w:rPr>
+          <w:rFonts w:eastAsiaTheme="minorEastAsia" w:cs="B Roya"/>
+          <w:i/>
+          <w:sz w:val="28"/>
+          <w:szCs w:val="28"/>
+          <w:rtl/>
+          <w:lang w:bidi="fa-IR"/>
+        </w:rPr>
+      </w:pPr>
+      <w:r>
+        <w:rPr>
+          <w:rFonts w:eastAsiaTheme="minorEastAsia" w:cs="B Roya"/>
+          <w:i/>
+          <w:sz w:val="28"/>
+          <w:szCs w:val="28"/>
+          <w:rtl/>
+          <w:lang w:bidi="fa-IR"/>
+        </w:rPr>
+        <w:drawing>
+          <wp:inline distT="0" distB="0" distL="0" distR="0" wp14:anchorId="726718ED" wp14:editId="64C9E1E6">
+            <wp:extent cx="3566230" cy="2989385"/>
+            <wp:effectExtent l="0" t="0" r="0" b="1905"/>
+            <wp:docPr id="1786398525" name="Picture 1"/>
+            <wp:cNvGraphicFramePr>
+              <a:graphicFrameLocks xmlns:a="http://schemas.openxmlformats.org/drawingml/2006/main" noChangeAspect="1"/>
+            </wp:cNvGraphicFramePr>
+            <a:graphic xmlns:a="http://schemas.openxmlformats.org/drawingml/2006/main">
+              <a:graphicData uri="http://schemas.openxmlformats.org/drawingml/2006/picture">
+                <pic:pic xmlns:pic="http://schemas.openxmlformats.org/drawingml/2006/picture">
+                  <pic:nvPicPr>
+                    <pic:cNvPr id="1786398525" name=""/>
+                    <pic:cNvPicPr/>
+                  </pic:nvPicPr>
+                  <pic:blipFill>
+                    <a:blip r:embed="rId10"/>
+                    <a:stretch>
+                      <a:fillRect/>
+                    </a:stretch>
+                  </pic:blipFill>
+                  <pic:spPr>
+                    <a:xfrm>
+                      <a:off x="0" y="0"/>
+                      <a:ext cx="3575186" cy="2996892"/>
+                    </a:xfrm>
+                    <a:prstGeom prst="rect">
+                      <a:avLst/>
+                    </a:prstGeom>
+                  </pic:spPr>
+                </pic:pic>
+              </a:graphicData>
+            </a:graphic>
+          </wp:inline>
+        </w:drawing>
+      </w:r>
+    </w:p>
+    <w:p>
+      <w:pPr>
+        <w:bidi/>
+        <w:rPr>
+          <w:rFonts w:eastAsiaTheme="minorEastAsia" w:cs="B Roya"/>
+          <w:i/>
+          <w:sz w:val="28"/>
+          <w:szCs w:val="28"/>
+          <w:rtl/>
+          <w:lang w:bidi="fa-IR"/>
+        </w:rPr>
+      </w:pPr>
+      <w:r>
+        <w:rPr>
+          <w:rFonts w:eastAsiaTheme="minorEastAsia" w:cs="B Roya" w:hint="cs"/>
+          <w:i/>
+          <w:sz w:val="28"/>
+          <w:szCs w:val="28"/>
+          <w:rtl/>
+          <w:lang w:bidi="fa-IR"/>
+        </w:rPr>
+        <w:t xml:space="preserve">برای بردار مختصات دوقطبی، خطای </w:t>
+      </w:r>
+      <w:r>
+        <w:rPr>
+          <w:rFonts w:eastAsiaTheme="minorEastAsia" w:cs="B Roya"/>
+          <w:i/>
+          <w:sz w:val="28"/>
+          <w:szCs w:val="28"/>
+          <w:lang w:bidi="fa-IR"/>
+        </w:rPr>
+        <w:t>RMS</w:t>
+      </w:r>
+      <w:r>
+        <w:rPr>
+          <w:rFonts w:eastAsiaTheme="minorEastAsia" w:cs="B Roya" w:hint="cs"/>
+          <w:i/>
+          <w:sz w:val="28"/>
+          <w:szCs w:val="28"/>
+          <w:rtl/>
+          <w:lang w:bidi="fa-IR"/>
+        </w:rPr>
+        <w:t xml:space="preserve"> را محاسبه کرده و همچنین با استفاده از ضرب داخلی تفاوت زاویه دوقطبی اصلی و دوقطبی تخمین زده شده را به دست می آوریم.</w:t>
+      </w:r>
+    </w:p>
+    <w:p>
+      <w:pPr>
+        <w:bidi/>
+        <w:jc w:val="right"/>
+        <w:rPr>
+          <w:rFonts w:eastAsiaTheme="minorEastAsia" w:cs="B Roya" w:hint="cs"/>
+          <w:i/>
+          <w:sz w:val="28"/>
+          <w:szCs w:val="28"/>
+          <w:rtl/>
+          <w:lang w:bidi="fa-IR"/>
+        </w:rPr>
+      </w:pPr>
+      <w:r>
+        <w:rPr>
+          <w:rFonts w:eastAsiaTheme="minorEastAsia" w:cs="B Roya"/>
+          <w:i/>
+          <w:sz w:val="28"/>
+          <w:szCs w:val="28"/>
+          <w:rtl/>
+          <w:lang w:bidi="fa-IR"/>
+        </w:rPr>
+        <w:drawing>
+          <wp:inline distT="0" distB="0" distL="0" distR="0" wp14:anchorId="158C470A" wp14:editId="0FDF0C98">
+            <wp:extent cx="3329354" cy="560939"/>
+            <wp:effectExtent l="0" t="0" r="4445" b="0"/>
+            <wp:docPr id="650900921" name="Picture 1"/>
+            <wp:cNvGraphicFramePr>
+              <a:graphicFrameLocks xmlns:a="http://schemas.openxmlformats.org/drawingml/2006/main" noChangeAspect="1"/>
+            </wp:cNvGraphicFramePr>
+            <a:graphic xmlns:a="http://schemas.openxmlformats.org/drawingml/2006/main">
+              <a:graphicData uri="http://schemas.openxmlformats.org/drawingml/2006/picture">
+                <pic:pic xmlns:pic="http://schemas.openxmlformats.org/drawingml/2006/picture">
+                  <pic:nvPicPr>
+                    <pic:cNvPr id="650900921" name=""/>
+                    <pic:cNvPicPr/>
+                  </pic:nvPicPr>
+                  <pic:blipFill>
+                    <a:blip r:embed="rId11"/>
+                    <a:stretch>
+                      <a:fillRect/>
+                    </a:stretch>
+                  </pic:blipFill>
+                  <pic:spPr>
+                    <a:xfrm>
+                      <a:off x="0" y="0"/>
+                      <a:ext cx="3378941" cy="569293"/>
+                    </a:xfrm>
+                    <a:prstGeom prst="rect">
+                      <a:avLst/>
+                    </a:prstGeom>
+                  </pic:spPr>
+                </pic:pic>
+              </a:graphicData>
+            </a:graphic>
+          </wp:inline>
+        </w:drawing>
+      </w:r>
+    </w:p>
+    <w:p>
+      <w:pPr>
+        <w:pStyle w:val="Heading1"/>
+        <w:bidi/>
+        <w:rPr>
+          <w:rFonts w:cs="B Shiraz"/>
+          <w:rtl/>
+          <w:lang w:bidi="fa-IR"/>
+        </w:rPr>
+      </w:pPr>
+      <w:bookmarkStart w:id="2" w:name="_Hlk166097276"/>
+      <w:bookmarkStart w:id="3" w:name="_Toc166099520"/>
+      <w:r>
+        <w:rPr>
+          <w:rFonts w:cs="B Shiraz" w:hint="cs"/>
+          <w:rtl/>
+          <w:lang w:bidi="fa-IR"/>
+        </w:rPr>
+        <w:t xml:space="preserve">بخش خ - </w:t>
+      </w:r>
+      <w:r>
+        <w:rPr>
+          <w:rFonts w:cs="B Shiraz"/>
+          <w:rtl/>
+          <w:lang w:bidi="fa-IR"/>
+        </w:rPr>
+        <w:t>دوقطبي روي سطح كرتكس (لايه داخلي) در بخش مركزي سر</w:t>
+      </w:r>
+      <w:bookmarkEnd w:id="2"/>
+      <w:bookmarkEnd w:id="3"/>
+    </w:p>
+    <w:p>
+      <w:pPr>
+        <w:bidi/>
+        <w:rPr>
+          <w:rFonts w:cs="B Roya"/>
+          <w:sz w:val="28"/>
+          <w:szCs w:val="28"/>
+          <w:rtl/>
+          <w:lang w:bidi="fa-IR"/>
+        </w:rPr>
+      </w:pPr>
+      <w:r>
+        <w:rPr>
+          <w:rFonts w:cs="B Roya" w:hint="cs"/>
+          <w:sz w:val="28"/>
+          <w:szCs w:val="28"/>
+          <w:rtl/>
+          <w:lang w:bidi="fa-IR"/>
+        </w:rPr>
+        <w:t xml:space="preserve">با استفاده از قطعه کد زیر، تنها در صورتی دوقطبی رندوم را انتخاب می کنیم که فاصله آن تا مرکز با مقداری درجه آزادی برابر با قطر لایه داخلی باشد. همچنین بررسی می کنیم که در صفحه </w:t>
+      </w:r>
+      <w:r>
+        <w:rPr>
+          <w:rFonts w:cs="B Roya"/>
+          <w:sz w:val="28"/>
+          <w:szCs w:val="28"/>
+          <w:lang w:bidi="fa-IR"/>
+        </w:rPr>
+        <w:t>x-y</w:t>
+      </w:r>
+      <w:r>
+        <w:rPr>
+          <w:rFonts w:cs="B Roya" w:hint="cs"/>
+          <w:sz w:val="28"/>
+          <w:szCs w:val="28"/>
+          <w:rtl/>
+          <w:lang w:bidi="fa-IR"/>
+        </w:rPr>
+        <w:t xml:space="preserve"> دوقطبی در </w:t>
+      </w:r>
+      <w:r>
+        <w:rPr>
+          <w:rFonts w:cs="B Roya" w:hint="cs"/>
+          <w:sz w:val="28"/>
+          <w:szCs w:val="28"/>
+          <w:rtl/>
+          <w:lang w:bidi="fa-IR"/>
+        </w:rPr>
+        <w:lastRenderedPageBreak/>
+        <w:t>دایره ای به شعاع کوچک (برای مثال 0.1 ) به مرکز صفحه باشد تا دوقطبی انتخاب شده مربوط به بخش مرکزی سر باشد.</w:t>
+      </w:r>
+    </w:p>
+    <w:p>
+      <w:pPr>
+        <w:bidi/>
+        <w:jc w:val="center"/>
+        <w:rPr>
+          <w:rFonts w:cs="B Roya"/>
+          <w:sz w:val="28"/>
+          <w:szCs w:val="28"/>
+          <w:rtl/>
+          <w:lang w:bidi="fa-IR"/>
+        </w:rPr>
+      </w:pPr>
+      <w:r>
+        <w:rPr>
+          <w:rFonts w:cs="B Roya"/>
+          <w:sz w:val="28"/>
+          <w:szCs w:val="28"/>
+          <w:rtl/>
+          <w:lang w:bidi="fa-IR"/>
+        </w:rPr>
+        <w:drawing>
+          <wp:inline distT="0" distB="0" distL="0" distR="0" wp14:anchorId="44C9750D" wp14:editId="6B480042">
+            <wp:extent cx="4420729" cy="1213339"/>
+            <wp:effectExtent l="0" t="0" r="0" b="6350"/>
+            <wp:docPr id="437518147" name="Picture 1"/>
+            <wp:cNvGraphicFramePr>
+              <a:graphicFrameLocks xmlns:a="http://schemas.openxmlformats.org/drawingml/2006/main" noChangeAspect="1"/>
+            </wp:cNvGraphicFramePr>
+            <a:graphic xmlns:a="http://schemas.openxmlformats.org/drawingml/2006/main">
+              <a:graphicData uri="http://schemas.openxmlformats.org/drawingml/2006/picture">
+                <pic:pic xmlns:pic="http://schemas.openxmlformats.org/drawingml/2006/picture">
+                  <pic:nvPicPr>
+                    <pic:cNvPr id="437518147" name=""/>
+                    <pic:cNvPicPr/>
+                  </pic:nvPicPr>
+                  <pic:blipFill>
+                    <a:blip r:embed="rId12"/>
+                    <a:stretch>
+                      <a:fillRect/>
+                    </a:stretch>
+                  </pic:blipFill>
+                  <pic:spPr>
+                    <a:xfrm>
+                      <a:off x="0" y="0"/>
+                      <a:ext cx="4447647" cy="1220727"/>
+                    </a:xfrm>
+                    <a:prstGeom prst="rect">
+                      <a:avLst/>
+                    </a:prstGeom>
+                  </pic:spPr>
+                </pic:pic>
+              </a:graphicData>
+            </a:graphic>
+          </wp:inline>
+        </w:drawing>
+      </w:r>
+    </w:p>
+    <w:p>
+      <w:pPr>
+        <w:bidi/>
+        <w:rPr>
+          <w:rFonts w:cs="B Roya"/>
+          <w:sz w:val="28"/>
+          <w:szCs w:val="28"/>
+          <w:rtl/>
+          <w:lang w:bidi="fa-IR"/>
+        </w:rPr>
+      </w:pPr>
+      <w:r>
+        <w:rPr>
+          <w:rFonts w:cs="B Roya" w:hint="cs"/>
+          <w:sz w:val="28"/>
+          <w:szCs w:val="28"/>
+          <w:rtl/>
+          <w:lang w:bidi="fa-IR"/>
+        </w:rPr>
+        <w:t>حال مراحل قبل را تکرار کرده و نتایج را مشاهده می کنیم.</w:t>
+      </w:r>
+    </w:p>
+    <w:p>
+      <w:pPr>
+        <w:bidi/>
+        <w:rPr>
+          <w:rFonts w:cs="B Roya"/>
+          <w:sz w:val="28"/>
+          <w:szCs w:val="28"/>
+          <w:rtl/>
+          <w:lang w:bidi="fa-IR"/>
+        </w:rPr>
+      </w:pPr>
+      <w:r>
+        <w:rPr>
+          <w:rFonts w:cs="B Roya" w:hint="cs"/>
+          <w:sz w:val="28"/>
+          <w:szCs w:val="28"/>
+          <w:rtl/>
+          <w:lang w:bidi="fa-IR"/>
+        </w:rPr>
+        <w:t xml:space="preserve">در صورتی که شعاع دایره را در کد بالا عدد کوچکی انتخاب کنیم، تنها یک دوقطبی دقیقا در مرکز انتخاب می شود و با دقت 100 درصد می توان مکان آن را تخمین زد. اما در شکل زیر مقدار آستانه شعاع دایره در صفحه </w:t>
+      </w:r>
+      <w:r>
+        <w:rPr>
+          <w:rFonts w:cs="B Roya"/>
+          <w:sz w:val="28"/>
+          <w:szCs w:val="28"/>
+          <w:lang w:bidi="fa-IR"/>
+        </w:rPr>
+        <w:t>x-y</w:t>
+      </w:r>
+      <w:r>
+        <w:rPr>
+          <w:rFonts w:cs="B Roya" w:hint="cs"/>
+          <w:sz w:val="28"/>
+          <w:szCs w:val="28"/>
+          <w:rtl/>
+          <w:lang w:bidi="fa-IR"/>
+        </w:rPr>
+        <w:t xml:space="preserve"> را برابر 5 گذاشته تا دوقطبی های کناری نیز بتوانند انتخاب شوند و مقدار خطا مشاهده شود.</w:t>
+      </w:r>
+    </w:p>
+    <w:p>
+      <w:pPr>
+        <w:bidi/>
+        <w:jc w:val="center"/>
+        <w:rPr>
+          <w:rFonts w:cs="B Roya"/>
+          <w:sz w:val="28"/>
+          <w:szCs w:val="28"/>
+          <w:rtl/>
+          <w:lang w:bidi="fa-IR"/>
+        </w:rPr>
+      </w:pPr>
+      <w:r>
+        <w:rPr>
+          <w:rFonts w:cs="B Roya"/>
+          <w:sz w:val="28"/>
+          <w:szCs w:val="28"/>
+          <w:rtl/>
+          <w:lang w:bidi="fa-IR"/>
+        </w:rPr>
+        <w:drawing>
+          <wp:inline distT="0" distB="0" distL="0" distR="0" wp14:anchorId="1FF6BE15" wp14:editId="0D77F78E">
+            <wp:extent cx="4253448" cy="3645877"/>
+            <wp:effectExtent l="0" t="0" r="0" b="0"/>
+            <wp:docPr id="1875713308" name="Picture 1"/>
+            <wp:cNvGraphicFramePr>
+              <a:graphicFrameLocks xmlns:a="http://schemas.openxmlformats.org/drawingml/2006/main" noChangeAspect="1"/>
+            </wp:cNvGraphicFramePr>
+            <a:graphic xmlns:a="http://schemas.openxmlformats.org/drawingml/2006/main">
+              <a:graphicData uri="http://schemas.openxmlformats.org/drawingml/2006/picture">
+                <pic:pic xmlns:pic="http://schemas.openxmlformats.org/drawingml/2006/picture">
+                  <pic:nvPicPr>
+                    <pic:cNvPr id="1875713308" name=""/>
+                    <pic:cNvPicPr/>
+                  </pic:nvPicPr>
+                  <pic:blipFill>
+                    <a:blip r:embed="rId13"/>
+                    <a:stretch>
+                      <a:fillRect/>
+                    </a:stretch>
+                  </pic:blipFill>
+                  <pic:spPr>
+                    <a:xfrm>
+                      <a:off x="0" y="0"/>
+                      <a:ext cx="4262336" cy="3653496"/>
+                    </a:xfrm>
+                    <a:prstGeom prst="rect">
+                      <a:avLst/>
+                    </a:prstGeom>
+                  </pic:spPr>
+                </pic:pic>
+              </a:graphicData>
+            </a:graphic>
+          </wp:inline>
+        </w:drawing>
+      </w:r>
+    </w:p>
+    <w:p>
+      <w:pPr>
+        <w:bidi/>
+        <w:rPr>
+          <w:rFonts w:cs="B Roya"/>
+          <w:sz w:val="28"/>
+          <w:szCs w:val="28"/>
+          <w:rtl/>
+          <w:lang w:bidi="fa-IR"/>
+        </w:rPr>
+      </w:pPr>
+      <w:r>
+        <w:rPr>
+          <w:rFonts w:cs="B Roya" w:hint="cs"/>
+          <w:sz w:val="28"/>
+          <w:szCs w:val="28"/>
+          <w:rtl/>
+          <w:lang w:bidi="fa-IR"/>
+        </w:rPr>
+        <w:t>مقدار خطا را در شکل زیر مشاهده می کنیم.</w:t>
+      </w:r>
+    </w:p>
+    <w:p>
+      <w:pPr>
+        <w:bidi/>
+        <w:jc w:val="right"/>
+        <w:rPr>
+          <w:rFonts w:cs="B Roya" w:hint="cs"/>
+          <w:sz w:val="28"/>
+          <w:szCs w:val="28"/>
+          <w:rtl/>
+          <w:lang w:bidi="fa-IR"/>
+        </w:rPr>
+      </w:pPr>
+      <w:r>
+        <w:rPr>
+          <w:rFonts w:cs="B Roya"/>
+          <w:sz w:val="28"/>
+          <w:szCs w:val="28"/>
+          <w:rtl/>
+          <w:lang w:bidi="fa-IR"/>
+        </w:rPr>
+        <w:drawing>
+          <wp:inline distT="0" distB="0" distL="0" distR="0" wp14:anchorId="241C5C40" wp14:editId="60F05229">
+            <wp:extent cx="4648200" cy="615291"/>
+            <wp:effectExtent l="0" t="0" r="0" b="0"/>
+            <wp:docPr id="841779125" name="Picture 1"/>
+            <wp:cNvGraphicFramePr>
+              <a:graphicFrameLocks xmlns:a="http://schemas.openxmlformats.org/drawingml/2006/main" noChangeAspect="1"/>
+            </wp:cNvGraphicFramePr>
+            <a:graphic xmlns:a="http://schemas.openxmlformats.org/drawingml/2006/main">
+              <a:graphicData uri="http://schemas.openxmlformats.org/drawingml/2006/picture">
+                <pic:pic xmlns:pic="http://schemas.openxmlformats.org/drawingml/2006/picture">
+                  <pic:nvPicPr>
+                    <pic:cNvPr id="841779125" name=""/>
+                    <pic:cNvPicPr/>
+                  </pic:nvPicPr>
+                  <pic:blipFill>
+                    <a:blip r:embed="rId14"/>
+                    <a:stretch>
+                      <a:fillRect/>
+                    </a:stretch>
+                  </pic:blipFill>
+                  <pic:spPr>
+                    <a:xfrm>
+                      <a:off x="0" y="0"/>
+                      <a:ext cx="4746528" cy="628307"/>
+                    </a:xfrm>
+                    <a:prstGeom prst="rect">
+                      <a:avLst/>
+                    </a:prstGeom>
+                  </pic:spPr>
+                </pic:pic>
+              </a:graphicData>
+            </a:graphic>
+          </wp:inline>
+        </w:drawing>
+      </w:r>
+    </w:p>
+    <w:p>
+      <w:pPr>
+        <w:pStyle w:val="Heading1"/>
+        <w:bidi/>
+        <w:rPr>
+          <w:rFonts w:cs="B Shiraz"/>
+          <w:rtl/>
+          <w:lang w:bidi="fa-IR"/>
+        </w:rPr>
+      </w:pPr>
+      <w:bookmarkStart w:id="4" w:name="_Toc166099521"/>
+      <w:r>
+        <w:rPr>
+          <w:rFonts w:cs="B Shiraz" w:hint="cs"/>
+          <w:rtl/>
+          <w:lang w:bidi="fa-IR"/>
+        </w:rPr>
+        <w:lastRenderedPageBreak/>
+        <w:t xml:space="preserve">بخش خ - </w:t>
+      </w:r>
+      <w:r>
+        <w:rPr>
+          <w:rFonts w:cs="B Shiraz"/>
+          <w:rtl/>
+          <w:lang w:bidi="fa-IR"/>
+        </w:rPr>
+        <w:t xml:space="preserve">دوقطبي روي سطح كرتكس (لايه داخلي) در بخش </w:t>
+      </w:r>
+      <w:r>
+        <w:rPr>
+          <w:rFonts w:cs="B Shiraz" w:hint="cs"/>
+          <w:rtl/>
+          <w:lang w:bidi="fa-IR"/>
+        </w:rPr>
+        <w:t>تمپورال</w:t>
+      </w:r>
+      <w:bookmarkEnd w:id="4"/>
+    </w:p>
+    <w:p>
+      <w:pPr>
+        <w:bidi/>
+        <w:rPr>
+          <w:rFonts w:cs="B Roya"/>
+          <w:sz w:val="28"/>
+          <w:szCs w:val="28"/>
+          <w:rtl/>
+          <w:lang w:bidi="fa-IR"/>
+        </w:rPr>
+      </w:pPr>
+      <w:r>
+        <w:rPr>
+          <w:rFonts w:cs="B Roya" w:hint="cs"/>
+          <w:sz w:val="28"/>
+          <w:szCs w:val="28"/>
+          <w:rtl/>
+          <w:lang w:bidi="fa-IR"/>
+        </w:rPr>
+        <w:t xml:space="preserve">در این حالت شرط انتخاب دوقطبی رندوم را </w:t>
+      </w:r>
+      <w:r>
+        <w:rPr>
+          <w:rFonts w:cs="B Roya" w:hint="cs"/>
+          <w:sz w:val="28"/>
+          <w:szCs w:val="28"/>
+          <w:rtl/>
+          <w:lang w:bidi="fa-IR"/>
+        </w:rPr>
+        <w:t>با توجه به شکل زیر بدین صورت تغییر می دهیم.</w:t>
+      </w:r>
+    </w:p>
+    <w:p>
+      <w:pPr>
+        <w:bidi/>
+        <w:rPr>
+          <w:noProof/>
+        </w:rPr>
+      </w:pPr>
+      <w:r>
+        <w:rPr>
+          <w:rFonts w:cs="B Roya"/>
+          <w:sz w:val="28"/>
+          <w:szCs w:val="28"/>
+          <w:rtl/>
+          <w:lang w:bidi="fa-IR"/>
+        </w:rPr>
+        <w:drawing>
+          <wp:anchor distT="0" distB="0" distL="114300" distR="114300" simplePos="0" relativeHeight="251662336" behindDoc="0" locked="0" layoutInCell="1" allowOverlap="1" wp14:anchorId="2BAE694E" wp14:editId="0A96A865">
+            <wp:simplePos x="0" y="0"/>
+            <wp:positionH relativeFrom="margin">
+              <wp:align>left</wp:align>
+            </wp:positionH>
+            <wp:positionV relativeFrom="paragraph">
+              <wp:posOffset>603250</wp:posOffset>
+            </wp:positionV>
+            <wp:extent cx="3048000" cy="650875"/>
+            <wp:effectExtent l="0" t="0" r="0" b="0"/>
+            <wp:wrapSquare wrapText="bothSides"/>
+            <wp:docPr id="315694211" name="Picture 1"/>
+            <wp:cNvGraphicFramePr>
+              <a:graphicFrameLocks xmlns:a="http://schemas.openxmlformats.org/drawingml/2006/main" noChangeAspect="1"/>
+            </wp:cNvGraphicFramePr>
+            <a:graphic xmlns:a="http://schemas.openxmlformats.org/drawingml/2006/main">
+              <a:graphicData uri="http://schemas.openxmlformats.org/drawingml/2006/picture">
+                <pic:pic xmlns:pic="http://schemas.openxmlformats.org/drawingml/2006/picture">
+                  <pic:nvPicPr>
+                    <pic:cNvPr id="315694211" name=""/>
+                    <pic:cNvPicPr/>
+                  </pic:nvPicPr>
+                  <pic:blipFill>
+                    <a:blip r:embed="rId15">
+                      <a:extLst>
+                        <a:ext uri="{28A0092B-C50C-407E-A947-70E740481C1C}">
+                          <a14:useLocalDpi xmlns:a14="http://schemas.microsoft.com/office/drawing/2010/main" val="0"/>
+                        </a:ext>
+                      </a:extLst>
+                    </a:blip>
+                    <a:stretch>
+                      <a:fillRect/>
+                    </a:stretch>
+                  </pic:blipFill>
+                  <pic:spPr>
+                    <a:xfrm>
+                      <a:off x="0" y="0"/>
+                      <a:ext cx="3048000" cy="650875"/>
+                    </a:xfrm>
+                    <a:prstGeom prst="rect">
+                      <a:avLst/>
+                    </a:prstGeom>
+                  </pic:spPr>
+                </pic:pic>
+              </a:graphicData>
+            </a:graphic>
+            <wp14:sizeRelH relativeFrom="margin">
+              <wp14:pctWidth>0</wp14:pctWidth>
+            </wp14:sizeRelH>
+            <wp14:sizeRelV relativeFrom="margin">
+              <wp14:pctHeight>0</wp14:pctHeight>
+            </wp14:sizeRelV>
+          </wp:anchor>
+        </w:drawing>
+      </w:r>
+      <w:r>
+        <w:rPr>
+          <w:rFonts w:cs="B Roya"/>
+          <w:sz w:val="28"/>
+          <w:szCs w:val="28"/>
+          <w:rtl/>
+          <w:lang w:bidi="fa-IR"/>
+        </w:rPr>
+        <w:drawing>
+          <wp:anchor distT="0" distB="0" distL="114300" distR="114300" simplePos="0" relativeHeight="251663360" behindDoc="0" locked="0" layoutInCell="1" allowOverlap="1" wp14:anchorId="242EC557" wp14:editId="61F0722C">
+            <wp:simplePos x="0" y="0"/>
+            <wp:positionH relativeFrom="margin">
+              <wp:align>right</wp:align>
+            </wp:positionH>
+            <wp:positionV relativeFrom="paragraph">
+              <wp:posOffset>5080</wp:posOffset>
+            </wp:positionV>
+            <wp:extent cx="2687955" cy="2150745"/>
+            <wp:effectExtent l="0" t="0" r="0" b="1905"/>
+            <wp:wrapSquare wrapText="bothSides"/>
+            <wp:docPr id="1982302253" name="Picture 1"/>
+            <wp:cNvGraphicFramePr>
+              <a:graphicFrameLocks xmlns:a="http://schemas.openxmlformats.org/drawingml/2006/main" noChangeAspect="1"/>
+            </wp:cNvGraphicFramePr>
+            <a:graphic xmlns:a="http://schemas.openxmlformats.org/drawingml/2006/main">
+              <a:graphicData uri="http://schemas.openxmlformats.org/drawingml/2006/picture">
+                <pic:pic xmlns:pic="http://schemas.openxmlformats.org/drawingml/2006/picture">
+                  <pic:nvPicPr>
+                    <pic:cNvPr id="1982302253" name=""/>
+                    <pic:cNvPicPr/>
+                  </pic:nvPicPr>
+                  <pic:blipFill>
+                    <a:blip r:embed="rId16">
+                      <a:extLst>
+                        <a:ext uri="{28A0092B-C50C-407E-A947-70E740481C1C}">
+                          <a14:useLocalDpi xmlns:a14="http://schemas.microsoft.com/office/drawing/2010/main" val="0"/>
+                        </a:ext>
+                      </a:extLst>
+                    </a:blip>
+                    <a:stretch>
+                      <a:fillRect/>
+                    </a:stretch>
+                  </pic:blipFill>
+                  <pic:spPr>
+                    <a:xfrm>
+                      <a:off x="0" y="0"/>
+                      <a:ext cx="2687955" cy="2150745"/>
+                    </a:xfrm>
+                    <a:prstGeom prst="rect">
+                      <a:avLst/>
+                    </a:prstGeom>
+                  </pic:spPr>
+                </pic:pic>
+              </a:graphicData>
+            </a:graphic>
+            <wp14:sizeRelH relativeFrom="margin">
+              <wp14:pctWidth>0</wp14:pctWidth>
+            </wp14:sizeRelH>
+            <wp14:sizeRelV relativeFrom="margin">
+              <wp14:pctHeight>0</wp14:pctHeight>
+            </wp14:sizeRelV>
+          </wp:anchor>
+        </w:drawing>
+      </w:r>
+      <w:r>
+        <w:rPr>
+          <w:rFonts w:cs="B Roya"/>
+          <w:noProof/>
+          <w:sz w:val="28"/>
+          <w:szCs w:val="28"/>
+          <w:rtl/>
+          <w:lang w:val="fa-IR" w:bidi="fa-IR"/>
+        </w:rPr>
+        <mc:AlternateContent>
+          <mc:Choice Requires="wps">
+            <w:drawing>
+              <wp:anchor distT="0" distB="0" distL="114300" distR="114300" simplePos="0" relativeHeight="251661312" behindDoc="0" locked="0" layoutInCell="1" allowOverlap="1" wp14:anchorId="72CFD6D2" wp14:editId="5315D236">
+                <wp:simplePos x="0" y="0"/>
+                <wp:positionH relativeFrom="column">
+                  <wp:posOffset>239298</wp:posOffset>
+                </wp:positionH>
+                <wp:positionV relativeFrom="paragraph">
+                  <wp:posOffset>122067</wp:posOffset>
+                </wp:positionV>
+                <wp:extent cx="2368062" cy="521677"/>
+                <wp:effectExtent l="0" t="0" r="0" b="0"/>
+                <wp:wrapNone/>
+                <wp:docPr id="641671540" name="Text Box 1"/>
+                <wp:cNvGraphicFramePr/>
+                <a:graphic xmlns:a="http://schemas.openxmlformats.org/drawingml/2006/main">
+                  <a:graphicData uri="http://schemas.microsoft.com/office/word/2010/wordprocessingShape">
+                    <wps:wsp>
+                      <wps:cNvSpPr txBox="1"/>
+                      <wps:spPr>
+                        <a:xfrm>
+                          <a:off x="0" y="0"/>
+                          <a:ext cx="2368062" cy="521677"/>
+                        </a:xfrm>
+                        <a:prstGeom prst="rect">
+                          <a:avLst/>
+                        </a:prstGeom>
+                        <a:noFill/>
+                        <a:ln w="6350">
+                          <a:noFill/>
+                        </a:ln>
+                      </wps:spPr>
+                      <wps:txbx>
+                        <w:txbxContent>
+                          <w:p>
+                            <m:oMathPara>
+                              <m:oMath>
+                                <m:d>
+                                  <m:dPr>
+                                    <m:begChr m:val="|"/>
+                                    <m:endChr m:val="|"/>
+                                    <m:ctrlPr>
+                                      <w:rPr>
+                                        <w:rFonts w:ascii="Cambria Math" w:hAnsi="Cambria Math"/>
+                                        <w:i/>
+                                      </w:rPr>
+                                    </m:ctrlPr>
+                                  </m:dPr>
+                                  <m:e>
+                                    <m:r>
+                                      <w:rPr>
+                                        <w:rFonts w:ascii="Cambria Math" w:hAnsi="Cambria Math"/>
+                                      </w:rPr>
+                                      <m:t>x</m:t>
+                                    </m:r>
+                                  </m:e>
+                                </m:d>
+                                <m:r>
+                                  <w:rPr>
+                                    <w:rFonts w:ascii="Cambria Math" w:hAnsi="Cambria Math"/>
+                                  </w:rPr>
+                                  <m:t xml:space="preserve">&lt;2  ,  </m:t>
+                                </m:r>
+                                <m:d>
+                                  <m:dPr>
+                                    <m:begChr m:val="|"/>
+                                    <m:endChr m:val="|"/>
+                                    <m:ctrlPr>
+                                      <w:rPr>
+                                        <w:rFonts w:ascii="Cambria Math" w:hAnsi="Cambria Math"/>
+                                        <w:i/>
+                                      </w:rPr>
+                                    </m:ctrlPr>
+                                  </m:dPr>
+                                  <m:e>
+                                    <m:r>
+                                      <w:rPr>
+                                        <w:rFonts w:ascii="Cambria Math" w:hAnsi="Cambria Math"/>
+                                      </w:rPr>
+                                      <m:t>y</m:t>
+                                    </m:r>
+                                  </m:e>
+                                </m:d>
+                                <m:r>
+                                  <w:rPr>
+                                    <w:rFonts w:ascii="Cambria Math" w:hAnsi="Cambria Math"/>
+                                  </w:rPr>
+                                  <m:t xml:space="preserve">&gt;8  ,  </m:t>
+                                </m:r>
+                                <m:d>
+                                  <m:dPr>
+                                    <m:begChr m:val="|"/>
+                                    <m:endChr m:val="|"/>
+                                    <m:ctrlPr>
+                                      <w:rPr>
+                                        <w:rFonts w:ascii="Cambria Math" w:hAnsi="Cambria Math"/>
+                                        <w:i/>
+                                      </w:rPr>
+                                    </m:ctrlPr>
+                                  </m:dPr>
+                                  <m:e>
+                                    <m:r>
+                                      <w:rPr>
+                                        <w:rFonts w:ascii="Cambria Math" w:hAnsi="Cambria Math"/>
+                                      </w:rPr>
+                                      <m:t>z</m:t>
+                                    </m:r>
+                                  </m:e>
+                                </m:d>
+                                <m:r>
+                                  <w:rPr>
+                                    <w:rFonts w:ascii="Cambria Math" w:hAnsi="Cambria Math"/>
+                                  </w:rPr>
+                                  <m:t>&lt;5</m:t>
+                                </m:r>
+                              </m:oMath>
+                            </m:oMathPara>
+                          </w:p>
+                        </w:txbxContent>
+                      </wps:txbx>
+                      <wps:bodyPr rot="0" spcFirstLastPara="0" vertOverflow="overflow" horzOverflow="overflow" vert="horz" wrap="square" lIns="91440" tIns="45720" rIns="91440" bIns="45720" numCol="1" spcCol="0" rtlCol="0" fromWordArt="0" anchor="t" anchorCtr="0" forceAA="0" compatLnSpc="1">
+                        <a:prstTxWarp prst="textNoShape">
+                          <a:avLst/>
+                        </a:prstTxWarp>
+                        <a:noAutofit/>
+                      </wps:bodyPr>
+                    </wps:wsp>
+                  </a:graphicData>
+                </a:graphic>
+              </wp:anchor>
+            </w:drawing>
+          </mc:Choice>
+          <mc:Fallback>
+            <w:pict>
+              <v:shape w14:anchorId="72CFD6D2" id="Text Box 1" o:spid="_x0000_s1057" type="#_x0000_t202" style="position:absolute;left:0;text-align:left;margin-left:18.85pt;margin-top:9.6pt;width:186.45pt;height:41.1pt;z-index:251661312;visibility:visible;mso-wrap-style:square;mso-wrap-distance-left:9pt;mso-wrap-distance-top:0;mso-wrap-distance-right:9pt;mso-wrap-distance-bottom:0;mso-position-horizontal:absolute;mso-position-horizontal-relative:text;mso-position-vertical:absolute;mso-position-vertical-relative:text;v-text-anchor:top" o:gfxdata="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" filled="f" stroked="f" strokeweight=".5pt">
+                <v:textbox>
+                  <w:txbxContent>
+                    <w:p>
+                      <m:oMathPara>
+                        <m:oMath>
+                          <m:d>
+                            <m:dPr>
+                              <m:begChr m:val="|"/>
+                              <m:endChr m:val="|"/>
+                              <m:ctrlPr>
+                                <w:rPr>
+                                  <w:rFonts w:ascii="Cambria Math" w:hAnsi="Cambria Math"/>
+                                  <w:i/>
+                                </w:rPr>
+                              </m:ctrlPr>
+                            </m:dPr>
+                            <m:e>
+                              <m:r>
+                                <w:rPr>
+                                  <w:rFonts w:ascii="Cambria Math" w:hAnsi="Cambria Math"/>
+                                </w:rPr>
+                                <m:t>x</m:t>
+                              </m:r>
+                            </m:e>
+                          </m:d>
+                          <m:r>
+                            <w:rPr>
+                              <w:rFonts w:ascii="Cambria Math" w:hAnsi="Cambria Math"/>
+                            </w:rPr>
+                            <m:t xml:space="preserve">&lt;2  ,  </m:t>
+                          </m:r>
+                          <m:d>
+                            <m:dPr>
+                              <m:begChr m:val="|"/>
+                              <m:endChr m:val="|"/>
+                              <m:ctrlPr>
+                                <w:rPr>
+                                  <w:rFonts w:ascii="Cambria Math" w:hAnsi="Cambria Math"/>
+                                  <w:i/>
+                                </w:rPr>
+                              </m:ctrlPr>
+                            </m:dPr>
+                            <m:e>
+                              <m:r>
+                                <w:rPr>
+                                  <w:rFonts w:ascii="Cambria Math" w:hAnsi="Cambria Math"/>
+                                </w:rPr>
+                                <m:t>y</m:t>
+                              </m:r>
+                            </m:e>
+                          </m:d>
+                          <m:r>
+                            <w:rPr>
+                              <w:rFonts w:ascii="Cambria Math" w:hAnsi="Cambria Math"/>
+                            </w:rPr>
+                            <m:t xml:space="preserve">&gt;8  ,  </m:t>
+                          </m:r>
+                          <m:d>
+                            <m:dPr>
+                              <m:begChr m:val="|"/>
+                              <m:endChr m:val="|"/>
+                              <m:ctrlPr>
+                                <w:rPr>
+                                  <w:rFonts w:ascii="Cambria Math" w:hAnsi="Cambria Math"/>
+                                  <w:i/>
+                                </w:rPr>
+                              </m:ctrlPr>
+                            </m:dPr>
+                            <m:e>
+                              <m:r>
+                                <w:rPr>
+                                  <w:rFonts w:ascii="Cambria Math" w:hAnsi="Cambria Math"/>
+                                </w:rPr>
+                                <m:t>z</m:t>
+                              </m:r>
+                            </m:e>
+                          </m:d>
+                          <m:r>
+                            <w:rPr>
+                              <w:rFonts w:ascii="Cambria Math" w:hAnsi="Cambria Math"/>
+                            </w:rPr>
+                            <m:t>&lt;5</m:t>
+                          </m:r>
+                        </m:oMath>
+                      </m:oMathPara>
+                    </w:p>
+                  </w:txbxContent>
+                </v:textbox>
+              </v:shape>
+            </w:pict>
+          </mc:Fallback>
+        </mc:AlternateContent>
+      </w:r>
+      <w:r>
+        <w:rPr>
+          <w:noProof/>
+        </w:rPr>
+        <w:t xml:space="preserve"> </w:t>
+      </w:r>
+    </w:p>
+    <w:p>
+      <w:pPr>
+        <w:bidi/>
+        <w:rPr>
+          <w:rFonts w:cs="B Roya"/>
+          <w:sz w:val="28"/>
+          <w:szCs w:val="28"/>
+          <w:lang w:bidi="fa-IR"/>
+        </w:rPr>
+      </w:pPr>
+    </w:p>
+    <w:p>
+      <w:pPr>
+        <w:bidi/>
+        <w:rPr>
+          <w:rFonts w:cs="B Roya"/>
+          <w:sz w:val="28"/>
+          <w:szCs w:val="28"/>
+          <w:lang w:bidi="fa-IR"/>
+        </w:rPr>
+      </w:pPr>
+    </w:p>
+    <w:p>
+      <w:pPr>
+        <w:bidi/>
+        <w:rPr>
+          <w:rFonts w:cs="B Roya"/>
+          <w:sz w:val="28"/>
+          <w:szCs w:val="28"/>
+          <w:lang w:bidi="fa-IR"/>
+        </w:rPr>
+      </w:pPr>
+    </w:p>
+    <w:p>
+      <w:pPr>
+        <w:bidi/>
+        <w:rPr>
+          <w:rFonts w:cs="B Roya"/>
+          <w:sz w:val="28"/>
+          <w:szCs w:val="28"/>
+          <w:lang w:bidi="fa-IR"/>
+        </w:rPr>
+      </w:pPr>
+    </w:p>
+    <w:p>
+      <w:pPr>
+        <w:bidi/>
+        <w:rPr>
+          <w:rFonts w:cs="B Roya"/>
+          <w:sz w:val="28"/>
+          <w:szCs w:val="28"/>
+          <w:rtl/>
+          <w:lang w:bidi="fa-IR"/>
+        </w:rPr>
+      </w:pPr>
+      <w:r>
+        <w:rPr>
+          <w:rFonts w:cs="B Roya"/>
+          <w:sz w:val="28"/>
+          <w:szCs w:val="28"/>
+          <w:rtl/>
+          <w:lang w:bidi="fa-IR"/>
+        </w:rPr>
+        <w:drawing>
+          <wp:anchor distT="0" distB="0" distL="114300" distR="114300" simplePos="0" relativeHeight="251664384" behindDoc="0" locked="0" layoutInCell="1" allowOverlap="1" wp14:anchorId="1B9A1B67" wp14:editId="2FB1D911">
+            <wp:simplePos x="0" y="0"/>
+            <wp:positionH relativeFrom="margin">
+              <wp:align>left</wp:align>
+            </wp:positionH>
+            <wp:positionV relativeFrom="paragraph">
+              <wp:posOffset>425162</wp:posOffset>
+            </wp:positionV>
+            <wp:extent cx="2922270" cy="2299335"/>
+            <wp:effectExtent l="0" t="0" r="0" b="5715"/>
+            <wp:wrapSquare wrapText="bothSides"/>
+            <wp:docPr id="1567594533" name="Picture 1"/>
+            <wp:cNvGraphicFramePr>
+              <a:graphicFrameLocks xmlns:a="http://schemas.openxmlformats.org/drawingml/2006/main" noChangeAspect="1"/>
+            </wp:cNvGraphicFramePr>
+            <a:graphic xmlns:a="http://schemas.openxmlformats.org/drawingml/2006/main">
+              <a:graphicData uri="http://schemas.openxmlformats.org/drawingml/2006/picture">
+                <pic:pic xmlns:pic="http://schemas.openxmlformats.org/drawingml/2006/picture">
+                  <pic:nvPicPr>
+                    <pic:cNvPr id="1567594533" name=""/>
+                    <pic:cNvPicPr/>
+                  </pic:nvPicPr>
+                  <pic:blipFill>
+                    <a:blip r:embed="rId17">
+                      <a:extLst>
+                        <a:ext uri="{28A0092B-C50C-407E-A947-70E740481C1C}">
+                          <a14:useLocalDpi xmlns:a14="http://schemas.microsoft.com/office/drawing/2010/main" val="0"/>
+                        </a:ext>
+                      </a:extLst>
+                    </a:blip>
+                    <a:stretch>
+                      <a:fillRect/>
+                    </a:stretch>
+                  </pic:blipFill>
+                  <pic:spPr>
+                    <a:xfrm>
+                      <a:off x="0" y="0"/>
+                      <a:ext cx="2922270" cy="2299335"/>
+                    </a:xfrm>
+                    <a:prstGeom prst="rect">
+                      <a:avLst/>
+                    </a:prstGeom>
+                  </pic:spPr>
+                </pic:pic>
+              </a:graphicData>
+            </a:graphic>
+            <wp14:sizeRelH relativeFrom="margin">
+              <wp14:pctWidth>0</wp14:pctWidth>
+            </wp14:sizeRelH>
+            <wp14:sizeRelV relativeFrom="margin">
+              <wp14:pctHeight>0</wp14:pctHeight>
+            </wp14:sizeRelV>
+          </wp:anchor>
+        </w:drawing>
+      </w:r>
+      <w:r>
+        <w:rPr>
+          <w:rFonts w:cs="B Roya"/>
+          <w:sz w:val="28"/>
+          <w:szCs w:val="28"/>
+          <w:rtl/>
+          <w:lang w:bidi="fa-IR"/>
+        </w:rPr>
+        <w:drawing>
+          <wp:anchor distT="0" distB="0" distL="114300" distR="114300" simplePos="0" relativeHeight="251665408" behindDoc="0" locked="0" layoutInCell="1" allowOverlap="1" wp14:anchorId="33D24829" wp14:editId="450821A9">
+            <wp:simplePos x="0" y="0"/>
+            <wp:positionH relativeFrom="margin">
+              <wp:posOffset>3034665</wp:posOffset>
+            </wp:positionH>
+            <wp:positionV relativeFrom="paragraph">
+              <wp:posOffset>404495</wp:posOffset>
+            </wp:positionV>
+            <wp:extent cx="2907665" cy="2286000"/>
+            <wp:effectExtent l="0" t="0" r="6985" b="0"/>
+            <wp:wrapSquare wrapText="bothSides"/>
+            <wp:docPr id="504671534" name="Picture 1"/>
+            <wp:cNvGraphicFramePr>
+              <a:graphicFrameLocks xmlns:a="http://schemas.openxmlformats.org/drawingml/2006/main" noChangeAspect="1"/>
+            </wp:cNvGraphicFramePr>
+            <a:graphic xmlns:a="http://schemas.openxmlformats.org/drawingml/2006/main">
+              <a:graphicData uri="http://schemas.openxmlformats.org/drawingml/2006/picture">
+                <pic:pic xmlns:pic="http://schemas.openxmlformats.org/drawingml/2006/picture">
+                  <pic:nvPicPr>
+                    <pic:cNvPr id="504671534" name=""/>
+                    <pic:cNvPicPr/>
+                  </pic:nvPicPr>
+                  <pic:blipFill>
+                    <a:blip r:embed="rId18">
+                      <a:extLst>
+                        <a:ext uri="{28A0092B-C50C-407E-A947-70E740481C1C}">
+                          <a14:useLocalDpi xmlns:a14="http://schemas.microsoft.com/office/drawing/2010/main" val="0"/>
+                        </a:ext>
+                      </a:extLst>
+                    </a:blip>
+                    <a:stretch>
+                      <a:fillRect/>
+                    </a:stretch>
+                  </pic:blipFill>
+                  <pic:spPr>
+                    <a:xfrm>
+                      <a:off x="0" y="0"/>
+                      <a:ext cx="2907665" cy="2286000"/>
+                    </a:xfrm>
+                    <a:prstGeom prst="rect">
+                      <a:avLst/>
+                    </a:prstGeom>
+                  </pic:spPr>
+                </pic:pic>
+              </a:graphicData>
+            </a:graphic>
+            <wp14:sizeRelH relativeFrom="margin">
+              <wp14:pctWidth>0</wp14:pctWidth>
+            </wp14:sizeRelH>
+            <wp14:sizeRelV relativeFrom="margin">
+              <wp14:pctHeight>0</wp14:pctHeight>
+            </wp14:sizeRelV>
+          </wp:anchor>
+        </w:drawing>
+      </w:r>
+      <w:r>
+        <w:rPr>
+          <w:rFonts w:cs="B Roya" w:hint="cs"/>
+          <w:sz w:val="28"/>
+          <w:szCs w:val="28"/>
+          <w:rtl/>
+          <w:lang w:bidi="fa-IR"/>
+        </w:rPr>
+        <w:t>حال مراحل قبل را تکرار کرده و نتایج را مشاهده می کنیم.</w:t>
+      </w:r>
+    </w:p>
+    <w:p>
+      <w:pPr>
+        <w:bidi/>
+        <w:rPr>
+          <w:rFonts w:cs="B Roya"/>
+          <w:sz w:val="28"/>
+          <w:szCs w:val="28"/>
+          <w:lang w:bidi="fa-IR"/>
+        </w:rPr>
+      </w:pPr>
+    </w:p>
+    <w:p>
+      <w:pPr>
+        <w:bidi/>
+        <w:jc w:val="right"/>
+        <w:rPr>
+          <w:rFonts w:cs="B Roya"/>
+          <w:sz w:val="28"/>
+          <w:szCs w:val="28"/>
+          <w:lang w:bidi="fa-IR"/>
+        </w:rPr>
+      </w:pPr>
+      <w:r>
+        <w:rPr>
+          <w:rFonts w:cs="B Roya"/>
+          <w:sz w:val="28"/>
+          <w:szCs w:val="28"/>
+          <w:rtl/>
+          <w:lang w:bidi="fa-IR"/>
+        </w:rPr>
+        <w:drawing>
+          <wp:inline distT="0" distB="0" distL="0" distR="0" wp14:anchorId="19C5AA42" wp14:editId="5AAE095E">
+            <wp:extent cx="4343400" cy="635733"/>
+            <wp:effectExtent l="0" t="0" r="0" b="0"/>
+            <wp:docPr id="895065520" name="Picture 1"/>
+            <wp:cNvGraphicFramePr>
+              <a:graphicFrameLocks xmlns:a="http://schemas.openxmlformats.org/drawingml/2006/main" noChangeAspect="1"/>
+            </wp:cNvGraphicFramePr>
+            <a:graphic xmlns:a="http://schemas.openxmlformats.org/drawingml/2006/main">
+              <a:graphicData uri="http://schemas.openxmlformats.org/drawingml/2006/picture">
+                <pic:pic xmlns:pic="http://schemas.openxmlformats.org/drawingml/2006/picture">
+                  <pic:nvPicPr>
+                    <pic:cNvPr id="895065520" name=""/>
+                    <pic:cNvPicPr/>
+                  </pic:nvPicPr>
+                  <pic:blipFill>
+                    <a:blip r:embed="rId19"/>
+                    <a:stretch>
+                      <a:fillRect/>
+                    </a:stretch>
+                  </pic:blipFill>
+                  <pic:spPr>
+                    <a:xfrm>
+                      <a:off x="0" y="0"/>
+                      <a:ext cx="4398598" cy="643812"/>
+                    </a:xfrm>
+                    <a:prstGeom prst="rect">
+                      <a:avLst/>
+                    </a:prstGeom>
+                  </pic:spPr>
+                </pic:pic>
+              </a:graphicData>
+            </a:graphic>
+          </wp:inline>
+        </w:drawing>
+      </w:r>
+    </w:p>
+    <w:p>
+      <w:pPr>
+        <w:pStyle w:val="Heading1"/>
+        <w:bidi/>
+        <w:rPr>
+          <w:rFonts w:cs="B Shiraz"/>
+          <w:rtl/>
+          <w:lang w:bidi="fa-IR"/>
+        </w:rPr>
+      </w:pPr>
+      <w:bookmarkStart w:id="5" w:name="_Toc166099522"/>
+      <w:r>
+        <w:rPr>
+          <w:rFonts w:cs="B Shiraz" w:hint="cs"/>
+          <w:rtl/>
+          <w:lang w:bidi="fa-IR"/>
+        </w:rPr>
+        <w:t xml:space="preserve">بخش خ - </w:t>
+      </w:r>
+      <w:r>
+        <w:rPr>
+          <w:rFonts w:cs="B Shiraz"/>
+          <w:rtl/>
+          <w:lang w:bidi="fa-IR"/>
+        </w:rPr>
+        <w:t xml:space="preserve">دوقطبي </w:t>
+      </w:r>
+      <w:r>
+        <w:rPr>
+          <w:rFonts w:cs="B Shiraz" w:hint="cs"/>
+          <w:rtl/>
+          <w:lang w:bidi="fa-IR"/>
+        </w:rPr>
+        <w:t>در عمق</w:t>
+      </w:r>
+      <w:bookmarkEnd w:id="5"/>
+    </w:p>
+    <w:p>
+      <w:pPr>
+        <w:bidi/>
+        <w:rPr>
+          <w:rFonts w:cs="B Roya"/>
+          <w:sz w:val="28"/>
+          <w:szCs w:val="28"/>
+          <w:rtl/>
+          <w:lang w:bidi="fa-IR"/>
+        </w:rPr>
+      </w:pPr>
+      <w:r>
+        <w:rPr>
+          <w:rFonts w:cs="B Roya" w:hint="cs"/>
+          <w:sz w:val="28"/>
+          <w:szCs w:val="28"/>
+          <w:rtl/>
+          <w:lang w:bidi="fa-IR"/>
+        </w:rPr>
+        <w:t xml:space="preserve">در این قسمت، اگر </w:t>
+      </w:r>
+      <w:r>
+        <w:rPr>
+          <w:rFonts w:cs="B Roya"/>
+          <w:sz w:val="28"/>
+          <w:szCs w:val="28"/>
+          <w:lang w:bidi="fa-IR"/>
+        </w:rPr>
+        <w:t>norm</w:t>
+      </w:r>
+      <w:r>
+        <w:rPr>
+          <w:rFonts w:cs="B Roya" w:hint="cs"/>
+          <w:sz w:val="28"/>
+          <w:szCs w:val="28"/>
+          <w:rtl/>
+          <w:lang w:bidi="fa-IR"/>
+        </w:rPr>
+        <w:t xml:space="preserve"> دوقطبی انتخاب شده کوچک تر از نصف قطر مغز باشد، مورد قبول خواهد بود.</w:t>
+      </w:r>
+    </w:p>
+    <w:p>
+      <w:pPr>
+        <w:bidi/>
+        <w:rPr>
+          <w:rFonts w:cs="B Roya"/>
+          <w:sz w:val="28"/>
+          <w:szCs w:val="28"/>
+          <w:rtl/>
+          <w:lang w:bidi="fa-IR"/>
+        </w:rPr>
+      </w:pPr>
+      <w:r>
+        <w:rPr>
+          <w:rFonts w:cs="B Roya" w:hint="cs"/>
+          <w:sz w:val="28"/>
+          <w:szCs w:val="28"/>
+          <w:rtl/>
+          <w:lang w:bidi="fa-IR"/>
+        </w:rPr>
+        <w:t xml:space="preserve">حال با استفاده از الگوریتم </w:t>
+      </w:r>
+      <w:r>
+        <w:rPr>
+          <w:rFonts w:cs="B Roya"/>
+          <w:sz w:val="28"/>
+          <w:szCs w:val="28"/>
+          <w:lang w:bidi="fa-IR"/>
+        </w:rPr>
+        <w:t>MNE</w:t>
+      </w:r>
+      <w:r>
+        <w:rPr>
+          <w:rFonts w:cs="B Roya" w:hint="cs"/>
+          <w:sz w:val="28"/>
+          <w:szCs w:val="28"/>
+          <w:rtl/>
+          <w:lang w:bidi="fa-IR"/>
+        </w:rPr>
+        <w:t xml:space="preserve"> نتایج را شبیه سازی کرده و مشاهده می کنیم.</w:t>
+      </w:r>
+    </w:p>
+    <w:p>
+      <w:pPr>
+        <w:bidi/>
+        <w:rPr>
+          <w:rFonts w:cs="B Roya"/>
+          <w:sz w:val="28"/>
+          <w:szCs w:val="28"/>
+          <w:rtl/>
+          <w:lang w:bidi="fa-IR"/>
+        </w:rPr>
+      </w:pPr>
+    </w:p>
+    <w:p>
+      <w:pPr>
+        <w:bidi/>
+        <w:rPr>
+          <w:rFonts w:cs="B Roya"/>
+          <w:sz w:val="28"/>
+          <w:szCs w:val="28"/>
+          <w:rtl/>
+          <w:lang w:bidi="fa-IR"/>
+        </w:rPr>
+      </w:pPr>
+      <w:r>
+        <w:rPr>
+          <w:rFonts w:cs="B Roya"/>
+          <w:sz w:val="28"/>
+          <w:szCs w:val="28"/>
+          <w:rtl/>
+          <w:lang w:bidi="fa-IR"/>
+        </w:rPr>
+        <w:lastRenderedPageBreak/>
+        <w:drawing>
+          <wp:anchor distT="0" distB="0" distL="114300" distR="114300" simplePos="0" relativeHeight="251667456" behindDoc="0" locked="0" layoutInCell="1" allowOverlap="1" wp14:anchorId="7C053844" wp14:editId="54DF18CD">
+            <wp:simplePos x="0" y="0"/>
+            <wp:positionH relativeFrom="margin">
+              <wp:align>left</wp:align>
+            </wp:positionH>
+            <wp:positionV relativeFrom="paragraph">
+              <wp:posOffset>174</wp:posOffset>
+            </wp:positionV>
+            <wp:extent cx="2740025" cy="2334260"/>
+            <wp:effectExtent l="0" t="0" r="3175" b="8890"/>
+            <wp:wrapSquare wrapText="bothSides"/>
+            <wp:docPr id="251955485" name="Picture 1"/>
+            <wp:cNvGraphicFramePr>
+              <a:graphicFrameLocks xmlns:a="http://schemas.openxmlformats.org/drawingml/2006/main" noChangeAspect="1"/>
+            </wp:cNvGraphicFramePr>
+            <a:graphic xmlns:a="http://schemas.openxmlformats.org/drawingml/2006/main">
+              <a:graphicData uri="http://schemas.openxmlformats.org/drawingml/2006/picture">
+                <pic:pic xmlns:pic="http://schemas.openxmlformats.org/drawingml/2006/picture">
+                  <pic:nvPicPr>
+                    <pic:cNvPr id="251955485" name=""/>
+                    <pic:cNvPicPr/>
+                  </pic:nvPicPr>
+                  <pic:blipFill>
+                    <a:blip r:embed="rId20">
+                      <a:extLst>
+                        <a:ext uri="{28A0092B-C50C-407E-A947-70E740481C1C}">
+                          <a14:useLocalDpi xmlns:a14="http://schemas.microsoft.com/office/drawing/2010/main" val="0"/>
+                        </a:ext>
+                      </a:extLst>
+                    </a:blip>
+                    <a:stretch>
+                      <a:fillRect/>
+                    </a:stretch>
+                  </pic:blipFill>
+                  <pic:spPr>
+                    <a:xfrm>
+                      <a:off x="0" y="0"/>
+                      <a:ext cx="2749836" cy="2342621"/>
+                    </a:xfrm>
+                    <a:prstGeom prst="rect">
+                      <a:avLst/>
+                    </a:prstGeom>
+                  </pic:spPr>
+                </pic:pic>
+              </a:graphicData>
+            </a:graphic>
+            <wp14:sizeRelH relativeFrom="margin">
+              <wp14:pctWidth>0</wp14:pctWidth>
+            </wp14:sizeRelH>
+            <wp14:sizeRelV relativeFrom="margin">
+              <wp14:pctHeight>0</wp14:pctHeight>
+            </wp14:sizeRelV>
+          </wp:anchor>
+        </w:drawing>
+      </w:r>
+      <w:r>
+        <w:rPr>
+          <w:rFonts w:cs="B Roya"/>
+          <w:sz w:val="28"/>
+          <w:szCs w:val="28"/>
+          <w:rtl/>
+          <w:lang w:bidi="fa-IR"/>
+        </w:rPr>
+        <w:drawing>
+          <wp:anchor distT="0" distB="0" distL="114300" distR="114300" simplePos="0" relativeHeight="251666432" behindDoc="0" locked="0" layoutInCell="1" allowOverlap="1" wp14:anchorId="76EBE828" wp14:editId="491DE39F">
+            <wp:simplePos x="0" y="0"/>
+            <wp:positionH relativeFrom="margin">
+              <wp:align>right</wp:align>
+            </wp:positionH>
+            <wp:positionV relativeFrom="paragraph">
+              <wp:posOffset>1270</wp:posOffset>
+            </wp:positionV>
+            <wp:extent cx="2987040" cy="2322195"/>
+            <wp:effectExtent l="0" t="0" r="3810" b="1905"/>
+            <wp:wrapSquare wrapText="bothSides"/>
+            <wp:docPr id="1798851280" name="Picture 1"/>
+            <wp:cNvGraphicFramePr>
+              <a:graphicFrameLocks xmlns:a="http://schemas.openxmlformats.org/drawingml/2006/main" noChangeAspect="1"/>
+            </wp:cNvGraphicFramePr>
+            <a:graphic xmlns:a="http://schemas.openxmlformats.org/drawingml/2006/main">
+              <a:graphicData uri="http://schemas.openxmlformats.org/drawingml/2006/picture">
+                <pic:pic xmlns:pic="http://schemas.openxmlformats.org/drawingml/2006/picture">
+                  <pic:nvPicPr>
+                    <pic:cNvPr id="1798851280" name=""/>
+                    <pic:cNvPicPr/>
+                  </pic:nvPicPr>
+                  <pic:blipFill>
+                    <a:blip r:embed="rId21">
+                      <a:extLst>
+                        <a:ext uri="{28A0092B-C50C-407E-A947-70E740481C1C}">
+                          <a14:useLocalDpi xmlns:a14="http://schemas.microsoft.com/office/drawing/2010/main" val="0"/>
+                        </a:ext>
+                      </a:extLst>
+                    </a:blip>
+                    <a:stretch>
+                      <a:fillRect/>
+                    </a:stretch>
+                  </pic:blipFill>
+                  <pic:spPr>
+                    <a:xfrm>
+                      <a:off x="0" y="0"/>
+                      <a:ext cx="2987040" cy="2322195"/>
+                    </a:xfrm>
+                    <a:prstGeom prst="rect">
+                      <a:avLst/>
+                    </a:prstGeom>
+                  </pic:spPr>
+                </pic:pic>
+              </a:graphicData>
+            </a:graphic>
+            <wp14:sizeRelH relativeFrom="margin">
+              <wp14:pctWidth>0</wp14:pctWidth>
+            </wp14:sizeRelH>
+            <wp14:sizeRelV relativeFrom="margin">
+              <wp14:pctHeight>0</wp14:pctHeight>
+            </wp14:sizeRelV>
+          </wp:anchor>
+        </w:drawing>
+      </w:r>
+    </w:p>
+    <w:p>
+      <w:pPr>
+        <w:bidi/>
+        <w:rPr>
+          <w:rFonts w:cs="B Roya"/>
+          <w:sz w:val="28"/>
+          <w:szCs w:val="28"/>
+          <w:rtl/>
+          <w:lang w:bidi="fa-IR"/>
+        </w:rPr>
+      </w:pPr>
+      <w:r>
+        <w:rPr>
+          <w:rFonts w:cs="B Roya" w:hint="cs"/>
+          <w:sz w:val="28"/>
+          <w:szCs w:val="28"/>
+          <w:rtl/>
+          <w:lang w:bidi="fa-IR"/>
+        </w:rPr>
+        <w:t xml:space="preserve">به خوبی مشاهده می شود که </w:t>
+      </w:r>
+      <w:r>
+        <w:rPr>
+          <w:rFonts w:cs="B Roya"/>
+          <w:sz w:val="28"/>
+          <w:szCs w:val="28"/>
+          <w:rtl/>
+          <w:lang w:bidi="fa-IR"/>
+        </w:rPr>
+        <w:t>تخم</w:t>
+      </w:r>
+      <w:r>
+        <w:rPr>
+          <w:rFonts w:cs="B Roya" w:hint="cs"/>
+          <w:sz w:val="28"/>
+          <w:szCs w:val="28"/>
+          <w:rtl/>
+          <w:lang w:bidi="fa-IR"/>
+        </w:rPr>
+        <w:t>ی</w:t>
+      </w:r>
+      <w:r>
+        <w:rPr>
+          <w:rFonts w:cs="B Roya" w:hint="eastAsia"/>
+          <w:sz w:val="28"/>
+          <w:szCs w:val="28"/>
+          <w:rtl/>
+          <w:lang w:bidi="fa-IR"/>
+        </w:rPr>
+        <w:t>ن</w:t>
+      </w:r>
+      <w:r>
+        <w:rPr>
+          <w:rFonts w:cs="B Roya"/>
+          <w:sz w:val="28"/>
+          <w:szCs w:val="28"/>
+          <w:rtl/>
+          <w:lang w:bidi="fa-IR"/>
+        </w:rPr>
+        <w:t xml:space="preserve"> کمتر</w:t>
+      </w:r>
+      <w:r>
+        <w:rPr>
+          <w:rFonts w:cs="B Roya" w:hint="cs"/>
+          <w:sz w:val="28"/>
+          <w:szCs w:val="28"/>
+          <w:rtl/>
+          <w:lang w:bidi="fa-IR"/>
+        </w:rPr>
+        <w:t>ی</w:t>
+      </w:r>
+      <w:r>
+        <w:rPr>
+          <w:rFonts w:cs="B Roya" w:hint="eastAsia"/>
+          <w:sz w:val="28"/>
+          <w:szCs w:val="28"/>
+          <w:rtl/>
+          <w:lang w:bidi="fa-IR"/>
+        </w:rPr>
+        <w:t>ن</w:t>
+      </w:r>
+      <w:r>
+        <w:rPr>
+          <w:rFonts w:cs="B Roya"/>
+          <w:sz w:val="28"/>
+          <w:szCs w:val="28"/>
+          <w:rtl/>
+          <w:lang w:bidi="fa-IR"/>
+        </w:rPr>
+        <w:t xml:space="preserve"> نرم برا</w:t>
+      </w:r>
+      <w:r>
+        <w:rPr>
+          <w:rFonts w:cs="B Roya" w:hint="cs"/>
+          <w:sz w:val="28"/>
+          <w:szCs w:val="28"/>
+          <w:rtl/>
+          <w:lang w:bidi="fa-IR"/>
+        </w:rPr>
+        <w:t>ی</w:t>
+      </w:r>
+      <w:r>
+        <w:rPr>
+          <w:rFonts w:cs="B Roya"/>
+          <w:sz w:val="28"/>
+          <w:szCs w:val="28"/>
+          <w:rtl/>
+          <w:lang w:bidi="fa-IR"/>
+        </w:rPr>
+        <w:t xml:space="preserve"> تما</w:t>
+      </w:r>
+      <w:r>
+        <w:rPr>
+          <w:rFonts w:cs="B Roya" w:hint="cs"/>
+          <w:sz w:val="28"/>
+          <w:szCs w:val="28"/>
+          <w:rtl/>
+          <w:lang w:bidi="fa-IR"/>
+        </w:rPr>
+        <w:t>ی</w:t>
+      </w:r>
+      <w:r>
+        <w:rPr>
+          <w:rFonts w:cs="B Roya" w:hint="eastAsia"/>
+          <w:sz w:val="28"/>
+          <w:szCs w:val="28"/>
+          <w:rtl/>
+          <w:lang w:bidi="fa-IR"/>
+        </w:rPr>
+        <w:t>ل</w:t>
+      </w:r>
+      <w:r>
+        <w:rPr>
+          <w:rFonts w:cs="B Roya"/>
+          <w:sz w:val="28"/>
+          <w:szCs w:val="28"/>
+          <w:rtl/>
+          <w:lang w:bidi="fa-IR"/>
+        </w:rPr>
+        <w:t xml:space="preserve"> به منابع سطح</w:t>
+      </w:r>
+      <w:r>
+        <w:rPr>
+          <w:rFonts w:cs="B Roya" w:hint="cs"/>
+          <w:sz w:val="28"/>
+          <w:szCs w:val="28"/>
+          <w:rtl/>
+          <w:lang w:bidi="fa-IR"/>
+        </w:rPr>
+        <w:t>ی</w:t>
+      </w:r>
+      <w:r>
+        <w:rPr>
+          <w:rFonts w:cs="B Roya" w:hint="cs"/>
+          <w:sz w:val="28"/>
+          <w:szCs w:val="28"/>
+          <w:rtl/>
+          <w:lang w:bidi="fa-IR"/>
+        </w:rPr>
+        <w:t xml:space="preserve"> است و برای غلبه بر این مشکل از روش </w:t>
+      </w:r>
+      <w:r>
+        <w:rPr>
+          <w:rFonts w:cs="B Roya"/>
+          <w:sz w:val="28"/>
+          <w:szCs w:val="28"/>
+          <w:lang w:bidi="fa-IR"/>
+        </w:rPr>
+        <w:t>WMNE</w:t>
+      </w:r>
+      <w:r>
+        <w:rPr>
+          <w:rFonts w:cs="B Roya" w:hint="cs"/>
+          <w:sz w:val="28"/>
+          <w:szCs w:val="28"/>
+          <w:rtl/>
+          <w:lang w:bidi="fa-IR"/>
+        </w:rPr>
+        <w:t xml:space="preserve"> با ماتریس وزن دهی مناسب باید استفاده شود.</w:t>
+      </w:r>
+    </w:p>
+    <w:p>
+      <w:pPr>
+        <w:bidi/>
+        <w:jc w:val="center"/>
+        <w:rPr>
+          <w:rFonts w:cs="B Roya" w:hint="cs"/>
+          <w:sz w:val="28"/>
+          <w:szCs w:val="28"/>
+          <w:rtl/>
+          <w:lang w:bidi="fa-IR"/>
+        </w:rPr>
+      </w:pPr>
+      <w:r>
+        <w:rPr>
+          <w:rFonts w:cs="B Roya"/>
+          <w:sz w:val="28"/>
+          <w:szCs w:val="28"/>
+          <w:rtl/>
+          <w:lang w:bidi="fa-IR"/>
+        </w:rPr>
+        <w:drawing>
+          <wp:inline distT="0" distB="0" distL="0" distR="0" wp14:anchorId="24931B72" wp14:editId="37306BCD">
+            <wp:extent cx="3442855" cy="694088"/>
+            <wp:effectExtent l="0" t="0" r="5715" b="0"/>
+            <wp:docPr id="2022290166" name="Picture 1"/>
+            <wp:cNvGraphicFramePr>
+              <a:graphicFrameLocks xmlns:a="http://schemas.openxmlformats.org/drawingml/2006/main" noChangeAspect="1"/>
+            </wp:cNvGraphicFramePr>
+            <a:graphic xmlns:a="http://schemas.openxmlformats.org/drawingml/2006/main">
+              <a:graphicData uri="http://schemas.openxmlformats.org/drawingml/2006/picture">
+                <pic:pic xmlns:pic="http://schemas.openxmlformats.org/drawingml/2006/picture">
+                  <pic:nvPicPr>
+                    <pic:cNvPr id="2022290166" name=""/>
+                    <pic:cNvPicPr/>
+                  </pic:nvPicPr>
+                  <pic:blipFill>
+                    <a:blip r:embed="rId22"/>
+                    <a:stretch>
+                      <a:fillRect/>
+                    </a:stretch>
+                  </pic:blipFill>
+                  <pic:spPr>
+                    <a:xfrm>
+                      <a:off x="0" y="0"/>
+                      <a:ext cx="3460523" cy="697650"/>
+                    </a:xfrm>
+                    <a:prstGeom prst="rect">
+                      <a:avLst/>
+                    </a:prstGeom>
+                  </pic:spPr>
+                </pic:pic>
+              </a:graphicData>
+            </a:graphic>
+          </wp:inline>
+        </w:drawing>
+      </w:r>
+    </w:p>
+    <w:p>
+      <w:pPr>
+        <w:bidi/>
+        <w:jc w:val="right"/>
+        <w:rPr>
+          <w:rFonts w:cs="B Roya" w:hint="cs"/>
+          <w:sz w:val="28"/>
+          <w:szCs w:val="28"/>
+          <w:rtl/>
+          <w:lang w:bidi="fa-IR"/>
+        </w:rPr>
+      </w:pPr>
+    </w:p>
     <w:sectPr>
-      <w:footerReference w:type="default" r:id="rId10"/>
+      <w:footerReference w:type="default" r:id="rId23"/>
       <w:pgSz w:w="12240" w:h="15840"/>
       <w:pgMar w:top="990" w:right="1440" w:bottom="1440" w:left="1440" w:header="720" w:footer="720" w:gutter="0"/>
       <w:pgNumType w:start="0"/>
@@ -4615,7 +7144,7 @@
                               <w:tag w:val=""/>
                               <w:id w:val="-1063724354"/>
                               <w:dataBinding w:prefixMappings="xmlns:ns0='http://schemas.microsoft.com/office/2006/coverPageProps' " w:xpath="/ns0:CoverPageProperties[1]/ns0:PublishDate[1]" w:storeItemID="{55AF091B-3C7A-41E3-B477-F2FDAA23CFDA}"/>
-                              <w:date w:fullDate="2024-05-01T00:00:00Z">
+                              <w:date w:fullDate="2024-05-08T00:00:00Z">
                                 <w:dateFormat w:val="MMMM d, yyyy"/>
                                 <w:lid w:val="en-US"/>
                                 <w:storeMappedDataAs w:val="dateTime"/>
@@ -4634,7 +7163,7 @@
                                   <w:rPr>
                                     <w:color w:val="7F7F7F" w:themeColor="text1" w:themeTint="80"/>
                                   </w:rPr>
-                                  <w:t>May 1, 2024</w:t>
+                                  <w:t>May 8, 2024</w:t>
                                 </w:r>
                               </w:p>
                             </w:sdtContent>
@@ -4670,13 +7199,13 @@
         </mc:Choice>
         <mc:Fallback>
           <w:pict>
-            <v:group w14:anchorId="0DA2D7FF" id="Group 7" o:spid="_x0000_s1057" style="position:absolute;margin-left:416.8pt;margin-top:0;width:468pt;height:25.2pt;z-index:251660288;mso-width-percent:1000;mso-top-percent:200;mso-wrap-distance-left:0;mso-wrap-distance-right:0;mso-position-horizontal:right;mso-position-horizontal-relative:margin;mso-position-vertical-relative:bottom-margin-area;mso-width-percent:1000;mso-top-percent:200;mso-width-relative:margin;mso-height-relative:margin" coordsize="59626,3238" o:gfxdata="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">
-              <v:rect id="Rectangle 38" o:spid="_x0000_s1058" style="position:absolute;left:190;width:59436;height:188;visibility:visible;mso-wrap-style:square;v-text-anchor:middle" o:gfxdata="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" fillcolor="black [3213]" stroked="f" strokeweight="1pt"/>
+            <v:group w14:anchorId="0DA2D7FF" id="Group 7" o:spid="_x0000_s1058" style="position:absolute;margin-left:416.8pt;margin-top:0;width:468pt;height:25.2pt;z-index:251660288;mso-width-percent:1000;mso-top-percent:200;mso-wrap-distance-left:0;mso-wrap-distance-right:0;mso-position-horizontal:right;mso-position-horizontal-relative:margin;mso-position-vertical-relative:bottom-margin-area;mso-width-percent:1000;mso-top-percent:200;mso-width-relative:margin;mso-height-relative:margin" coordsize="59626,3238" o:gfxdata="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">
+              <v:rect id="Rectangle 38" o:spid="_x0000_s1059" style="position:absolute;left:190;width:59436;height:188;visibility:visible;mso-wrap-style:square;v-text-anchor:middle" o:gfxdata="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" fillcolor="black [3213]" stroked="f" strokeweight="1pt"/>
               <v:shapetype id="_x0000_t202" coordsize="21600,21600" o:spt="202" path="m,l,21600r21600,l21600,xe">
                 <v:stroke joinstyle="miter"/>
                 <v:path gradientshapeok="t" o:connecttype="rect"/>
               </v:shapetype>
-              <v:shape id="Text Box 39" o:spid="_x0000_s1059" type="#_x0000_t202" style="position:absolute;top:666;width:59436;height:2572;visibility:visible;mso-wrap-style:square;v-text-anchor:bottom" o:gfxdata="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" filled="f" stroked="f" strokeweight=".5pt">
+              <v:shape id="Text Box 39" o:spid="_x0000_s1060" type="#_x0000_t202" style="position:absolute;top:666;width:59436;height:2572;visibility:visible;mso-wrap-style:square;v-text-anchor:bottom" o:gfxdata="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" filled="f" stroked="f" strokeweight=".5pt">
                 <v:textbox inset=",,,0">
                   <w:txbxContent>
                     <w:sdt>
@@ -4688,7 +7217,7 @@
                         <w:tag w:val=""/>
                         <w:id w:val="-1063724354"/>
                         <w:dataBinding w:prefixMappings="xmlns:ns0='http://schemas.microsoft.com/office/2006/coverPageProps' " w:xpath="/ns0:CoverPageProperties[1]/ns0:PublishDate[1]" w:storeItemID="{55AF091B-3C7A-41E3-B477-F2FDAA23CFDA}"/>
-                        <w:date w:fullDate="2024-05-01T00:00:00Z">
+                        <w:date w:fullDate="2024-05-08T00:00:00Z">
                           <w:dateFormat w:val="MMMM d, yyyy"/>
                           <w:lid w:val="en-US"/>
                           <w:storeMappedDataAs w:val="dateTime"/>
@@ -4707,7 +7236,7 @@
                             <w:rPr>
                               <w:color w:val="7F7F7F" w:themeColor="text1" w:themeTint="80"/>
                             </w:rPr>
-                            <w:t>May 1, 2024</w:t>
+                            <w:t>May 8, 2024</w:t>
                           </w:r>
                         </w:p>
                       </w:sdtContent>
@@ -4869,7 +7398,7 @@
         </mc:Choice>
         <mc:Fallback>
           <w:pict>
-            <v:rect w14:anchorId="63186D3D" id="Rectangle 8" o:spid="_x0000_s1060" style="position:absolute;margin-left:0;margin-top:0;width:36pt;height:25.2pt;z-index:251659264;visibility:visible;mso-wrap-style:square;mso-width-percent:0;mso-height-percent:0;mso-top-percent:200;mso-wrap-distance-left:0;mso-wrap-distance-top:0;mso-wrap-distance-right:0;mso-wrap-distance-bottom:0;mso-position-horizontal:left;mso-position-horizontal-relative:right-margin-area;mso-position-vertical-relative:bottom-margin-area;mso-width-percent:0;mso-height-percent:0;mso-top-percent:200;mso-width-relative:margin;mso-height-relative:margin;v-text-anchor:bottom" o:gfxdata="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" fillcolor="black [3213]" stroked="f" strokeweight="3pt">
+            <v:rect w14:anchorId="63186D3D" id="Rectangle 8" o:spid="_x0000_s1061" style="position:absolute;margin-left:0;margin-top:0;width:36pt;height:25.2pt;z-index:251659264;visibility:visible;mso-wrap-style:square;mso-width-percent:0;mso-height-percent:0;mso-top-percent:200;mso-wrap-distance-left:0;mso-wrap-distance-top:0;mso-wrap-distance-right:0;mso-wrap-distance-bottom:0;mso-position-horizontal:left;mso-position-horizontal-relative:right-margin-area;mso-position-vertical-relative:bottom-margin-area;mso-width-percent:0;mso-height-percent:0;mso-top-percent:200;mso-width-relative:margin;mso-height-relative:margin;v-text-anchor:bottom" o:gfxdata="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" fillcolor="black [3213]" stroked="f" strokeweight="3pt">
               <v:textbox>
                 <w:txbxContent>
                   <w:p>
@@ -6841,7 +9370,7 @@
   <w:style w:type="paragraph" w:default="1" w:styleId="Normal">
     <w:name w:val="Normal"/>
     <w:qFormat/>
-    <w:rsid w:val="00A84C5B"/>
+    <w:rsid w:val="004B21B6"/>
   </w:style>
   <w:style w:type="paragraph" w:styleId="Heading1">
     <w:name w:val="heading 1"/>
@@ -7410,7 +9939,7 @@
 
 <file path=customXml/item1.xml><?xml version="1.0" encoding="utf-8"?>
 <CoverPageProperties xmlns="http://schemas.microsoft.com/office/2006/coverPageProps">
-  <PublishDate>2024-05-01T00:00:00</PublishDate>
+  <PublishDate>2024-05-08T00:00:00</PublishDate>
   <Abstract/>
   <CompanyAddress/>
   <CompanyPhone/>

</xml_diff>

<commit_message>
Report of the first part completed
</commit_message>
<xml_diff>
--- a/Session-06/Report/BioSigLab_Report6.docx
+++ b/Session-06/Report/BioSigLab_Report6.docx
@@ -4322,7 +4322,7 @@
           <w:r>
             <w:fldChar w:fldCharType="separate"/>
           </w:r>
-          <w:hyperlink w:anchor="_Toc166099518" w:history="1">
+          <w:hyperlink w:anchor="_Toc166143217" w:history="1">
             <w:r>
               <w:rPr>
                 <w:rStyle w:val="Hyperlink"/>
@@ -4331,7 +4331,7 @@
                 <w:rtl/>
                 <w:lang w:bidi="fa-IR"/>
               </w:rPr>
-              <w:t>الف)</w:t>
+              <w:t>بخش الف تا پ</w:t>
             </w:r>
             <w:r>
               <w:rPr>
@@ -4352,7 +4352,7 @@
                 <w:noProof/>
                 <w:webHidden/>
               </w:rPr>
-              <w:instrText xml:space="preserve"> PAGEREF _Toc166099518 \h </w:instrText>
+              <w:instrText xml:space="preserve"> PAGEREF _Toc166143217 \h </w:instrText>
             </w:r>
             <w:r>
               <w:rPr>
@@ -4371,6 +4371,7 @@
               <w:rPr>
                 <w:noProof/>
                 <w:webHidden/>
+                <w:rtl/>
               </w:rPr>
               <w:t>2</w:t>
             </w:r>
@@ -4391,7 +4392,147 @@
               <w:noProof/>
             </w:rPr>
           </w:pPr>
-          <w:hyperlink w:anchor="_Toc166099519" w:history="1">
+          <w:hyperlink w:anchor="_Toc166143218" w:history="1">
+            <w:r>
+              <w:rPr>
+                <w:rStyle w:val="Hyperlink"/>
+                <w:rFonts w:cs="B Shiraz"/>
+                <w:noProof/>
+                <w:rtl/>
+                <w:lang w:bidi="fa-IR"/>
+              </w:rPr>
+              <w:t>بخش ت</w:t>
+            </w:r>
+            <w:r>
+              <w:rPr>
+                <w:noProof/>
+                <w:webHidden/>
+              </w:rPr>
+              <w:tab/>
+            </w:r>
+            <w:r>
+              <w:rPr>
+                <w:noProof/>
+                <w:webHidden/>
+              </w:rPr>
+              <w:fldChar w:fldCharType="begin"/>
+            </w:r>
+            <w:r>
+              <w:rPr>
+                <w:noProof/>
+                <w:webHidden/>
+              </w:rPr>
+              <w:instrText xml:space="preserve"> PAGEREF _Toc166143218 \h </w:instrText>
+            </w:r>
+            <w:r>
+              <w:rPr>
+                <w:noProof/>
+                <w:webHidden/>
+              </w:rPr>
+            </w:r>
+            <w:r>
+              <w:rPr>
+                <w:noProof/>
+                <w:webHidden/>
+              </w:rPr>
+              <w:fldChar w:fldCharType="separate"/>
+            </w:r>
+            <w:r>
+              <w:rPr>
+                <w:noProof/>
+                <w:webHidden/>
+                <w:rtl/>
+              </w:rPr>
+              <w:t>2</w:t>
+            </w:r>
+            <w:r>
+              <w:rPr>
+                <w:noProof/>
+                <w:webHidden/>
+              </w:rPr>
+              <w:fldChar w:fldCharType="end"/>
+            </w:r>
+          </w:hyperlink>
+        </w:p>
+        <w:p>
+          <w:pPr>
+            <w:pStyle w:val="TOC1"/>
+            <w:rPr>
+              <w:rFonts w:eastAsiaTheme="minorEastAsia"/>
+              <w:noProof/>
+            </w:rPr>
+          </w:pPr>
+          <w:hyperlink w:anchor="_Toc166143219" w:history="1">
+            <w:r>
+              <w:rPr>
+                <w:rStyle w:val="Hyperlink"/>
+                <w:rFonts w:cs="B Shiraz"/>
+                <w:noProof/>
+                <w:rtl/>
+                <w:lang w:bidi="fa-IR"/>
+              </w:rPr>
+              <w:t>بخش ث</w:t>
+            </w:r>
+            <w:r>
+              <w:rPr>
+                <w:noProof/>
+                <w:webHidden/>
+              </w:rPr>
+              <w:tab/>
+            </w:r>
+            <w:r>
+              <w:rPr>
+                <w:noProof/>
+                <w:webHidden/>
+              </w:rPr>
+              <w:fldChar w:fldCharType="begin"/>
+            </w:r>
+            <w:r>
+              <w:rPr>
+                <w:noProof/>
+                <w:webHidden/>
+              </w:rPr>
+              <w:instrText xml:space="preserve"> PAGEREF _Toc166143219 \h </w:instrText>
+            </w:r>
+            <w:r>
+              <w:rPr>
+                <w:noProof/>
+                <w:webHidden/>
+              </w:rPr>
+            </w:r>
+            <w:r>
+              <w:rPr>
+                <w:noProof/>
+                <w:webHidden/>
+              </w:rPr>
+              <w:fldChar w:fldCharType="separate"/>
+            </w:r>
+            <w:r>
+              <w:rPr>
+                <w:noProof/>
+                <w:webHidden/>
+                <w:rtl/>
+              </w:rPr>
+              <w:t>3</w:t>
+            </w:r>
+            <w:r>
+              <w:rPr>
+                <w:noProof/>
+                <w:webHidden/>
+              </w:rPr>
+              <w:fldChar w:fldCharType="end"/>
+            </w:r>
+          </w:hyperlink>
+        </w:p>
+        <w:p>
+          <w:pPr>
+            <w:pStyle w:val="TOC1"/>
+            <w:rPr>
+              <w:rFonts w:eastAsiaTheme="minorEastAsia"/>
+              <w:noProof/>
+            </w:rPr>
+          </w:pPr>
+          <w:hyperlink w:anchor="_Toc166143220" w:history="1">
             <w:r>
               <w:rPr>
                 <w:rStyle w:val="Hyperlink"/>
@@ -4421,7 +4562,7 @@
                 <w:noProof/>
                 <w:webHidden/>
               </w:rPr>
-              <w:instrText xml:space="preserve"> PAGEREF _Toc166099519 \h </w:instrText>
+              <w:instrText xml:space="preserve"> PAGEREF _Toc166143220 \h </w:instrText>
             </w:r>
             <w:r>
               <w:rPr>
@@ -4440,8 +4581,9 @@
               <w:rPr>
                 <w:noProof/>
                 <w:webHidden/>
+                <w:rtl/>
               </w:rPr>
-              <w:t>3</w:t>
+              <w:t>4</w:t>
             </w:r>
             <w:r>
               <w:rPr>
@@ -4460,7 +4602,7 @@
               <w:noProof/>
             </w:rPr>
           </w:pPr>
-          <w:hyperlink w:anchor="_Toc166099520" w:history="1">
+          <w:hyperlink w:anchor="_Toc166143221" w:history="1">
             <w:r>
               <w:rPr>
                 <w:rStyle w:val="Hyperlink"/>
@@ -4490,7 +4632,7 @@
                 <w:noProof/>
                 <w:webHidden/>
               </w:rPr>
-              <w:instrText xml:space="preserve"> PAGEREF _Toc166099520 \h </w:instrText>
+              <w:instrText xml:space="preserve"> PAGEREF _Toc166143221 \h </w:instrText>
             </w:r>
             <w:r>
               <w:rPr>
@@ -4509,8 +4651,9 @@
               <w:rPr>
                 <w:noProof/>
                 <w:webHidden/>
+                <w:rtl/>
               </w:rPr>
-              <w:t>3</w:t>
+              <w:t>5</w:t>
             </w:r>
             <w:r>
               <w:rPr>
@@ -4529,7 +4672,7 @@
               <w:noProof/>
             </w:rPr>
           </w:pPr>
-          <w:hyperlink w:anchor="_Toc166099521" w:history="1">
+          <w:hyperlink w:anchor="_Toc166143222" w:history="1">
             <w:r>
               <w:rPr>
                 <w:rStyle w:val="Hyperlink"/>
@@ -4559,7 +4702,7 @@
                 <w:noProof/>
                 <w:webHidden/>
               </w:rPr>
-              <w:instrText xml:space="preserve"> PAGEREF _Toc166099521 \h </w:instrText>
+              <w:instrText xml:space="preserve"> PAGEREF _Toc166143222 \h </w:instrText>
             </w:r>
             <w:r>
               <w:rPr>
@@ -4578,8 +4721,9 @@
               <w:rPr>
                 <w:noProof/>
                 <w:webHidden/>
+                <w:rtl/>
               </w:rPr>
-              <w:t>5</w:t>
+              <w:t>6</w:t>
             </w:r>
             <w:r>
               <w:rPr>
@@ -4598,7 +4742,7 @@
               <w:noProof/>
             </w:rPr>
           </w:pPr>
-          <w:hyperlink w:anchor="_Toc166099522" w:history="1">
+          <w:hyperlink w:anchor="_Toc166143223" w:history="1">
             <w:r>
               <w:rPr>
                 <w:rStyle w:val="Hyperlink"/>
@@ -4628,7 +4772,7 @@
                 <w:noProof/>
                 <w:webHidden/>
               </w:rPr>
-              <w:instrText xml:space="preserve"> PAGEREF _Toc166099522 \h </w:instrText>
+              <w:instrText xml:space="preserve"> PAGEREF _Toc166143223 \h </w:instrText>
             </w:r>
             <w:r>
               <w:rPr>
@@ -4647,8 +4791,9 @@
               <w:rPr>
                 <w:noProof/>
                 <w:webHidden/>
+                <w:rtl/>
               </w:rPr>
-              <w:t>5</w:t>
+              <w:t>7</w:t>
             </w:r>
             <w:r>
               <w:rPr>
@@ -4698,11 +4843,10 @@
         <w:bidi/>
         <w:rPr>
           <w:rFonts w:cs="B Shiraz"/>
-          <w:rtl/>
-          <w:lang w:bidi="fa-IR"/>
-        </w:rPr>
-      </w:pPr>
-      <w:bookmarkStart w:id="0" w:name="_Toc166099518"/>
+          <w:lang w:bidi="fa-IR"/>
+        </w:rPr>
+      </w:pPr>
+      <w:bookmarkStart w:id="0" w:name="_Toc166143217"/>
       <w:r>
         <w:rPr>
           <w:rFonts w:cs="B Shiraz" w:hint="cs"/>
@@ -4710,59 +4854,1616 @@
           <w:lang w:bidi="fa-IR"/>
         </w:rPr>
         <w:lastRenderedPageBreak/>
-        <w:t>الف</w:t>
-      </w:r>
-      <w:r>
-        <w:rPr>
-          <w:rFonts w:cs="B Shiraz" w:hint="cs"/>
-          <w:rtl/>
-          <w:lang w:bidi="fa-IR"/>
-        </w:rPr>
-        <w:t>)</w:t>
+        <w:t>بخش الف تا پ</w:t>
       </w:r>
       <w:bookmarkEnd w:id="0"/>
     </w:p>
     <w:p>
       <w:pPr>
-        <w:rPr>
-          <w:rFonts w:asciiTheme="majorHAnsi" w:eastAsiaTheme="majorEastAsia" w:hAnsiTheme="majorHAnsi" w:cs="B Roya"/>
-          <w:color w:val="2F5496" w:themeColor="accent1" w:themeShade="BF"/>
-          <w:sz w:val="26"/>
-          <w:szCs w:val="26"/>
-          <w:rtl/>
-          <w:lang w:bidi="fa-IR"/>
-        </w:rPr>
-      </w:pPr>
-      <w:r>
+        <w:bidi/>
         <w:rPr>
           <w:rFonts w:cs="B Roya"/>
-          <w:rtl/>
-          <w:lang w:bidi="fa-IR"/>
-        </w:rPr>
-        <w:br w:type="page"/>
+          <w:lang w:bidi="fa-IR"/>
+        </w:rPr>
+      </w:pPr>
+      <w:proofErr w:type="spellStart"/>
+      <w:r>
+        <w:rPr>
+          <w:rFonts w:cs="B Roya"/>
+          <w:rtl/>
+          <w:lang w:bidi="fa-IR"/>
+        </w:rPr>
+        <w:t>دوقطبي</w:t>
+      </w:r>
+      <w:r>
+        <w:rPr>
+          <w:rFonts w:cs="B Roya" w:hint="cs"/>
+          <w:rtl/>
+          <w:lang w:bidi="fa-IR"/>
+        </w:rPr>
+        <w:t>‌</w:t>
+      </w:r>
+      <w:r>
+        <w:rPr>
+          <w:rFonts w:cs="B Roya"/>
+          <w:rtl/>
+          <w:lang w:bidi="fa-IR"/>
+        </w:rPr>
+        <w:t>هاي</w:t>
+      </w:r>
+      <w:proofErr w:type="spellEnd"/>
+      <w:r>
+        <w:rPr>
+          <w:rFonts w:cs="B Roya"/>
+          <w:rtl/>
+          <w:lang w:bidi="fa-IR"/>
+        </w:rPr>
+        <w:t xml:space="preserve"> </w:t>
+      </w:r>
+      <w:proofErr w:type="spellStart"/>
+      <w:r>
+        <w:rPr>
+          <w:rFonts w:cs="B Roya"/>
+          <w:rtl/>
+          <w:lang w:bidi="fa-IR"/>
+        </w:rPr>
+        <w:t>ممكن</w:t>
+      </w:r>
+      <w:proofErr w:type="spellEnd"/>
+      <w:r>
+        <w:rPr>
+          <w:rFonts w:cs="B Roya" w:hint="cs"/>
+          <w:rtl/>
+          <w:lang w:bidi="fa-IR"/>
+        </w:rPr>
+        <w:t>، مکان و برچسب الکترودها و نیز مکان یک دوقطبی تصادفی (بردار زرد رنگ)</w:t>
+      </w:r>
+      <w:r>
+        <w:rPr>
+          <w:rFonts w:cs="B Roya"/>
+          <w:rtl/>
+          <w:lang w:bidi="fa-IR"/>
+        </w:rPr>
+        <w:t xml:space="preserve"> </w:t>
+      </w:r>
+      <w:r>
+        <w:rPr>
+          <w:rFonts w:cs="B Roya" w:hint="cs"/>
+          <w:rtl/>
+          <w:lang w:bidi="fa-IR"/>
+        </w:rPr>
+        <w:t>را</w:t>
+      </w:r>
+      <w:r>
+        <w:rPr>
+          <w:rFonts w:cs="B Roya"/>
+          <w:rtl/>
+          <w:lang w:bidi="fa-IR"/>
+        </w:rPr>
+        <w:t xml:space="preserve"> در </w:t>
+      </w:r>
+      <w:proofErr w:type="spellStart"/>
+      <w:r>
+        <w:rPr>
+          <w:rFonts w:cs="B Roya"/>
+          <w:rtl/>
+          <w:lang w:bidi="fa-IR"/>
+        </w:rPr>
+        <w:t>فضاي</w:t>
+      </w:r>
+      <w:proofErr w:type="spellEnd"/>
+      <w:r>
+        <w:rPr>
+          <w:rFonts w:cs="B Roya"/>
+          <w:rtl/>
+          <w:lang w:bidi="fa-IR"/>
+        </w:rPr>
+        <w:t xml:space="preserve"> سه</w:t>
+      </w:r>
+      <w:r>
+        <w:rPr>
+          <w:rFonts w:cs="B Roya" w:hint="cs"/>
+          <w:rtl/>
+          <w:lang w:bidi="fa-IR"/>
+        </w:rPr>
+        <w:t xml:space="preserve"> </w:t>
+      </w:r>
+      <w:proofErr w:type="spellStart"/>
+      <w:r>
+        <w:rPr>
+          <w:rFonts w:cs="B Roya"/>
+          <w:rtl/>
+          <w:lang w:bidi="fa-IR"/>
+        </w:rPr>
+        <w:t>بعدي</w:t>
+      </w:r>
+      <w:proofErr w:type="spellEnd"/>
+      <w:r>
+        <w:rPr>
+          <w:rFonts w:cs="B Roya"/>
+          <w:rtl/>
+          <w:lang w:bidi="fa-IR"/>
+        </w:rPr>
+        <w:t xml:space="preserve"> </w:t>
+      </w:r>
+      <w:r>
+        <w:rPr>
+          <w:rFonts w:cs="B Roya" w:hint="cs"/>
+          <w:rtl/>
+          <w:lang w:bidi="fa-IR"/>
+        </w:rPr>
+        <w:t>ایجاد و رسم کردیم  که در شکل زیر قابل مشاهده می‌باشد:</w:t>
       </w:r>
     </w:p>
     <w:p>
       <w:pPr>
+        <w:bidi/>
+        <w:rPr>
+          <w:lang w:bidi="fa-IR"/>
+        </w:rPr>
+      </w:pPr>
+      <w:r>
+        <w:rPr>
+          <w:rFonts w:cs="Arial"/>
+          <w:rtl/>
+          <w:lang w:bidi="fa-IR"/>
+        </w:rPr>
+        <w:drawing>
+          <wp:inline distT="0" distB="0" distL="0" distR="0" wp14:anchorId="7A8C3116" wp14:editId="0D2B7FEA">
+            <wp:extent cx="5943600" cy="3113405"/>
+            <wp:effectExtent l="0" t="0" r="0" b="0"/>
+            <wp:docPr id="1819397055" name="Picture 1"/>
+            <wp:cNvGraphicFramePr>
+              <a:graphicFrameLocks xmlns:a="http://schemas.openxmlformats.org/drawingml/2006/main" noChangeAspect="1"/>
+            </wp:cNvGraphicFramePr>
+            <a:graphic xmlns:a="http://schemas.openxmlformats.org/drawingml/2006/main">
+              <a:graphicData uri="http://schemas.openxmlformats.org/drawingml/2006/picture">
+                <pic:pic xmlns:pic="http://schemas.openxmlformats.org/drawingml/2006/picture">
+                  <pic:nvPicPr>
+                    <pic:cNvPr id="1819397055" name=""/>
+                    <pic:cNvPicPr/>
+                  </pic:nvPicPr>
+                  <pic:blipFill>
+                    <a:blip r:embed="rId10"/>
+                    <a:stretch>
+                      <a:fillRect/>
+                    </a:stretch>
+                  </pic:blipFill>
+                  <pic:spPr>
+                    <a:xfrm>
+                      <a:off x="0" y="0"/>
+                      <a:ext cx="5943600" cy="3113405"/>
+                    </a:xfrm>
+                    <a:prstGeom prst="rect">
+                      <a:avLst/>
+                    </a:prstGeom>
+                  </pic:spPr>
+                </pic:pic>
+              </a:graphicData>
+            </a:graphic>
+          </wp:inline>
+        </w:drawing>
+      </w:r>
+    </w:p>
+    <w:p>
+      <w:pPr>
+        <w:bidi/>
+        <w:rPr>
+          <w:rFonts w:cs="B Roya"/>
+          <w:rtl/>
+          <w:lang w:bidi="fa-IR"/>
+        </w:rPr>
+      </w:pPr>
+      <w:proofErr w:type="spellStart"/>
+      <w:r>
+        <w:rPr>
+          <w:rFonts w:cs="B Roya" w:hint="cs"/>
+          <w:rtl/>
+          <w:lang w:bidi="fa-IR"/>
+        </w:rPr>
+        <w:t>ماتریس</w:t>
+      </w:r>
+      <w:proofErr w:type="spellEnd"/>
+      <w:r>
+        <w:rPr>
+          <w:rFonts w:cs="B Roya" w:hint="cs"/>
+          <w:rtl/>
+          <w:lang w:bidi="fa-IR"/>
+        </w:rPr>
+        <w:t xml:space="preserve"> بهره را نیز ذخیره کردیم:</w:t>
+      </w:r>
+    </w:p>
+    <w:p>
+      <w:pPr>
+        <w:bidi/>
+        <w:jc w:val="right"/>
+        <w:rPr>
+          <w:rFonts w:cs="B Roya"/>
+          <w:lang w:bidi="fa-IR"/>
+        </w:rPr>
+      </w:pPr>
+      <w:r>
+        <w:rPr>
+          <w:rFonts w:cs="B Roya"/>
+          <w:rtl/>
+          <w:lang w:bidi="fa-IR"/>
+        </w:rPr>
+        <w:drawing>
+          <wp:inline distT="0" distB="0" distL="0" distR="0" wp14:anchorId="16E21121" wp14:editId="79B7CCEB">
+            <wp:extent cx="2657846" cy="161948"/>
+            <wp:effectExtent l="0" t="0" r="0" b="9525"/>
+            <wp:docPr id="2073212969" name="Picture 1"/>
+            <wp:cNvGraphicFramePr>
+              <a:graphicFrameLocks xmlns:a="http://schemas.openxmlformats.org/drawingml/2006/main" noChangeAspect="1"/>
+            </wp:cNvGraphicFramePr>
+            <a:graphic xmlns:a="http://schemas.openxmlformats.org/drawingml/2006/main">
+              <a:graphicData uri="http://schemas.openxmlformats.org/drawingml/2006/picture">
+                <pic:pic xmlns:pic="http://schemas.openxmlformats.org/drawingml/2006/picture">
+                  <pic:nvPicPr>
+                    <pic:cNvPr id="2073212969" name=""/>
+                    <pic:cNvPicPr/>
+                  </pic:nvPicPr>
+                  <pic:blipFill>
+                    <a:blip r:embed="rId11"/>
+                    <a:stretch>
+                      <a:fillRect/>
+                    </a:stretch>
+                  </pic:blipFill>
+                  <pic:spPr>
+                    <a:xfrm>
+                      <a:off x="0" y="0"/>
+                      <a:ext cx="2657846" cy="161948"/>
+                    </a:xfrm>
+                    <a:prstGeom prst="rect">
+                      <a:avLst/>
+                    </a:prstGeom>
+                  </pic:spPr>
+                </pic:pic>
+              </a:graphicData>
+            </a:graphic>
+          </wp:inline>
+        </w:drawing>
+      </w:r>
+    </w:p>
+    <w:p>
+      <w:pPr>
+        <w:bidi/>
+        <w:rPr>
+          <w:rFonts w:cs="B Roya"/>
+          <w:rtl/>
+          <w:lang w:bidi="fa-IR"/>
+        </w:rPr>
+      </w:pPr>
+      <w:r>
+        <w:rPr>
+          <w:rFonts w:cs="B Roya" w:hint="cs"/>
+          <w:rtl/>
+          <w:lang w:bidi="fa-IR"/>
+        </w:rPr>
+        <w:t>نرم بردار دوقطبی نیز در زیر آمده است:</w:t>
+      </w:r>
+    </w:p>
+    <w:p>
+      <w:pPr>
+        <w:rPr>
+          <w:rFonts w:cs="B Roya"/>
+          <w:rtl/>
+          <w:lang w:bidi="fa-IR"/>
+        </w:rPr>
+      </w:pPr>
+      <w:r>
+        <w:rPr>
+          <w:rFonts w:cs="B Roya"/>
+          <w:lang w:bidi="fa-IR"/>
+        </w:rPr>
+        <w:drawing>
+          <wp:inline distT="0" distB="0" distL="0" distR="0" wp14:anchorId="5CB4F3E2" wp14:editId="4456B2D5">
+            <wp:extent cx="873369" cy="945228"/>
+            <wp:effectExtent l="0" t="0" r="3175" b="7620"/>
+            <wp:docPr id="569037311" name="Picture 1"/>
+            <wp:cNvGraphicFramePr>
+              <a:graphicFrameLocks xmlns:a="http://schemas.openxmlformats.org/drawingml/2006/main" noChangeAspect="1"/>
+            </wp:cNvGraphicFramePr>
+            <a:graphic xmlns:a="http://schemas.openxmlformats.org/drawingml/2006/main">
+              <a:graphicData uri="http://schemas.openxmlformats.org/drawingml/2006/picture">
+                <pic:pic xmlns:pic="http://schemas.openxmlformats.org/drawingml/2006/picture">
+                  <pic:nvPicPr>
+                    <pic:cNvPr id="569037311" name=""/>
+                    <pic:cNvPicPr/>
+                  </pic:nvPicPr>
+                  <pic:blipFill>
+                    <a:blip r:embed="rId12"/>
+                    <a:stretch>
+                      <a:fillRect/>
+                    </a:stretch>
+                  </pic:blipFill>
+                  <pic:spPr>
+                    <a:xfrm>
+                      <a:off x="0" y="0"/>
+                      <a:ext cx="879231" cy="951572"/>
+                    </a:xfrm>
+                    <a:prstGeom prst="rect">
+                      <a:avLst/>
+                    </a:prstGeom>
+                  </pic:spPr>
+                </pic:pic>
+              </a:graphicData>
+            </a:graphic>
+          </wp:inline>
+        </w:drawing>
+      </w:r>
+    </w:p>
+    <w:p>
+      <w:pPr>
         <w:pStyle w:val="Heading1"/>
         <w:bidi/>
         <w:rPr>
           <w:rFonts w:cs="B Shiraz"/>
-          <w:rtl/>
-          <w:lang w:bidi="fa-IR"/>
-        </w:rPr>
-      </w:pPr>
-      <w:bookmarkStart w:id="1" w:name="_Toc166099519"/>
+          <w:lang w:bidi="fa-IR"/>
+        </w:rPr>
+      </w:pPr>
+      <w:bookmarkStart w:id="1" w:name="_Toc166143218"/>
       <w:r>
         <w:rPr>
           <w:rFonts w:cs="B Shiraz" w:hint="cs"/>
           <w:rtl/>
           <w:lang w:bidi="fa-IR"/>
         </w:rPr>
+        <w:t xml:space="preserve">بخش </w:t>
+      </w:r>
+      <w:r>
+        <w:rPr>
+          <w:rFonts w:cs="B Shiraz" w:hint="cs"/>
+          <w:rtl/>
+          <w:lang w:bidi="fa-IR"/>
+        </w:rPr>
+        <w:t>ت</w:t>
+      </w:r>
+      <w:bookmarkEnd w:id="1"/>
+    </w:p>
+    <w:p>
+      <w:pPr>
+        <w:bidi/>
+        <w:rPr>
+          <w:rFonts w:cs="B Roya"/>
+          <w:rtl/>
+          <w:lang w:bidi="fa-IR"/>
+        </w:rPr>
+      </w:pPr>
+      <w:r>
+        <w:rPr>
+          <w:rFonts w:cs="B Roya" w:hint="cs"/>
+          <w:rtl/>
+          <w:lang w:bidi="fa-IR"/>
+        </w:rPr>
+        <w:t xml:space="preserve">پتانسیل </w:t>
+      </w:r>
+      <w:proofErr w:type="spellStart"/>
+      <w:r>
+        <w:rPr>
+          <w:rFonts w:cs="B Roya" w:hint="cs"/>
+          <w:rtl/>
+          <w:lang w:bidi="fa-IR"/>
+        </w:rPr>
+        <w:t>الکترودهارا</w:t>
+      </w:r>
+      <w:proofErr w:type="spellEnd"/>
+      <w:r>
+        <w:rPr>
+          <w:rFonts w:cs="B Roya" w:hint="cs"/>
+          <w:rtl/>
+          <w:lang w:bidi="fa-IR"/>
+        </w:rPr>
+        <w:t xml:space="preserve"> از رابطه زیر محاسبه </w:t>
+      </w:r>
+      <w:proofErr w:type="spellStart"/>
+      <w:r>
+        <w:rPr>
+          <w:rFonts w:cs="B Roya" w:hint="cs"/>
+          <w:rtl/>
+          <w:lang w:bidi="fa-IR"/>
+        </w:rPr>
+        <w:t>می‌کنیم</w:t>
+      </w:r>
+      <w:proofErr w:type="spellEnd"/>
+      <w:r>
+        <w:rPr>
+          <w:rFonts w:cs="B Roya" w:hint="cs"/>
+          <w:rtl/>
+          <w:lang w:bidi="fa-IR"/>
+        </w:rPr>
+        <w:t>:</w:t>
+      </w:r>
+    </w:p>
+    <w:p>
+      <w:pPr>
+        <w:bidi/>
+        <w:jc w:val="center"/>
+        <w:rPr>
+          <w:rFonts w:cs="B Roya"/>
+          <w:rtl/>
+          <w:lang w:bidi="fa-IR"/>
+        </w:rPr>
+      </w:pPr>
+      <w:r>
+        <w:rPr>
+          <w:rFonts w:cs="B Roya"/>
+          <w:rtl/>
+          <w:lang w:bidi="fa-IR"/>
+        </w:rPr>
+        <w:drawing>
+          <wp:inline distT="0" distB="0" distL="0" distR="0" wp14:anchorId="75034F3D" wp14:editId="3AEAE99F">
+            <wp:extent cx="5105400" cy="1293804"/>
+            <wp:effectExtent l="0" t="0" r="0" b="1905"/>
+            <wp:docPr id="83101944" name="Picture 1"/>
+            <wp:cNvGraphicFramePr>
+              <a:graphicFrameLocks xmlns:a="http://schemas.openxmlformats.org/drawingml/2006/main" noChangeAspect="1"/>
+            </wp:cNvGraphicFramePr>
+            <a:graphic xmlns:a="http://schemas.openxmlformats.org/drawingml/2006/main">
+              <a:graphicData uri="http://schemas.openxmlformats.org/drawingml/2006/picture">
+                <pic:pic xmlns:pic="http://schemas.openxmlformats.org/drawingml/2006/picture">
+                  <pic:nvPicPr>
+                    <pic:cNvPr id="83101944" name=""/>
+                    <pic:cNvPicPr/>
+                  </pic:nvPicPr>
+                  <pic:blipFill>
+                    <a:blip r:embed="rId13"/>
+                    <a:stretch>
+                      <a:fillRect/>
+                    </a:stretch>
+                  </pic:blipFill>
+                  <pic:spPr>
+                    <a:xfrm>
+                      <a:off x="0" y="0"/>
+                      <a:ext cx="5115524" cy="1296370"/>
+                    </a:xfrm>
+                    <a:prstGeom prst="rect">
+                      <a:avLst/>
+                    </a:prstGeom>
+                  </pic:spPr>
+                </pic:pic>
+              </a:graphicData>
+            </a:graphic>
+          </wp:inline>
+        </w:drawing>
+      </w:r>
+    </w:p>
+    <w:p>
+      <w:pPr>
+        <w:bidi/>
+        <w:rPr>
+          <w:rFonts w:cs="B Roya" w:hint="cs"/>
+          <w:rtl/>
+          <w:lang w:bidi="fa-IR"/>
+        </w:rPr>
+      </w:pPr>
+      <w:r>
+        <w:rPr>
+          <w:rFonts w:cs="B Roya" w:hint="cs"/>
+          <w:rtl/>
+          <w:lang w:bidi="fa-IR"/>
+        </w:rPr>
         <w:lastRenderedPageBreak/>
+        <w:t xml:space="preserve">که در آن </w:t>
+      </w:r>
+      <w:r>
+        <w:rPr>
+          <w:rFonts w:cs="B Roya"/>
+          <w:lang w:bidi="fa-IR"/>
+        </w:rPr>
+        <w:t>P=1</w:t>
+      </w:r>
+      <w:r>
+        <w:rPr>
+          <w:rFonts w:cs="B Roya" w:hint="cs"/>
+          <w:rtl/>
+          <w:lang w:bidi="fa-IR"/>
+        </w:rPr>
+        <w:t xml:space="preserve">، </w:t>
+      </w:r>
+      <w:r>
+        <w:rPr>
+          <w:rFonts w:cs="B Roya"/>
+          <w:lang w:bidi="fa-IR"/>
+        </w:rPr>
+        <w:t>N=21</w:t>
+      </w:r>
+      <w:r>
+        <w:rPr>
+          <w:rFonts w:cs="B Roya" w:hint="cs"/>
+          <w:rtl/>
+          <w:lang w:bidi="fa-IR"/>
+        </w:rPr>
+        <w:t xml:space="preserve"> و </w:t>
+      </w:r>
+      <w:r>
+        <w:rPr>
+          <w:rFonts w:cs="B Roya"/>
+          <w:lang w:bidi="fa-IR"/>
+        </w:rPr>
+        <w:t>T=10240</w:t>
+      </w:r>
+      <w:r>
+        <w:rPr>
+          <w:rFonts w:cs="B Roya" w:hint="cs"/>
+          <w:rtl/>
+          <w:lang w:bidi="fa-IR"/>
+        </w:rPr>
+        <w:t xml:space="preserve"> می‌باشد. کد مربوط به محاسبه این </w:t>
+      </w:r>
+      <w:proofErr w:type="spellStart"/>
+      <w:r>
+        <w:rPr>
+          <w:rFonts w:cs="B Roya" w:hint="cs"/>
+          <w:rtl/>
+          <w:lang w:bidi="fa-IR"/>
+        </w:rPr>
+        <w:t>ماتریس</w:t>
+      </w:r>
+      <w:proofErr w:type="spellEnd"/>
+      <w:r>
+        <w:rPr>
+          <w:rFonts w:cs="B Roya" w:hint="cs"/>
+          <w:rtl/>
+          <w:lang w:bidi="fa-IR"/>
+        </w:rPr>
+        <w:t xml:space="preserve"> در زیر آمده است:</w:t>
+      </w:r>
+    </w:p>
+    <w:p>
+      <w:pPr>
+        <w:pBdr>
+          <w:top w:val="single" w:sz="4" w:space="1" w:color="auto"/>
+          <w:left w:val="single" w:sz="4" w:space="4" w:color="auto"/>
+          <w:bottom w:val="single" w:sz="4" w:space="1" w:color="auto"/>
+          <w:right w:val="single" w:sz="4" w:space="4" w:color="auto"/>
+        </w:pBdr>
+        <w:shd w:val="clear" w:color="auto" w:fill="FFF2CC" w:themeFill="accent4" w:themeFillTint="33"/>
+        <w:autoSpaceDE w:val="0"/>
+        <w:autoSpaceDN w:val="0"/>
+        <w:adjustRightInd w:val="0"/>
+        <w:spacing w:after="0" w:line="240" w:lineRule="auto"/>
+        <w:rPr>
+          <w:rFonts w:ascii="Courier New" w:hAnsi="Courier New" w:cs="Courier New"/>
+          <w:kern w:val="0"/>
+          <w:sz w:val="18"/>
+          <w:szCs w:val="18"/>
+        </w:rPr>
+      </w:pPr>
+      <w:proofErr w:type="spellStart"/>
+      <w:r>
+        <w:rPr>
+          <w:rFonts w:ascii="Courier New" w:hAnsi="Courier New" w:cs="Courier New"/>
+          <w:color w:val="000000"/>
+          <w:kern w:val="0"/>
+          <w:sz w:val="20"/>
+          <w:szCs w:val="20"/>
+        </w:rPr>
+        <w:t>ElecPot</w:t>
+      </w:r>
+      <w:proofErr w:type="spellEnd"/>
+      <w:r>
+        <w:rPr>
+          <w:rFonts w:ascii="Courier New" w:hAnsi="Courier New" w:cs="Courier New"/>
+          <w:color w:val="000000"/>
+          <w:kern w:val="0"/>
+          <w:sz w:val="20"/>
+          <w:szCs w:val="20"/>
+        </w:rPr>
+        <w:t xml:space="preserve"> = </w:t>
+      </w:r>
+      <w:proofErr w:type="spellStart"/>
+      <w:r>
+        <w:rPr>
+          <w:rFonts w:ascii="Courier New" w:hAnsi="Courier New" w:cs="Courier New"/>
+          <w:color w:val="000000"/>
+          <w:kern w:val="0"/>
+          <w:sz w:val="20"/>
+          <w:szCs w:val="20"/>
+        </w:rPr>
+        <w:t>GainMat</w:t>
+      </w:r>
+      <w:proofErr w:type="spellEnd"/>
+      <w:proofErr w:type="gramStart"/>
+      <w:r>
+        <w:rPr>
+          <w:rFonts w:ascii="Courier New" w:hAnsi="Courier New" w:cs="Courier New"/>
+          <w:color w:val="000000"/>
+          <w:kern w:val="0"/>
+          <w:sz w:val="20"/>
+          <w:szCs w:val="20"/>
+        </w:rPr>
+        <w:t>(:,</w:t>
+      </w:r>
+      <w:proofErr w:type="gramEnd"/>
+      <w:r>
+        <w:rPr>
+          <w:rFonts w:ascii="Courier New" w:hAnsi="Courier New" w:cs="Courier New"/>
+          <w:color w:val="000000"/>
+          <w:kern w:val="0"/>
+          <w:sz w:val="20"/>
+          <w:szCs w:val="20"/>
+        </w:rPr>
+        <w:t xml:space="preserve"> (rand_idx-1)*3+1:rand_idx*3) * (Interictal(1, :) .* (</w:t>
+      </w:r>
+      <w:proofErr w:type="spellStart"/>
+      <w:r>
+        <w:rPr>
+          <w:rFonts w:ascii="Courier New" w:hAnsi="Courier New" w:cs="Courier New"/>
+          <w:color w:val="000000"/>
+          <w:kern w:val="0"/>
+          <w:sz w:val="20"/>
+          <w:szCs w:val="20"/>
+        </w:rPr>
+        <w:t>LocMat</w:t>
+      </w:r>
+      <w:proofErr w:type="spellEnd"/>
+      <w:r>
+        <w:rPr>
+          <w:rFonts w:ascii="Courier New" w:hAnsi="Courier New" w:cs="Courier New"/>
+          <w:color w:val="000000"/>
+          <w:kern w:val="0"/>
+          <w:sz w:val="20"/>
+          <w:szCs w:val="20"/>
+        </w:rPr>
+        <w:t xml:space="preserve">(:, </w:t>
+      </w:r>
+      <w:proofErr w:type="spellStart"/>
+      <w:r>
+        <w:rPr>
+          <w:rFonts w:ascii="Courier New" w:hAnsi="Courier New" w:cs="Courier New"/>
+          <w:color w:val="000000"/>
+          <w:kern w:val="0"/>
+          <w:sz w:val="20"/>
+          <w:szCs w:val="20"/>
+        </w:rPr>
+        <w:t>rand_idx</w:t>
+      </w:r>
+      <w:proofErr w:type="spellEnd"/>
+      <w:r>
+        <w:rPr>
+          <w:rFonts w:ascii="Courier New" w:hAnsi="Courier New" w:cs="Courier New"/>
+          <w:color w:val="000000"/>
+          <w:kern w:val="0"/>
+          <w:sz w:val="20"/>
+          <w:szCs w:val="20"/>
+        </w:rPr>
+        <w:t>)/</w:t>
+      </w:r>
+      <w:proofErr w:type="spellStart"/>
+      <w:r>
+        <w:rPr>
+          <w:rFonts w:ascii="Courier New" w:hAnsi="Courier New" w:cs="Courier New"/>
+          <w:color w:val="000000"/>
+          <w:kern w:val="0"/>
+          <w:sz w:val="20"/>
+          <w:szCs w:val="20"/>
+        </w:rPr>
+        <w:t>vec_norm</w:t>
+      </w:r>
+      <w:proofErr w:type="spellEnd"/>
+      <w:r>
+        <w:rPr>
+          <w:rFonts w:ascii="Courier New" w:hAnsi="Courier New" w:cs="Courier New"/>
+          <w:color w:val="000000"/>
+          <w:kern w:val="0"/>
+          <w:sz w:val="20"/>
+          <w:szCs w:val="20"/>
+        </w:rPr>
+        <w:t>));</w:t>
+      </w:r>
+    </w:p>
+    <w:p>
+      <w:pPr>
+        <w:autoSpaceDE w:val="0"/>
+        <w:autoSpaceDN w:val="0"/>
+        <w:adjustRightInd w:val="0"/>
+        <w:spacing w:after="0" w:line="240" w:lineRule="auto"/>
+        <w:rPr>
+          <w:rFonts w:ascii="Courier New" w:hAnsi="Courier New" w:cs="Courier New"/>
+          <w:kern w:val="0"/>
+          <w:sz w:val="24"/>
+          <w:szCs w:val="24"/>
+        </w:rPr>
+      </w:pPr>
+    </w:p>
+    <w:p>
+      <w:pPr>
+        <w:bidi/>
+        <w:rPr>
+          <w:rFonts w:cs="B Roya"/>
+          <w:lang w:bidi="fa-IR"/>
+        </w:rPr>
+      </w:pPr>
+      <w:proofErr w:type="spellStart"/>
+      <w:r>
+        <w:rPr>
+          <w:rFonts w:cs="B Roya"/>
+          <w:rtl/>
+          <w:lang w:bidi="fa-IR"/>
+        </w:rPr>
+        <w:t>پتانسيل</w:t>
+      </w:r>
+      <w:proofErr w:type="spellEnd"/>
+      <w:r>
+        <w:rPr>
+          <w:rFonts w:cs="B Roya"/>
+          <w:rtl/>
+          <w:lang w:bidi="fa-IR"/>
+        </w:rPr>
+        <w:t xml:space="preserve"> </w:t>
+      </w:r>
+      <w:proofErr w:type="spellStart"/>
+      <w:r>
+        <w:rPr>
+          <w:rFonts w:cs="B Roya"/>
+          <w:rtl/>
+          <w:lang w:bidi="fa-IR"/>
+        </w:rPr>
+        <w:t>الكترودها</w:t>
+      </w:r>
+      <w:proofErr w:type="spellEnd"/>
+      <w:r>
+        <w:rPr>
+          <w:rFonts w:cs="B Roya"/>
+          <w:rtl/>
+          <w:lang w:bidi="fa-IR"/>
+        </w:rPr>
+        <w:t xml:space="preserve"> را در زمان </w:t>
+      </w:r>
+      <w:proofErr w:type="spellStart"/>
+      <w:r>
+        <w:rPr>
+          <w:rFonts w:cs="B Roya"/>
+          <w:rtl/>
+          <w:lang w:bidi="fa-IR"/>
+        </w:rPr>
+        <w:t>براي</w:t>
+      </w:r>
+      <w:proofErr w:type="spellEnd"/>
+      <w:r>
+        <w:rPr>
+          <w:rFonts w:cs="B Roya" w:hint="cs"/>
+          <w:rtl/>
+          <w:lang w:bidi="fa-IR"/>
+        </w:rPr>
+        <w:t xml:space="preserve"> دوقطبی انتخاب شده در زیر آمده است:</w:t>
+      </w:r>
+    </w:p>
+    <w:p>
+      <w:pPr>
+        <w:bidi/>
+        <w:rPr>
+          <w:rFonts w:cs="B Roya" w:hint="cs"/>
+          <w:lang w:bidi="fa-IR"/>
+        </w:rPr>
+      </w:pPr>
+      <w:r>
+        <w:rPr>
+          <w:rFonts w:cs="B Roya"/>
+          <w:rtl/>
+          <w:lang w:bidi="fa-IR"/>
+        </w:rPr>
+        <w:drawing>
+          <wp:inline distT="0" distB="0" distL="0" distR="0" wp14:anchorId="3E1BC87B" wp14:editId="47EDA11D">
+            <wp:extent cx="5943199" cy="4593771"/>
+            <wp:effectExtent l="0" t="0" r="635" b="0"/>
+            <wp:docPr id="1705358883" name="Picture 1"/>
+            <wp:cNvGraphicFramePr>
+              <a:graphicFrameLocks xmlns:a="http://schemas.openxmlformats.org/drawingml/2006/main" noChangeAspect="1"/>
+            </wp:cNvGraphicFramePr>
+            <a:graphic xmlns:a="http://schemas.openxmlformats.org/drawingml/2006/main">
+              <a:graphicData uri="http://schemas.openxmlformats.org/drawingml/2006/picture">
+                <pic:pic xmlns:pic="http://schemas.openxmlformats.org/drawingml/2006/picture">
+                  <pic:nvPicPr>
+                    <pic:cNvPr id="1705358883" name=""/>
+                    <pic:cNvPicPr/>
+                  </pic:nvPicPr>
+                  <pic:blipFill>
+                    <a:blip r:embed="rId14"/>
+                    <a:stretch>
+                      <a:fillRect/>
+                    </a:stretch>
+                  </pic:blipFill>
+                  <pic:spPr>
+                    <a:xfrm>
+                      <a:off x="0" y="0"/>
+                      <a:ext cx="5985876" cy="4626758"/>
+                    </a:xfrm>
+                    <a:prstGeom prst="rect">
+                      <a:avLst/>
+                    </a:prstGeom>
+                  </pic:spPr>
+                </pic:pic>
+              </a:graphicData>
+            </a:graphic>
+          </wp:inline>
+        </w:drawing>
+      </w:r>
+    </w:p>
+    <w:p>
+      <w:pPr>
+        <w:bidi/>
+        <w:rPr>
+          <w:rFonts w:cs="B Roya"/>
+          <w:rtl/>
+          <w:lang w:bidi="fa-IR"/>
+        </w:rPr>
+      </w:pPr>
+    </w:p>
+    <w:p>
+      <w:pPr>
+        <w:pStyle w:val="Heading1"/>
+        <w:bidi/>
+        <w:rPr>
+          <w:rFonts w:cs="B Shiraz"/>
+          <w:lang w:bidi="fa-IR"/>
+        </w:rPr>
+      </w:pPr>
+      <w:bookmarkStart w:id="2" w:name="_Toc166143219"/>
+      <w:r>
+        <w:rPr>
+          <w:rFonts w:cs="B Shiraz" w:hint="cs"/>
+          <w:rtl/>
+          <w:lang w:bidi="fa-IR"/>
+        </w:rPr>
+        <w:t xml:space="preserve">بخش </w:t>
+      </w:r>
+      <w:r>
+        <w:rPr>
+          <w:rFonts w:cs="B Shiraz" w:hint="cs"/>
+          <w:rtl/>
+          <w:lang w:bidi="fa-IR"/>
+        </w:rPr>
+        <w:t>ث</w:t>
+      </w:r>
+      <w:bookmarkEnd w:id="2"/>
+    </w:p>
+    <w:p>
+      <w:pPr>
+        <w:bidi/>
+        <w:rPr>
+          <w:rFonts w:cs="B Roya"/>
+          <w:rtl/>
+          <w:lang w:bidi="fa-IR"/>
+        </w:rPr>
+      </w:pPr>
+      <w:r>
+        <w:rPr>
+          <w:rFonts w:cs="B Roya" w:hint="cs"/>
+          <w:rtl/>
+          <w:lang w:bidi="fa-IR"/>
+        </w:rPr>
+        <w:t xml:space="preserve">میانگین پتانسیل همه الکترودها در </w:t>
+      </w:r>
+      <w:proofErr w:type="spellStart"/>
+      <w:r>
+        <w:rPr>
+          <w:rFonts w:cs="B Roya" w:hint="cs"/>
+          <w:rtl/>
+          <w:lang w:bidi="fa-IR"/>
+        </w:rPr>
+        <w:t>پنجره‌های</w:t>
+      </w:r>
+      <w:proofErr w:type="spellEnd"/>
+      <w:r>
+        <w:rPr>
+          <w:rFonts w:cs="B Roya" w:hint="cs"/>
+          <w:rtl/>
+          <w:lang w:bidi="fa-IR"/>
+        </w:rPr>
+        <w:t xml:space="preserve"> حول همه </w:t>
+      </w:r>
+      <w:proofErr w:type="spellStart"/>
+      <w:r>
+        <w:rPr>
+          <w:rFonts w:cs="B Roya" w:hint="cs"/>
+          <w:rtl/>
+          <w:lang w:bidi="fa-IR"/>
+        </w:rPr>
+        <w:t>اسپایک‌ها</w:t>
+      </w:r>
+      <w:proofErr w:type="spellEnd"/>
+      <w:r>
+        <w:rPr>
+          <w:rFonts w:cs="B Roya" w:hint="cs"/>
+          <w:rtl/>
+          <w:lang w:bidi="fa-IR"/>
+        </w:rPr>
+        <w:t xml:space="preserve"> را به طریق زیر بدست آوردیم:</w:t>
+      </w:r>
+    </w:p>
+    <w:p>
+      <w:pPr>
+        <w:pBdr>
+          <w:top w:val="single" w:sz="4" w:space="1" w:color="auto"/>
+          <w:left w:val="single" w:sz="4" w:space="4" w:color="auto"/>
+          <w:bottom w:val="single" w:sz="4" w:space="1" w:color="auto"/>
+          <w:right w:val="single" w:sz="4" w:space="4" w:color="auto"/>
+        </w:pBdr>
+        <w:shd w:val="clear" w:color="auto" w:fill="FFF2CC" w:themeFill="accent4" w:themeFillTint="33"/>
+        <w:autoSpaceDE w:val="0"/>
+        <w:autoSpaceDN w:val="0"/>
+        <w:adjustRightInd w:val="0"/>
+        <w:spacing w:after="0" w:line="240" w:lineRule="auto"/>
+        <w:rPr>
+          <w:rFonts w:ascii="Courier New" w:hAnsi="Courier New" w:cs="Courier New"/>
+          <w:kern w:val="0"/>
+          <w:sz w:val="20"/>
+          <w:szCs w:val="20"/>
+        </w:rPr>
+      </w:pPr>
+      <w:r>
+        <w:rPr>
+          <w:rFonts w:ascii="Courier New" w:hAnsi="Courier New" w:cs="Courier New"/>
+          <w:color w:val="0000FF"/>
+          <w:kern w:val="0"/>
+        </w:rPr>
+        <w:t>for</w:t>
+      </w:r>
+      <w:r>
+        <w:rPr>
+          <w:rFonts w:ascii="Courier New" w:hAnsi="Courier New" w:cs="Courier New"/>
+          <w:color w:val="000000"/>
+          <w:kern w:val="0"/>
+        </w:rPr>
+        <w:t xml:space="preserve"> </w:t>
+      </w:r>
+      <w:proofErr w:type="spellStart"/>
+      <w:r>
+        <w:rPr>
+          <w:rFonts w:ascii="Courier New" w:hAnsi="Courier New" w:cs="Courier New"/>
+          <w:color w:val="000000"/>
+          <w:kern w:val="0"/>
+        </w:rPr>
+        <w:t>i</w:t>
+      </w:r>
+      <w:proofErr w:type="spellEnd"/>
+      <w:r>
+        <w:rPr>
+          <w:rFonts w:ascii="Courier New" w:hAnsi="Courier New" w:cs="Courier New"/>
+          <w:color w:val="000000"/>
+          <w:kern w:val="0"/>
+        </w:rPr>
+        <w:t>=1:21</w:t>
+      </w:r>
+    </w:p>
+    <w:p>
+      <w:pPr>
+        <w:pBdr>
+          <w:top w:val="single" w:sz="4" w:space="1" w:color="auto"/>
+          <w:left w:val="single" w:sz="4" w:space="4" w:color="auto"/>
+          <w:bottom w:val="single" w:sz="4" w:space="1" w:color="auto"/>
+          <w:right w:val="single" w:sz="4" w:space="4" w:color="auto"/>
+        </w:pBdr>
+        <w:shd w:val="clear" w:color="auto" w:fill="FFF2CC" w:themeFill="accent4" w:themeFillTint="33"/>
+        <w:autoSpaceDE w:val="0"/>
+        <w:autoSpaceDN w:val="0"/>
+        <w:adjustRightInd w:val="0"/>
+        <w:spacing w:after="0" w:line="240" w:lineRule="auto"/>
+        <w:rPr>
+          <w:rFonts w:ascii="Courier New" w:hAnsi="Courier New" w:cs="Courier New"/>
+          <w:kern w:val="0"/>
+          <w:sz w:val="20"/>
+          <w:szCs w:val="20"/>
+        </w:rPr>
+      </w:pPr>
+      <w:r>
+        <w:rPr>
+          <w:rFonts w:ascii="Courier New" w:hAnsi="Courier New" w:cs="Courier New"/>
+          <w:color w:val="000000"/>
+          <w:kern w:val="0"/>
+        </w:rPr>
+        <w:t xml:space="preserve">    [pks, locs] = </w:t>
+      </w:r>
+      <w:proofErr w:type="spellStart"/>
+      <w:proofErr w:type="gramStart"/>
+      <w:r>
+        <w:rPr>
+          <w:rFonts w:ascii="Courier New" w:hAnsi="Courier New" w:cs="Courier New"/>
+          <w:color w:val="000000"/>
+          <w:kern w:val="0"/>
+        </w:rPr>
+        <w:t>findpeaks</w:t>
+      </w:r>
+      <w:proofErr w:type="spellEnd"/>
+      <w:r>
+        <w:rPr>
+          <w:rFonts w:ascii="Courier New" w:hAnsi="Courier New" w:cs="Courier New"/>
+          <w:color w:val="000000"/>
+          <w:kern w:val="0"/>
+        </w:rPr>
+        <w:t>(</w:t>
+      </w:r>
+      <w:proofErr w:type="spellStart"/>
+      <w:proofErr w:type="gramEnd"/>
+      <w:r>
+        <w:rPr>
+          <w:rFonts w:ascii="Courier New" w:hAnsi="Courier New" w:cs="Courier New"/>
+          <w:color w:val="000000"/>
+          <w:kern w:val="0"/>
+        </w:rPr>
+        <w:t>ElecPot</w:t>
+      </w:r>
+      <w:proofErr w:type="spellEnd"/>
+      <w:r>
+        <w:rPr>
+          <w:rFonts w:ascii="Courier New" w:hAnsi="Courier New" w:cs="Courier New"/>
+          <w:color w:val="000000"/>
+          <w:kern w:val="0"/>
+        </w:rPr>
+        <w:t>(</w:t>
+      </w:r>
+      <w:proofErr w:type="spellStart"/>
+      <w:r>
+        <w:rPr>
+          <w:rFonts w:ascii="Courier New" w:hAnsi="Courier New" w:cs="Courier New"/>
+          <w:color w:val="000000"/>
+          <w:kern w:val="0"/>
+        </w:rPr>
+        <w:t>i</w:t>
+      </w:r>
+      <w:proofErr w:type="spellEnd"/>
+      <w:r>
+        <w:rPr>
+          <w:rFonts w:ascii="Courier New" w:hAnsi="Courier New" w:cs="Courier New"/>
+          <w:color w:val="000000"/>
+          <w:kern w:val="0"/>
+        </w:rPr>
+        <w:t xml:space="preserve">,:), </w:t>
+      </w:r>
+      <w:r>
+        <w:rPr>
+          <w:rFonts w:ascii="Courier New" w:hAnsi="Courier New" w:cs="Courier New"/>
+          <w:color w:val="A020F0"/>
+          <w:kern w:val="0"/>
+        </w:rPr>
+        <w:t>'</w:t>
+      </w:r>
+      <w:proofErr w:type="spellStart"/>
+      <w:r>
+        <w:rPr>
+          <w:rFonts w:ascii="Courier New" w:hAnsi="Courier New" w:cs="Courier New"/>
+          <w:color w:val="A020F0"/>
+          <w:kern w:val="0"/>
+        </w:rPr>
+        <w:t>MinPeakProminence</w:t>
+      </w:r>
+      <w:proofErr w:type="spellEnd"/>
+      <w:r>
+        <w:rPr>
+          <w:rFonts w:ascii="Courier New" w:hAnsi="Courier New" w:cs="Courier New"/>
+          <w:color w:val="A020F0"/>
+          <w:kern w:val="0"/>
+        </w:rPr>
+        <w:t>'</w:t>
+      </w:r>
+      <w:r>
+        <w:rPr>
+          <w:rFonts w:ascii="Courier New" w:hAnsi="Courier New" w:cs="Courier New"/>
+          <w:color w:val="000000"/>
+          <w:kern w:val="0"/>
+        </w:rPr>
+        <w:t>, 0.9*max(</w:t>
+      </w:r>
+      <w:proofErr w:type="spellStart"/>
+      <w:r>
+        <w:rPr>
+          <w:rFonts w:ascii="Courier New" w:hAnsi="Courier New" w:cs="Courier New"/>
+          <w:color w:val="000000"/>
+          <w:kern w:val="0"/>
+        </w:rPr>
+        <w:t>ElecPot</w:t>
+      </w:r>
+      <w:proofErr w:type="spellEnd"/>
+      <w:r>
+        <w:rPr>
+          <w:rFonts w:ascii="Courier New" w:hAnsi="Courier New" w:cs="Courier New"/>
+          <w:color w:val="000000"/>
+          <w:kern w:val="0"/>
+        </w:rPr>
+        <w:t>(</w:t>
+      </w:r>
+      <w:proofErr w:type="spellStart"/>
+      <w:r>
+        <w:rPr>
+          <w:rFonts w:ascii="Courier New" w:hAnsi="Courier New" w:cs="Courier New"/>
+          <w:color w:val="000000"/>
+          <w:kern w:val="0"/>
+        </w:rPr>
+        <w:t>i</w:t>
+      </w:r>
+      <w:proofErr w:type="spellEnd"/>
+      <w:r>
+        <w:rPr>
+          <w:rFonts w:ascii="Courier New" w:hAnsi="Courier New" w:cs="Courier New"/>
+          <w:color w:val="000000"/>
+          <w:kern w:val="0"/>
+        </w:rPr>
+        <w:t>,:)));</w:t>
+      </w:r>
+    </w:p>
+    <w:p>
+      <w:pPr>
+        <w:pBdr>
+          <w:top w:val="single" w:sz="4" w:space="1" w:color="auto"/>
+          <w:left w:val="single" w:sz="4" w:space="4" w:color="auto"/>
+          <w:bottom w:val="single" w:sz="4" w:space="1" w:color="auto"/>
+          <w:right w:val="single" w:sz="4" w:space="4" w:color="auto"/>
+        </w:pBdr>
+        <w:shd w:val="clear" w:color="auto" w:fill="FFF2CC" w:themeFill="accent4" w:themeFillTint="33"/>
+        <w:autoSpaceDE w:val="0"/>
+        <w:autoSpaceDN w:val="0"/>
+        <w:adjustRightInd w:val="0"/>
+        <w:spacing w:after="0" w:line="240" w:lineRule="auto"/>
+        <w:rPr>
+          <w:rFonts w:ascii="Courier New" w:hAnsi="Courier New" w:cs="Courier New"/>
+          <w:kern w:val="0"/>
+          <w:sz w:val="20"/>
+          <w:szCs w:val="20"/>
+        </w:rPr>
+      </w:pPr>
+      <w:r>
+        <w:rPr>
+          <w:rFonts w:ascii="Courier New" w:hAnsi="Courier New" w:cs="Courier New"/>
+          <w:color w:val="000000"/>
+          <w:kern w:val="0"/>
+        </w:rPr>
+        <w:t xml:space="preserve">    epochs = zeros(length(locs), 7);</w:t>
+      </w:r>
+    </w:p>
+    <w:p>
+      <w:pPr>
+        <w:pBdr>
+          <w:top w:val="single" w:sz="4" w:space="1" w:color="auto"/>
+          <w:left w:val="single" w:sz="4" w:space="4" w:color="auto"/>
+          <w:bottom w:val="single" w:sz="4" w:space="1" w:color="auto"/>
+          <w:right w:val="single" w:sz="4" w:space="4" w:color="auto"/>
+        </w:pBdr>
+        <w:shd w:val="clear" w:color="auto" w:fill="FFF2CC" w:themeFill="accent4" w:themeFillTint="33"/>
+        <w:autoSpaceDE w:val="0"/>
+        <w:autoSpaceDN w:val="0"/>
+        <w:adjustRightInd w:val="0"/>
+        <w:spacing w:after="0" w:line="240" w:lineRule="auto"/>
+        <w:rPr>
+          <w:rFonts w:ascii="Courier New" w:hAnsi="Courier New" w:cs="Courier New"/>
+          <w:kern w:val="0"/>
+          <w:sz w:val="20"/>
+          <w:szCs w:val="20"/>
+        </w:rPr>
+      </w:pPr>
+      <w:r>
+        <w:rPr>
+          <w:rFonts w:ascii="Courier New" w:hAnsi="Courier New" w:cs="Courier New"/>
+          <w:color w:val="000000"/>
+          <w:kern w:val="0"/>
+        </w:rPr>
+        <w:t xml:space="preserve">    </w:t>
+      </w:r>
+      <w:r>
+        <w:rPr>
+          <w:rFonts w:ascii="Courier New" w:hAnsi="Courier New" w:cs="Courier New"/>
+          <w:color w:val="0000FF"/>
+          <w:kern w:val="0"/>
+        </w:rPr>
+        <w:t>for</w:t>
+      </w:r>
+      <w:r>
+        <w:rPr>
+          <w:rFonts w:ascii="Courier New" w:hAnsi="Courier New" w:cs="Courier New"/>
+          <w:color w:val="000000"/>
+          <w:kern w:val="0"/>
+        </w:rPr>
+        <w:t xml:space="preserve"> j=</w:t>
+      </w:r>
+      <w:proofErr w:type="gramStart"/>
+      <w:r>
+        <w:rPr>
+          <w:rFonts w:ascii="Courier New" w:hAnsi="Courier New" w:cs="Courier New"/>
+          <w:color w:val="000000"/>
+          <w:kern w:val="0"/>
+        </w:rPr>
+        <w:t>1:length</w:t>
+      </w:r>
+      <w:proofErr w:type="gramEnd"/>
+      <w:r>
+        <w:rPr>
+          <w:rFonts w:ascii="Courier New" w:hAnsi="Courier New" w:cs="Courier New"/>
+          <w:color w:val="000000"/>
+          <w:kern w:val="0"/>
+        </w:rPr>
+        <w:t>(locs)</w:t>
+      </w:r>
+    </w:p>
+    <w:p>
+      <w:pPr>
+        <w:pBdr>
+          <w:top w:val="single" w:sz="4" w:space="1" w:color="auto"/>
+          <w:left w:val="single" w:sz="4" w:space="4" w:color="auto"/>
+          <w:bottom w:val="single" w:sz="4" w:space="1" w:color="auto"/>
+          <w:right w:val="single" w:sz="4" w:space="4" w:color="auto"/>
+        </w:pBdr>
+        <w:shd w:val="clear" w:color="auto" w:fill="FFF2CC" w:themeFill="accent4" w:themeFillTint="33"/>
+        <w:autoSpaceDE w:val="0"/>
+        <w:autoSpaceDN w:val="0"/>
+        <w:adjustRightInd w:val="0"/>
+        <w:spacing w:after="0" w:line="240" w:lineRule="auto"/>
+        <w:rPr>
+          <w:rFonts w:ascii="Courier New" w:hAnsi="Courier New" w:cs="Courier New"/>
+          <w:kern w:val="0"/>
+          <w:sz w:val="20"/>
+          <w:szCs w:val="20"/>
+        </w:rPr>
+      </w:pPr>
+      <w:r>
+        <w:rPr>
+          <w:rFonts w:ascii="Courier New" w:hAnsi="Courier New" w:cs="Courier New"/>
+          <w:color w:val="000000"/>
+          <w:kern w:val="0"/>
+        </w:rPr>
+        <w:t xml:space="preserve">       </w:t>
+      </w:r>
+      <w:proofErr w:type="gramStart"/>
+      <w:r>
+        <w:rPr>
+          <w:rFonts w:ascii="Courier New" w:hAnsi="Courier New" w:cs="Courier New"/>
+          <w:color w:val="000000"/>
+          <w:kern w:val="0"/>
+        </w:rPr>
+        <w:t>epochs(</w:t>
+      </w:r>
+      <w:proofErr w:type="gramEnd"/>
+      <w:r>
+        <w:rPr>
+          <w:rFonts w:ascii="Courier New" w:hAnsi="Courier New" w:cs="Courier New"/>
+          <w:color w:val="000000"/>
+          <w:kern w:val="0"/>
+        </w:rPr>
+        <w:t xml:space="preserve">j, :) = </w:t>
+      </w:r>
+      <w:proofErr w:type="spellStart"/>
+      <w:r>
+        <w:rPr>
+          <w:rFonts w:ascii="Courier New" w:hAnsi="Courier New" w:cs="Courier New"/>
+          <w:color w:val="000000"/>
+          <w:kern w:val="0"/>
+        </w:rPr>
+        <w:t>ElecPot</w:t>
+      </w:r>
+      <w:proofErr w:type="spellEnd"/>
+      <w:r>
+        <w:rPr>
+          <w:rFonts w:ascii="Courier New" w:hAnsi="Courier New" w:cs="Courier New"/>
+          <w:color w:val="000000"/>
+          <w:kern w:val="0"/>
+        </w:rPr>
+        <w:t>(</w:t>
+      </w:r>
+      <w:proofErr w:type="spellStart"/>
+      <w:r>
+        <w:rPr>
+          <w:rFonts w:ascii="Courier New" w:hAnsi="Courier New" w:cs="Courier New"/>
+          <w:color w:val="000000"/>
+          <w:kern w:val="0"/>
+        </w:rPr>
+        <w:t>i</w:t>
+      </w:r>
+      <w:proofErr w:type="spellEnd"/>
+      <w:r>
+        <w:rPr>
+          <w:rFonts w:ascii="Courier New" w:hAnsi="Courier New" w:cs="Courier New"/>
+          <w:color w:val="000000"/>
+          <w:kern w:val="0"/>
+        </w:rPr>
+        <w:t>, locs(j)-3:locs(j)+3);</w:t>
+      </w:r>
+    </w:p>
+    <w:p>
+      <w:pPr>
+        <w:pBdr>
+          <w:top w:val="single" w:sz="4" w:space="1" w:color="auto"/>
+          <w:left w:val="single" w:sz="4" w:space="4" w:color="auto"/>
+          <w:bottom w:val="single" w:sz="4" w:space="1" w:color="auto"/>
+          <w:right w:val="single" w:sz="4" w:space="4" w:color="auto"/>
+        </w:pBdr>
+        <w:shd w:val="clear" w:color="auto" w:fill="FFF2CC" w:themeFill="accent4" w:themeFillTint="33"/>
+        <w:autoSpaceDE w:val="0"/>
+        <w:autoSpaceDN w:val="0"/>
+        <w:adjustRightInd w:val="0"/>
+        <w:spacing w:after="0" w:line="240" w:lineRule="auto"/>
+        <w:rPr>
+          <w:rFonts w:ascii="Courier New" w:hAnsi="Courier New" w:cs="Courier New"/>
+          <w:kern w:val="0"/>
+          <w:sz w:val="20"/>
+          <w:szCs w:val="20"/>
+        </w:rPr>
+      </w:pPr>
+      <w:r>
+        <w:rPr>
+          <w:rFonts w:ascii="Courier New" w:hAnsi="Courier New" w:cs="Courier New"/>
+          <w:color w:val="000000"/>
+          <w:kern w:val="0"/>
+        </w:rPr>
+        <w:t xml:space="preserve">    </w:t>
+      </w:r>
+      <w:r>
+        <w:rPr>
+          <w:rFonts w:ascii="Courier New" w:hAnsi="Courier New" w:cs="Courier New"/>
+          <w:color w:val="0000FF"/>
+          <w:kern w:val="0"/>
+        </w:rPr>
+        <w:t>end</w:t>
+      </w:r>
+    </w:p>
+    <w:p>
+      <w:pPr>
+        <w:pBdr>
+          <w:top w:val="single" w:sz="4" w:space="1" w:color="auto"/>
+          <w:left w:val="single" w:sz="4" w:space="4" w:color="auto"/>
+          <w:bottom w:val="single" w:sz="4" w:space="1" w:color="auto"/>
+          <w:right w:val="single" w:sz="4" w:space="4" w:color="auto"/>
+        </w:pBdr>
+        <w:shd w:val="clear" w:color="auto" w:fill="FFF2CC" w:themeFill="accent4" w:themeFillTint="33"/>
+        <w:autoSpaceDE w:val="0"/>
+        <w:autoSpaceDN w:val="0"/>
+        <w:adjustRightInd w:val="0"/>
+        <w:spacing w:after="0" w:line="240" w:lineRule="auto"/>
+        <w:rPr>
+          <w:rFonts w:ascii="Courier New" w:hAnsi="Courier New" w:cs="Courier New"/>
+          <w:kern w:val="0"/>
+          <w:sz w:val="20"/>
+          <w:szCs w:val="20"/>
+        </w:rPr>
+      </w:pPr>
+      <w:r>
+        <w:rPr>
+          <w:rFonts w:ascii="Courier New" w:hAnsi="Courier New" w:cs="Courier New"/>
+          <w:color w:val="000000"/>
+          <w:kern w:val="0"/>
+        </w:rPr>
+        <w:t xml:space="preserve">    </w:t>
+      </w:r>
+      <w:proofErr w:type="spellStart"/>
+      <w:r>
+        <w:rPr>
+          <w:rFonts w:ascii="Courier New" w:hAnsi="Courier New" w:cs="Courier New"/>
+          <w:color w:val="000000"/>
+          <w:kern w:val="0"/>
+        </w:rPr>
+        <w:t>mean_Pot</w:t>
+      </w:r>
+      <w:proofErr w:type="spellEnd"/>
+      <w:r>
+        <w:rPr>
+          <w:rFonts w:ascii="Courier New" w:hAnsi="Courier New" w:cs="Courier New"/>
+          <w:color w:val="000000"/>
+          <w:kern w:val="0"/>
+        </w:rPr>
+        <w:t>(</w:t>
+      </w:r>
+      <w:proofErr w:type="spellStart"/>
+      <w:r>
+        <w:rPr>
+          <w:rFonts w:ascii="Courier New" w:hAnsi="Courier New" w:cs="Courier New"/>
+          <w:color w:val="000000"/>
+          <w:kern w:val="0"/>
+        </w:rPr>
+        <w:t>i</w:t>
+      </w:r>
+      <w:proofErr w:type="spellEnd"/>
+      <w:r>
+        <w:rPr>
+          <w:rFonts w:ascii="Courier New" w:hAnsi="Courier New" w:cs="Courier New"/>
+          <w:color w:val="000000"/>
+          <w:kern w:val="0"/>
+        </w:rPr>
+        <w:t xml:space="preserve">) = </w:t>
+      </w:r>
+      <w:proofErr w:type="gramStart"/>
+      <w:r>
+        <w:rPr>
+          <w:rFonts w:ascii="Courier New" w:hAnsi="Courier New" w:cs="Courier New"/>
+          <w:color w:val="000000"/>
+          <w:kern w:val="0"/>
+        </w:rPr>
+        <w:t>mean(</w:t>
+      </w:r>
+      <w:proofErr w:type="gramEnd"/>
+      <w:r>
+        <w:rPr>
+          <w:rFonts w:ascii="Courier New" w:hAnsi="Courier New" w:cs="Courier New"/>
+          <w:color w:val="000000"/>
+          <w:kern w:val="0"/>
+        </w:rPr>
+        <w:t xml:space="preserve">epochs, </w:t>
+      </w:r>
+      <w:r>
+        <w:rPr>
+          <w:rFonts w:ascii="Courier New" w:hAnsi="Courier New" w:cs="Courier New"/>
+          <w:color w:val="A020F0"/>
+          <w:kern w:val="0"/>
+        </w:rPr>
+        <w:t>'all'</w:t>
+      </w:r>
+      <w:r>
+        <w:rPr>
+          <w:rFonts w:ascii="Courier New" w:hAnsi="Courier New" w:cs="Courier New"/>
+          <w:color w:val="000000"/>
+          <w:kern w:val="0"/>
+        </w:rPr>
+        <w:t>);</w:t>
+      </w:r>
+    </w:p>
+    <w:p>
+      <w:pPr>
+        <w:pBdr>
+          <w:top w:val="single" w:sz="4" w:space="1" w:color="auto"/>
+          <w:left w:val="single" w:sz="4" w:space="4" w:color="auto"/>
+          <w:bottom w:val="single" w:sz="4" w:space="1" w:color="auto"/>
+          <w:right w:val="single" w:sz="4" w:space="4" w:color="auto"/>
+        </w:pBdr>
+        <w:shd w:val="clear" w:color="auto" w:fill="FFF2CC" w:themeFill="accent4" w:themeFillTint="33"/>
+        <w:autoSpaceDE w:val="0"/>
+        <w:autoSpaceDN w:val="0"/>
+        <w:adjustRightInd w:val="0"/>
+        <w:spacing w:after="0" w:line="240" w:lineRule="auto"/>
+        <w:rPr>
+          <w:rFonts w:ascii="Courier New" w:hAnsi="Courier New" w:cs="Courier New"/>
+          <w:kern w:val="0"/>
+          <w:sz w:val="20"/>
+          <w:szCs w:val="20"/>
+        </w:rPr>
+      </w:pPr>
+      <w:r>
+        <w:rPr>
+          <w:rFonts w:ascii="Courier New" w:hAnsi="Courier New" w:cs="Courier New"/>
+          <w:color w:val="0000FF"/>
+          <w:kern w:val="0"/>
+        </w:rPr>
+        <w:t>end</w:t>
+      </w:r>
+    </w:p>
+    <w:p>
+      <w:pPr>
+        <w:bidi/>
+        <w:rPr>
+          <w:rFonts w:cs="B Roya" w:hint="cs"/>
+          <w:rtl/>
+          <w:lang w:bidi="fa-IR"/>
+        </w:rPr>
+      </w:pPr>
+      <w:r>
+        <w:rPr>
+          <w:rFonts w:cs="B Roya" w:hint="cs"/>
+          <w:rtl/>
+          <w:lang w:bidi="fa-IR"/>
+        </w:rPr>
+        <w:lastRenderedPageBreak/>
+        <w:t xml:space="preserve">و آنرا توسط تابع </w:t>
+      </w:r>
+      <w:r>
+        <w:t>Display_Potential</w:t>
+      </w:r>
+      <w:r>
+        <w:t>_3D</w:t>
+      </w:r>
+      <w:r>
+        <w:rPr>
+          <w:rFonts w:hint="cs"/>
+          <w:rtl/>
+          <w:lang w:bidi="fa-IR"/>
+        </w:rPr>
+        <w:t xml:space="preserve"> </w:t>
+      </w:r>
+      <w:r>
+        <w:rPr>
+          <w:rFonts w:cs="B Roya" w:hint="cs"/>
+          <w:rtl/>
+          <w:lang w:bidi="fa-IR"/>
+        </w:rPr>
+        <w:t xml:space="preserve">رسم </w:t>
+      </w:r>
+      <w:proofErr w:type="spellStart"/>
+      <w:r>
+        <w:rPr>
+          <w:rFonts w:cs="B Roya" w:hint="cs"/>
+          <w:rtl/>
+          <w:lang w:bidi="fa-IR"/>
+        </w:rPr>
+        <w:t>کرده‌ایم</w:t>
+      </w:r>
+      <w:proofErr w:type="spellEnd"/>
+      <w:r>
+        <w:rPr>
+          <w:rFonts w:cs="B Roya" w:hint="cs"/>
+          <w:rtl/>
+          <w:lang w:bidi="fa-IR"/>
+        </w:rPr>
+        <w:t xml:space="preserve"> که در شکل زیر قابل مشاهده می‌باشد:</w:t>
+      </w:r>
+    </w:p>
+    <w:p>
+      <w:pPr>
+        <w:bidi/>
+        <w:jc w:val="center"/>
+        <w:rPr>
+          <w:rFonts w:cs="B Roya" w:hint="cs"/>
+          <w:rtl/>
+          <w:lang w:bidi="fa-IR"/>
+        </w:rPr>
+      </w:pPr>
+      <w:r>
+        <w:rPr>
+          <w:rFonts w:cs="B Roya"/>
+          <w:rtl/>
+          <w:lang w:bidi="fa-IR"/>
+        </w:rPr>
+        <w:drawing>
+          <wp:inline distT="0" distB="0" distL="0" distR="0" wp14:anchorId="7BB24389" wp14:editId="034FE673">
+            <wp:extent cx="4860301" cy="4067907"/>
+            <wp:effectExtent l="0" t="0" r="0" b="8890"/>
+            <wp:docPr id="1492029983" name="Picture 1"/>
+            <wp:cNvGraphicFramePr>
+              <a:graphicFrameLocks xmlns:a="http://schemas.openxmlformats.org/drawingml/2006/main" noChangeAspect="1"/>
+            </wp:cNvGraphicFramePr>
+            <a:graphic xmlns:a="http://schemas.openxmlformats.org/drawingml/2006/main">
+              <a:graphicData uri="http://schemas.openxmlformats.org/drawingml/2006/picture">
+                <pic:pic xmlns:pic="http://schemas.openxmlformats.org/drawingml/2006/picture">
+                  <pic:nvPicPr>
+                    <pic:cNvPr id="1492029983" name=""/>
+                    <pic:cNvPicPr/>
+                  </pic:nvPicPr>
+                  <pic:blipFill>
+                    <a:blip r:embed="rId15"/>
+                    <a:stretch>
+                      <a:fillRect/>
+                    </a:stretch>
+                  </pic:blipFill>
+                  <pic:spPr>
+                    <a:xfrm>
+                      <a:off x="0" y="0"/>
+                      <a:ext cx="4890983" cy="4093587"/>
+                    </a:xfrm>
+                    <a:prstGeom prst="rect">
+                      <a:avLst/>
+                    </a:prstGeom>
+                  </pic:spPr>
+                </pic:pic>
+              </a:graphicData>
+            </a:graphic>
+          </wp:inline>
+        </w:drawing>
+      </w:r>
+    </w:p>
+    <w:p>
+      <w:pPr>
+        <w:jc w:val="right"/>
+        <w:rPr>
+          <w:rFonts w:cs="B Roya"/>
+          <w:lang w:bidi="fa-IR"/>
+        </w:rPr>
+      </w:pPr>
+    </w:p>
+    <w:p>
+      <w:pPr>
+        <w:pStyle w:val="Heading1"/>
+        <w:bidi/>
+        <w:rPr>
+          <w:rFonts w:cs="B Shiraz"/>
+          <w:rtl/>
+          <w:lang w:bidi="fa-IR"/>
+        </w:rPr>
+      </w:pPr>
+      <w:bookmarkStart w:id="3" w:name="_Toc166143220"/>
+      <w:r>
+        <w:rPr>
+          <w:rFonts w:cs="B Shiraz" w:hint="cs"/>
+          <w:rtl/>
+          <w:lang w:bidi="fa-IR"/>
+        </w:rPr>
         <w:t>بخش ج تا ح</w:t>
       </w:r>
-      <w:bookmarkEnd w:id="1"/>
+      <w:bookmarkEnd w:id="3"/>
     </w:p>
     <w:p>
       <w:pPr>
@@ -5125,6 +6826,7 @@
         </w:rPr>
         <w:t xml:space="preserve">در آخر </w:t>
       </w:r>
+      <w:proofErr w:type="spellStart"/>
       <w:r>
         <w:rPr>
           <w:rFonts w:eastAsiaTheme="minorEastAsia" w:cs="B Roya"/>
@@ -5135,6 +6837,7 @@
         </w:rPr>
         <w:t>دوقطبي</w:t>
       </w:r>
+      <w:proofErr w:type="spellEnd"/>
       <w:r>
         <w:rPr>
           <w:rFonts w:eastAsiaTheme="minorEastAsia" w:cs="B Roya" w:hint="cs"/>
@@ -5145,6 +6848,7 @@
         </w:rPr>
         <w:t xml:space="preserve"> </w:t>
       </w:r>
+      <w:proofErr w:type="spellStart"/>
       <w:r>
         <w:rPr>
           <w:rFonts w:eastAsiaTheme="minorEastAsia" w:cs="B Roya"/>
@@ -5153,7 +6857,62 @@
           <w:rtl/>
           <w:lang w:bidi="fa-IR"/>
         </w:rPr>
-        <w:t xml:space="preserve">اي را كه بيشترين دامنه را دارد انتخاب </w:t>
+        <w:t>اي</w:t>
+      </w:r>
+      <w:proofErr w:type="spellEnd"/>
+      <w:r>
+        <w:rPr>
+          <w:rFonts w:eastAsiaTheme="minorEastAsia" w:cs="B Roya"/>
+          <w:sz w:val="26"/>
+          <w:szCs w:val="26"/>
+          <w:rtl/>
+          <w:lang w:bidi="fa-IR"/>
+        </w:rPr>
+        <w:t xml:space="preserve"> را </w:t>
+      </w:r>
+      <w:proofErr w:type="spellStart"/>
+      <w:r>
+        <w:rPr>
+          <w:rFonts w:eastAsiaTheme="minorEastAsia" w:cs="B Roya"/>
+          <w:sz w:val="26"/>
+          <w:szCs w:val="26"/>
+          <w:rtl/>
+          <w:lang w:bidi="fa-IR"/>
+        </w:rPr>
+        <w:t>كه</w:t>
+      </w:r>
+      <w:proofErr w:type="spellEnd"/>
+      <w:r>
+        <w:rPr>
+          <w:rFonts w:eastAsiaTheme="minorEastAsia" w:cs="B Roya"/>
+          <w:sz w:val="26"/>
+          <w:szCs w:val="26"/>
+          <w:rtl/>
+          <w:lang w:bidi="fa-IR"/>
+        </w:rPr>
+        <w:t xml:space="preserve"> </w:t>
+      </w:r>
+      <w:proofErr w:type="spellStart"/>
+      <w:r>
+        <w:rPr>
+          <w:rFonts w:eastAsiaTheme="minorEastAsia" w:cs="B Roya"/>
+          <w:sz w:val="26"/>
+          <w:szCs w:val="26"/>
+          <w:rtl/>
+          <w:lang w:bidi="fa-IR"/>
+        </w:rPr>
+        <w:t>بيشترين</w:t>
+      </w:r>
+      <w:proofErr w:type="spellEnd"/>
+      <w:r>
+        <w:rPr>
+          <w:rFonts w:eastAsiaTheme="minorEastAsia" w:cs="B Roya"/>
+          <w:sz w:val="26"/>
+          <w:szCs w:val="26"/>
+          <w:rtl/>
+          <w:lang w:bidi="fa-IR"/>
+        </w:rPr>
+        <w:t xml:space="preserve"> دامنه را دارد انتخاب </w:t>
       </w:r>
       <w:r>
         <w:rPr>
@@ -5165,6 +6924,7 @@
         </w:rPr>
         <w:t xml:space="preserve">می </w:t>
       </w:r>
+      <w:proofErr w:type="spellStart"/>
       <w:r>
         <w:rPr>
           <w:rFonts w:eastAsiaTheme="minorEastAsia" w:cs="B Roya"/>
@@ -5185,6 +6945,7 @@
         </w:rPr>
         <w:t>م</w:t>
       </w:r>
+      <w:proofErr w:type="spellEnd"/>
       <w:r>
         <w:rPr>
           <w:rFonts w:eastAsiaTheme="minorEastAsia" w:cs="B Roya" w:hint="cs"/>
@@ -5193,7 +6954,29 @@
           <w:rtl/>
           <w:lang w:bidi="fa-IR"/>
         </w:rPr>
-        <w:t xml:space="preserve"> و با استفاده از ماتریس </w:t>
+        <w:t xml:space="preserve"> و با استفاده از </w:t>
+      </w:r>
+      <w:proofErr w:type="spellStart"/>
+      <w:r>
+        <w:rPr>
+          <w:rFonts w:eastAsiaTheme="minorEastAsia" w:cs="B Roya" w:hint="cs"/>
+          <w:sz w:val="26"/>
+          <w:szCs w:val="26"/>
+          <w:rtl/>
+          <w:lang w:bidi="fa-IR"/>
+        </w:rPr>
+        <w:t>ماتریس</w:t>
+      </w:r>
+      <w:proofErr w:type="spellEnd"/>
+      <w:r>
+        <w:rPr>
+          <w:rFonts w:eastAsiaTheme="minorEastAsia" w:cs="B Roya" w:hint="cs"/>
+          <w:sz w:val="26"/>
+          <w:szCs w:val="26"/>
+          <w:rtl/>
+          <w:lang w:bidi="fa-IR"/>
+        </w:rPr>
+        <w:t xml:space="preserve"> </w:t>
       </w:r>
       <w:proofErr w:type="spellStart"/>
       <w:r>
@@ -5256,11 +7039,13 @@
         <w:rPr>
           <w:rFonts w:eastAsiaTheme="minorEastAsia" w:cs="B Roya"/>
           <w:i/>
+          <w:noProof/>
           <w:sz w:val="28"/>
           <w:szCs w:val="28"/>
           <w:rtl/>
           <w:lang w:bidi="fa-IR"/>
         </w:rPr>
+        <w:lastRenderedPageBreak/>
         <w:drawing>
           <wp:inline distT="0" distB="0" distL="0" distR="0" wp14:anchorId="726718ED" wp14:editId="64C9E1E6">
             <wp:extent cx="3566230" cy="2989385"/>
@@ -5277,7 +7062,7 @@
                     <pic:cNvPicPr/>
                   </pic:nvPicPr>
                   <pic:blipFill>
-                    <a:blip r:embed="rId10"/>
+                    <a:blip r:embed="rId16"/>
                     <a:stretch>
                       <a:fillRect/>
                     </a:stretch>
@@ -5348,7 +7133,7 @@
         <w:bidi/>
         <w:jc w:val="right"/>
         <w:rPr>
-          <w:rFonts w:eastAsiaTheme="minorEastAsia" w:cs="B Roya" w:hint="cs"/>
+          <w:rFonts w:eastAsiaTheme="minorEastAsia" w:cs="B Roya"/>
           <w:i/>
           <w:sz w:val="28"/>
           <w:szCs w:val="28"/>
@@ -5360,6 +7145,7 @@
         <w:rPr>
           <w:rFonts w:eastAsiaTheme="minorEastAsia" w:cs="B Roya"/>
           <w:i/>
+          <w:noProof/>
           <w:sz w:val="28"/>
           <w:szCs w:val="28"/>
           <w:rtl/>
@@ -5381,7 +7167,7 @@
                     <pic:cNvPicPr/>
                   </pic:nvPicPr>
                   <pic:blipFill>
-                    <a:blip r:embed="rId11"/>
+                    <a:blip r:embed="rId17"/>
                     <a:stretch>
                       <a:fillRect/>
                     </a:stretch>
@@ -5412,8 +7198,8 @@
           <w:lang w:bidi="fa-IR"/>
         </w:rPr>
       </w:pPr>
-      <w:bookmarkStart w:id="2" w:name="_Hlk166097276"/>
-      <w:bookmarkStart w:id="3" w:name="_Toc166099520"/>
+      <w:bookmarkStart w:id="4" w:name="_Hlk166097276"/>
+      <w:bookmarkStart w:id="5" w:name="_Toc166143221"/>
       <w:r>
         <w:rPr>
           <w:rFonts w:cs="B Shiraz" w:hint="cs"/>
@@ -5430,8 +7216,8 @@
         </w:rPr>
         <w:t>دوقطبي روي سطح كرتكس (لايه داخلي) در بخش مركزي سر</w:t>
       </w:r>
-      <w:bookmarkEnd w:id="2"/>
-      <w:bookmarkEnd w:id="3"/>
+      <w:bookmarkEnd w:id="4"/>
+      <w:bookmarkEnd w:id="5"/>
     </w:p>
     <w:p>
       <w:pPr>
@@ -5471,18 +7257,7 @@
           <w:rtl/>
           <w:lang w:bidi="fa-IR"/>
         </w:rPr>
-        <w:t xml:space="preserve"> دوقطبی در </w:t>
-      </w:r>
-      <w:r>
-        <w:rPr>
-          <w:rFonts w:cs="B Roya" w:hint="cs"/>
-          <w:sz w:val="28"/>
-          <w:szCs w:val="28"/>
-          <w:rtl/>
-          <w:lang w:bidi="fa-IR"/>
-        </w:rPr>
-        <w:lastRenderedPageBreak/>
-        <w:t>دایره ای به شعاع کوچک (برای مثال 0.1 ) به مرکز صفحه باشد تا دوقطبی انتخاب شده مربوط به بخش مرکزی سر باشد.</w:t>
+        <w:t xml:space="preserve"> دوقطبی در دایره ای به شعاع کوچک (برای مثال 0.1 ) به مرکز صفحه باشد تا دوقطبی انتخاب شده مربوط به بخش مرکزی سر باشد.</w:t>
       </w:r>
     </w:p>
     <w:p>
@@ -5500,6 +7275,7 @@
       <w:r>
         <w:rPr>
           <w:rFonts w:cs="B Roya"/>
+          <w:noProof/>
           <w:sz w:val="28"/>
           <w:szCs w:val="28"/>
           <w:rtl/>
@@ -5521,7 +7297,7 @@
                     <pic:cNvPicPr/>
                   </pic:nvPicPr>
                   <pic:blipFill>
-                    <a:blip r:embed="rId12"/>
+                    <a:blip r:embed="rId18"/>
                     <a:stretch>
                       <a:fillRect/>
                     </a:stretch>
@@ -5583,6 +7359,7 @@
           <w:rtl/>
           <w:lang w:bidi="fa-IR"/>
         </w:rPr>
+        <w:lastRenderedPageBreak/>
         <w:t xml:space="preserve">در صورتی که شعاع دایره را در کد بالا عدد کوچکی انتخاب کنیم، تنها یک دوقطبی دقیقا در مرکز انتخاب می شود و با دقت 100 درصد می توان مکان آن را تخمین زد. اما در شکل زیر مقدار آستانه شعاع دایره در صفحه </w:t>
       </w:r>
       <w:r>
@@ -5620,6 +7397,7 @@
       <w:r>
         <w:rPr>
           <w:rFonts w:cs="B Roya"/>
+          <w:noProof/>
           <w:sz w:val="28"/>
           <w:szCs w:val="28"/>
           <w:rtl/>
@@ -5641,7 +7419,7 @@
                     <pic:cNvPicPr/>
                   </pic:nvPicPr>
                   <pic:blipFill>
-                    <a:blip r:embed="rId13"/>
+                    <a:blip r:embed="rId19"/>
                     <a:stretch>
                       <a:fillRect/>
                     </a:stretch>
@@ -5689,7 +7467,7 @@
         <w:bidi/>
         <w:jc w:val="right"/>
         <w:rPr>
-          <w:rFonts w:cs="B Roya" w:hint="cs"/>
+          <w:rFonts w:cs="B Roya"/>
           <w:sz w:val="28"/>
           <w:szCs w:val="28"/>
           <w:rtl/>
@@ -5699,6 +7477,7 @@
       <w:r>
         <w:rPr>
           <w:rFonts w:cs="B Roya"/>
+          <w:noProof/>
           <w:sz w:val="28"/>
           <w:szCs w:val="28"/>
           <w:rtl/>
@@ -5720,7 +7499,7 @@
                     <pic:cNvPicPr/>
                   </pic:nvPicPr>
                   <pic:blipFill>
-                    <a:blip r:embed="rId14"/>
+                    <a:blip r:embed="rId20"/>
                     <a:stretch>
                       <a:fillRect/>
                     </a:stretch>
@@ -5751,14 +7530,13 @@
           <w:lang w:bidi="fa-IR"/>
         </w:rPr>
       </w:pPr>
-      <w:bookmarkStart w:id="4" w:name="_Toc166099521"/>
+      <w:bookmarkStart w:id="6" w:name="_Toc166143222"/>
       <w:r>
         <w:rPr>
           <w:rFonts w:cs="B Shiraz" w:hint="cs"/>
           <w:rtl/>
           <w:lang w:bidi="fa-IR"/>
         </w:rPr>
-        <w:lastRenderedPageBreak/>
         <w:t xml:space="preserve">بخش خ - </w:t>
       </w:r>
       <w:r>
@@ -5777,7 +7555,7 @@
         </w:rPr>
         <w:t>تمپورال</w:t>
       </w:r>
-      <w:bookmarkEnd w:id="4"/>
+      <w:bookmarkEnd w:id="6"/>
     </w:p>
     <w:p>
       <w:pPr>
@@ -5821,11 +7599,13 @@
       <w:r>
         <w:rPr>
           <w:rFonts w:cs="B Roya"/>
+          <w:noProof/>
           <w:sz w:val="28"/>
           <w:szCs w:val="28"/>
           <w:rtl/>
           <w:lang w:bidi="fa-IR"/>
         </w:rPr>
+        <w:lastRenderedPageBreak/>
         <w:drawing>
           <wp:anchor distT="0" distB="0" distL="114300" distR="114300" simplePos="0" relativeHeight="251662336" behindDoc="0" locked="0" layoutInCell="1" allowOverlap="1" wp14:anchorId="2BAE694E" wp14:editId="0A96A865">
             <wp:simplePos x="0" y="0"/>
@@ -5850,7 +7630,7 @@
                     <pic:cNvPicPr/>
                   </pic:nvPicPr>
                   <pic:blipFill>
-                    <a:blip r:embed="rId15">
+                    <a:blip r:embed="rId21">
                       <a:extLst>
                         <a:ext uri="{28A0092B-C50C-407E-A947-70E740481C1C}">
                           <a14:useLocalDpi xmlns:a14="http://schemas.microsoft.com/office/drawing/2010/main" val="0"/>
@@ -5885,6 +7665,7 @@
       <w:r>
         <w:rPr>
           <w:rFonts w:cs="B Roya"/>
+          <w:noProof/>
           <w:sz w:val="28"/>
           <w:szCs w:val="28"/>
           <w:rtl/>
@@ -5914,7 +7695,7 @@
                     <pic:cNvPicPr/>
                   </pic:nvPicPr>
                   <pic:blipFill>
-                    <a:blip r:embed="rId16">
+                    <a:blip r:embed="rId22">
                       <a:extLst>
                         <a:ext uri="{28A0092B-C50C-407E-A947-70E740481C1C}">
                           <a14:useLocalDpi xmlns:a14="http://schemas.microsoft.com/office/drawing/2010/main" val="0"/>
@@ -6249,6 +8030,7 @@
       <w:r>
         <w:rPr>
           <w:rFonts w:cs="B Roya"/>
+          <w:noProof/>
           <w:sz w:val="28"/>
           <w:szCs w:val="28"/>
           <w:rtl/>
@@ -6278,7 +8060,7 @@
                     <pic:cNvPicPr/>
                   </pic:nvPicPr>
                   <pic:blipFill>
-                    <a:blip r:embed="rId17">
+                    <a:blip r:embed="rId23">
                       <a:extLst>
                         <a:ext uri="{28A0092B-C50C-407E-A947-70E740481C1C}">
                           <a14:useLocalDpi xmlns:a14="http://schemas.microsoft.com/office/drawing/2010/main" val="0"/>
@@ -6313,6 +8095,7 @@
       <w:r>
         <w:rPr>
           <w:rFonts w:cs="B Roya"/>
+          <w:noProof/>
           <w:sz w:val="28"/>
           <w:szCs w:val="28"/>
           <w:rtl/>
@@ -6342,7 +8125,7 @@
                     <pic:cNvPicPr/>
                   </pic:nvPicPr>
                   <pic:blipFill>
-                    <a:blip r:embed="rId18">
+                    <a:blip r:embed="rId24">
                       <a:extLst>
                         <a:ext uri="{28A0092B-C50C-407E-A947-70E740481C1C}">
                           <a14:useLocalDpi xmlns:a14="http://schemas.microsoft.com/office/drawing/2010/main" val="0"/>
@@ -6410,6 +8193,7 @@
       <w:r>
         <w:rPr>
           <w:rFonts w:cs="B Roya"/>
+          <w:noProof/>
           <w:sz w:val="28"/>
           <w:szCs w:val="28"/>
           <w:rtl/>
@@ -6431,7 +8215,7 @@
                     <pic:cNvPicPr/>
                   </pic:nvPicPr>
                   <pic:blipFill>
-                    <a:blip r:embed="rId19"/>
+                    <a:blip r:embed="rId25"/>
                     <a:stretch>
                       <a:fillRect/>
                     </a:stretch>
@@ -6462,7 +8246,7 @@
           <w:lang w:bidi="fa-IR"/>
         </w:rPr>
       </w:pPr>
-      <w:bookmarkStart w:id="5" w:name="_Toc166099522"/>
+      <w:bookmarkStart w:id="7" w:name="_Toc166143223"/>
       <w:r>
         <w:rPr>
           <w:rFonts w:cs="B Shiraz" w:hint="cs"/>
@@ -6487,7 +8271,7 @@
         </w:rPr>
         <w:t>در عمق</w:t>
       </w:r>
-      <w:bookmarkEnd w:id="5"/>
+      <w:bookmarkEnd w:id="7"/>
     </w:p>
     <w:p>
       <w:pPr>
@@ -6597,6 +8381,7 @@
       <w:r>
         <w:rPr>
           <w:rFonts w:cs="B Roya"/>
+          <w:noProof/>
           <w:sz w:val="28"/>
           <w:szCs w:val="28"/>
           <w:rtl/>
@@ -6627,7 +8412,7 @@
                     <pic:cNvPicPr/>
                   </pic:nvPicPr>
                   <pic:blipFill>
-                    <a:blip r:embed="rId20">
+                    <a:blip r:embed="rId26">
                       <a:extLst>
                         <a:ext uri="{28A0092B-C50C-407E-A947-70E740481C1C}">
                           <a14:useLocalDpi xmlns:a14="http://schemas.microsoft.com/office/drawing/2010/main" val="0"/>
@@ -6662,6 +8447,7 @@
       <w:r>
         <w:rPr>
           <w:rFonts w:cs="B Roya"/>
+          <w:noProof/>
           <w:sz w:val="28"/>
           <w:szCs w:val="28"/>
           <w:rtl/>
@@ -6691,7 +8477,7 @@
                     <pic:cNvPicPr/>
                   </pic:nvPicPr>
                   <pic:blipFill>
-                    <a:blip r:embed="rId21">
+                    <a:blip r:embed="rId27">
                       <a:extLst>
                         <a:ext uri="{28A0092B-C50C-407E-A947-70E740481C1C}">
                           <a14:useLocalDpi xmlns:a14="http://schemas.microsoft.com/office/drawing/2010/main" val="0"/>
@@ -6910,7 +8696,7 @@
         <w:bidi/>
         <w:jc w:val="center"/>
         <w:rPr>
-          <w:rFonts w:cs="B Roya" w:hint="cs"/>
+          <w:rFonts w:cs="B Roya"/>
           <w:sz w:val="28"/>
           <w:szCs w:val="28"/>
           <w:rtl/>
@@ -6920,6 +8706,7 @@
       <w:r>
         <w:rPr>
           <w:rFonts w:cs="B Roya"/>
+          <w:noProof/>
           <w:sz w:val="28"/>
           <w:szCs w:val="28"/>
           <w:rtl/>
@@ -6941,7 +8728,7 @@
                     <pic:cNvPicPr/>
                   </pic:nvPicPr>
                   <pic:blipFill>
-                    <a:blip r:embed="rId22"/>
+                    <a:blip r:embed="rId28"/>
                     <a:stretch>
                       <a:fillRect/>
                     </a:stretch>
@@ -6967,7 +8754,7 @@
         <w:bidi/>
         <w:jc w:val="right"/>
         <w:rPr>
-          <w:rFonts w:cs="B Roya" w:hint="cs"/>
+          <w:rFonts w:cs="B Roya"/>
           <w:sz w:val="28"/>
           <w:szCs w:val="28"/>
           <w:rtl/>
@@ -6976,7 +8763,7 @@
       </w:pPr>
     </w:p>
     <w:sectPr>
-      <w:footerReference w:type="default" r:id="rId23"/>
+      <w:footerReference w:type="default" r:id="rId29"/>
       <w:pgSz w:w="12240" w:h="15840"/>
       <w:pgMar w:top="990" w:right="1440" w:bottom="1440" w:left="1440" w:header="720" w:footer="720" w:gutter="0"/>
       <w:pgNumType w:start="0"/>
@@ -9370,7 +11157,7 @@
   <w:style w:type="paragraph" w:default="1" w:styleId="Normal">
     <w:name w:val="Normal"/>
     <w:qFormat/>
-    <w:rsid w:val="004B21B6"/>
+    <w:rsid w:val="00375010"/>
   </w:style>
   <w:style w:type="paragraph" w:styleId="Heading1">
     <w:name w:val="heading 1"/>

</xml_diff>